<commit_message>
Update in code and visualization also removed specing issue in check.csv (It had extra blank column)
</commit_message>
<xml_diff>
--- a/Churn Modeling and Analysis.docx
+++ b/Churn Modeling and Analysis.docx
@@ -433,6 +433,25 @@
           <w:szCs w:val="24"/>
         </w:rPr>
         <w:lastRenderedPageBreak/>
+        <w:t>Modeling Concepts:</w:t>
+      </w:r>
+    </w:p>
+    <w:p>
+      <w:pPr>
+        <w:ind w:firstLine="60"/>
+        <w:jc w:val="both"/>
+        <w:rPr>
+          <w:b/>
+          <w:sz w:val="24"/>
+          <w:szCs w:val="24"/>
+        </w:rPr>
+      </w:pPr>
+      <w:r>
+        <w:rPr>
+          <w:b/>
+          <w:sz w:val="24"/>
+          <w:szCs w:val="24"/>
+        </w:rPr>
         <w:t>Whenever we need to work on data modeling</w:t>
       </w:r>
       <w:r>
@@ -891,14 +910,8 @@
         <w:rPr>
           <w:rFonts w:asciiTheme="minorHAnsi" w:hAnsiTheme="minorHAnsi"/>
         </w:rPr>
-        <w:t xml:space="preserve">A feature is an attribute or property shared by all of the independent units on which analysis or prediction is to be done. Any attribute could be a feature, as long as it is useful to the model. The features in your data are important to the predictive models you use and will influence the </w:t>
-      </w:r>
-      <w:r>
-        <w:rPr>
-          <w:rFonts w:asciiTheme="minorHAnsi" w:hAnsiTheme="minorHAnsi"/>
-        </w:rPr>
         <w:lastRenderedPageBreak/>
-        <w:t>results you are going to achieve. The quality and quantity of the features will have great influence on whether the model is good or not.</w:t>
+        <w:t>A feature is an attribute or property shared by all of the independent units on which analysis or prediction is to be done. Any attribute could be a feature, as long as it is useful to the model. The features in your data are important to the predictive models you use and will influence the results you are going to achieve. The quality and quantity of the features will have great influence on whether the model is good or not.</w:t>
       </w:r>
     </w:p>
     <w:p>
@@ -1585,7 +1598,16 @@
           <w:sz w:val="24"/>
           <w:szCs w:val="24"/>
         </w:rPr>
-        <w:t xml:space="preserve"> estimator that fits a number of decision tree classifiers on various sub-samples of the dataset and use averaging to improve the predictive accuracy and control over-fitting. The sub-sample size is always the same as the original input sample size but the samples are drawn with replacement if </w:t>
+        <w:t xml:space="preserve"> estimator that fits a number of decision tree classifiers on various sub-samples of the dataset and use averaging to improve the predictive accuracy and control </w:t>
+      </w:r>
+      <w:r>
+        <w:rPr>
+          <w:rFonts w:eastAsia="Times New Roman" w:cs="Times New Roman"/>
+          <w:sz w:val="24"/>
+          <w:szCs w:val="24"/>
+        </w:rPr>
+        <w:lastRenderedPageBreak/>
+        <w:t xml:space="preserve">over-fitting. The sub-sample size is always the same as the original input sample size but the samples are drawn with replacement if </w:t>
       </w:r>
       <w:r>
         <w:rPr>
@@ -1622,7 +1644,6 @@
           <w:sz w:val="24"/>
           <w:szCs w:val="24"/>
         </w:rPr>
-        <w:lastRenderedPageBreak/>
         <w:t>5.</w:t>
       </w:r>
       <w:r>
@@ -1670,21 +1691,7 @@
         <w:rPr>
           <w:rFonts w:asciiTheme="minorHAnsi" w:hAnsiTheme="minorHAnsi"/>
         </w:rPr>
-        <w:t xml:space="preserve"> is a machine learning technique for regression and classification problems, </w:t>
-      </w:r>
-      <w:proofErr w:type="gramStart"/>
-      <w:r>
-        <w:rPr>
-          <w:rFonts w:asciiTheme="minorHAnsi" w:hAnsiTheme="minorHAnsi"/>
-        </w:rPr>
-        <w:t>which</w:t>
-      </w:r>
-      <w:proofErr w:type="gramEnd"/>
-      <w:r>
-        <w:rPr>
-          <w:rFonts w:asciiTheme="minorHAnsi" w:hAnsiTheme="minorHAnsi"/>
-        </w:rPr>
-        <w:t xml:space="preserve"> produces a prediction model in the form of an ensemble of weak prediction models, typically decision trees. It builds the model in a stage-wise fashion like other boosting methods do, and it generalizes them by allowing optimization</w:t>
+        <w:t xml:space="preserve"> is a machine learning technique for regression and classification problems, which produces a prediction model in the form of an ensemble of weak prediction models, typically decision trees. It builds the model in a stage-wise fashion like other boosting methods do, and it generalizes them by allowing optimization</w:t>
       </w:r>
       <w:r>
         <w:rPr>
@@ -1924,14 +1931,8 @@
           <w:color w:val="000000" w:themeColor="text1"/>
           <w:sz w:val="24"/>
         </w:rPr>
-        <w:t xml:space="preserve">Logistic regression measures the relationship between the categorical dependent variable and one or more independent variables by estimating probabilities using a </w:t>
-      </w:r>
-      <w:r>
-        <w:rPr>
-          <w:color w:val="000000" w:themeColor="text1"/>
-          <w:sz w:val="24"/>
-        </w:rPr>
-        <w:t>logistic function</w:t>
+        <w:lastRenderedPageBreak/>
+        <w:t>Logistic regression measures the relationship between the categorical dependent variable and one or more independent variables by estimating probabilities using a logistic function</w:t>
       </w:r>
       <w:r>
         <w:rPr>
@@ -1962,7 +1963,6 @@
           <w:sz w:val="22"/>
           <w:szCs w:val="24"/>
         </w:rPr>
-        <w:lastRenderedPageBreak/>
         <w:t xml:space="preserve"> </w:t>
       </w:r>
       <w:r>
@@ -1973,29 +1973,7 @@
           <w:sz w:val="24"/>
           <w:szCs w:val="24"/>
         </w:rPr>
-        <w:t xml:space="preserve">Logistic Function: Logistic regression is named for the function used at the core of the method, </w:t>
-      </w:r>
-      <w:proofErr w:type="gramStart"/>
-      <w:r>
-        <w:rPr>
-          <w:rFonts w:asciiTheme="minorHAnsi" w:hAnsiTheme="minorHAnsi"/>
-          <w:b w:val="0"/>
-          <w:color w:val="auto"/>
-          <w:sz w:val="24"/>
-          <w:szCs w:val="24"/>
-        </w:rPr>
-        <w:t>the</w:t>
-      </w:r>
-      <w:proofErr w:type="gramEnd"/>
-      <w:r>
-        <w:rPr>
-          <w:rFonts w:asciiTheme="minorHAnsi" w:hAnsiTheme="minorHAnsi"/>
-          <w:b w:val="0"/>
-          <w:color w:val="auto"/>
-          <w:sz w:val="24"/>
-          <w:szCs w:val="24"/>
-        </w:rPr>
-        <w:t xml:space="preserve"> logistic function. The logistic function, also called the sigmoid function was developed by statisticians to describe properties of population growth in ecology, rising quickly and maxing out at the carrying capacity of the environment. It’s an S-shaped curve that can take any real-valued number and map it into a value between 0 and 1, but never exactly at those limits.</w:t>
+        <w:t>Logistic Function: Logistic regression is named for the function used at the core of the method, the logistic function. The logistic function, also called the sigmoid function was developed by statisticians to describe properties of population growth in ecology, rising quickly and maxing out at the carrying capacity of the environment. It’s an S-shaped curve that can take any real-valued number and map it into a value between 0 and 1, but never exactly at those limits.</w:t>
       </w:r>
     </w:p>
     <w:p>
@@ -2259,7 +2237,7 @@
           <w:sz w:val="24"/>
           <w:szCs w:val="24"/>
         </w:rPr>
-        <w:t xml:space="preserve"> are a family of simple probabilistic classifiers based on applying Bayes' theorem with strong (naive) independence assumptions between the features. Naive Bayes classifiers are highly scalable, requiring a number of parameters linear in the number of variables (features/predictors) in a learning problem. Maximum-likelihood training can be done by evaluating a closed-form expression, which takes linear time, rather </w:t>
+        <w:t xml:space="preserve"> are a family of simple probabilistic classifiers based on applying Bayes' theorem with strong (naive) independence assumptions between the features. Naive Bayes classifiers are highly scalable, requiring a number of parameters linear in </w:t>
       </w:r>
       <w:r>
         <w:rPr>
@@ -2269,7 +2247,7 @@
           <w:szCs w:val="24"/>
         </w:rPr>
         <w:lastRenderedPageBreak/>
-        <w:t>than by expensive iterative approximation as used for many other types of classifiers.</w:t>
+        <w:t>the number of variables (features/predictors) in a learning problem. Maximum-likelihood training can be done by evaluating a closed-form expression, which takes linear time, rather than by expensive iterative approximation as used for many other types of classifiers.</w:t>
       </w:r>
       <w:r>
         <w:rPr>
@@ -2486,14 +2464,7 @@
           <w:rStyle w:val="tgc"/>
           <w:sz w:val="24"/>
         </w:rPr>
-        <w:t xml:space="preserve"> refers to the closeness of a measured value to a standard or known value</w:t>
-      </w:r>
-      <w:r>
-        <w:rPr>
-          <w:rStyle w:val="tgc"/>
-          <w:sz w:val="24"/>
-        </w:rPr>
-        <w:t>.</w:t>
+        <w:t xml:space="preserve"> refers to the closeness of a measured value to a standard or known value.</w:t>
       </w:r>
       <w:r>
         <w:t xml:space="preserve">  </w:t>
@@ -2677,14 +2648,7 @@
           <w:sz w:val="24"/>
           <w:szCs w:val="24"/>
         </w:rPr>
-        <w:t>In simple language,</w:t>
-      </w:r>
-      <w:r>
-        <w:rPr>
-          <w:sz w:val="24"/>
-          <w:szCs w:val="24"/>
-        </w:rPr>
-        <w:t xml:space="preserve"> </w:t>
+        <w:t xml:space="preserve">In simple language, </w:t>
       </w:r>
       <w:r>
         <w:rPr>
@@ -2960,6 +2924,7 @@
           <w:sz w:val="24"/>
           <w:szCs w:val="24"/>
         </w:rPr>
+        <w:lastRenderedPageBreak/>
         <w:t>Sensitivity/Recall</w:t>
       </w:r>
       <w:r>
@@ -3021,7 +2986,6 @@
           <w:sz w:val="24"/>
           <w:szCs w:val="24"/>
         </w:rPr>
-        <w:lastRenderedPageBreak/>
         <w:t>T</w:t>
       </w:r>
       <w:r>
@@ -3037,15 +3001,7 @@
           <w:sz w:val="24"/>
           <w:szCs w:val="24"/>
         </w:rPr>
-        <w:t xml:space="preserve"> </w:t>
-      </w:r>
-      <w:r>
-        <w:rPr>
-          <w:rStyle w:val="Strong"/>
-          <w:sz w:val="24"/>
-          <w:szCs w:val="24"/>
-        </w:rPr>
-        <w:t>Sensitivity</w:t>
+        <w:t xml:space="preserve"> Sensitivity</w:t>
       </w:r>
       <w:r>
         <w:rPr>
@@ -3654,21 +3610,7 @@
           <w:rStyle w:val="tgc"/>
           <w:sz w:val="24"/>
         </w:rPr>
-        <w:t>-measure) is a me</w:t>
-      </w:r>
-      <w:r>
-        <w:rPr>
-          <w:rStyle w:val="tgc"/>
-          <w:sz w:val="24"/>
-        </w:rPr>
-        <w:t xml:space="preserve">asure of a test's accuracy. </w:t>
-      </w:r>
-      <w:r>
-        <w:rPr>
-          <w:rStyle w:val="tgc"/>
-          <w:sz w:val="24"/>
-        </w:rPr>
-        <w:t xml:space="preserve">The F1 </w:t>
+        <w:t xml:space="preserve">-measure) is a measure of a test's accuracy. The F1 </w:t>
       </w:r>
       <w:r>
         <w:rPr>
@@ -3718,8 +3660,8 @@
         <w:pStyle w:val="ListParagraph"/>
         <w:ind w:left="360"/>
         <w:rPr>
-          <w:sz w:val="26"/>
-          <w:szCs w:val="24"/>
+          <w:rStyle w:val="tgc"/>
+          <w:sz w:val="24"/>
         </w:rPr>
       </w:pPr>
       <w:r>
@@ -3744,6 +3686,1155 @@
           <w:sz w:val="24"/>
         </w:rPr>
         <w:t>.</w:t>
+      </w:r>
+    </w:p>
+    <w:p>
+      <w:pPr>
+        <w:pStyle w:val="ListParagraph"/>
+        <w:ind w:left="360"/>
+        <w:rPr>
+          <w:rStyle w:val="tgc"/>
+          <w:sz w:val="24"/>
+        </w:rPr>
+      </w:pPr>
+    </w:p>
+    <w:p>
+      <w:pPr>
+        <w:pStyle w:val="ListParagraph"/>
+        <w:ind w:left="360"/>
+        <w:rPr>
+          <w:rStyle w:val="tgc"/>
+          <w:sz w:val="24"/>
+        </w:rPr>
+      </w:pPr>
+      <w:r>
+        <w:rPr>
+          <w:rStyle w:val="tgc"/>
+          <w:sz w:val="24"/>
+        </w:rPr>
+        <w:t xml:space="preserve">In practical business scenario we actually consider Area under curve (AUC) matric for model evaluation and select the model with highest AUC value. AUC value lies in between 0 to 1. </w:t>
+      </w:r>
+    </w:p>
+    <w:p>
+      <w:pPr>
+        <w:pStyle w:val="ListParagraph"/>
+        <w:ind w:left="360"/>
+        <w:rPr>
+          <w:rStyle w:val="tgc"/>
+          <w:sz w:val="24"/>
+        </w:rPr>
+      </w:pPr>
+    </w:p>
+    <w:p>
+      <w:pPr>
+        <w:pStyle w:val="ListParagraph"/>
+        <w:ind w:left="360"/>
+        <w:rPr>
+          <w:rStyle w:val="tgc"/>
+          <w:b/>
+          <w:sz w:val="24"/>
+        </w:rPr>
+      </w:pPr>
+      <w:r>
+        <w:rPr>
+          <w:rStyle w:val="tgc"/>
+          <w:b/>
+          <w:sz w:val="24"/>
+        </w:rPr>
+        <w:t>Let’s understand AUC properly.</w:t>
+      </w:r>
+    </w:p>
+    <w:p>
+      <w:pPr>
+        <w:pStyle w:val="NormalWeb"/>
+        <w:ind w:left="360"/>
+        <w:rPr>
+          <w:rFonts w:asciiTheme="minorHAnsi" w:hAnsiTheme="minorHAnsi"/>
+        </w:rPr>
+      </w:pPr>
+      <w:r>
+        <w:rPr>
+          <w:rFonts w:asciiTheme="minorHAnsi" w:hAnsiTheme="minorHAnsi"/>
+        </w:rPr>
+        <w:t xml:space="preserve">The Area under the curve (AUC) is a performance metrics </w:t>
+      </w:r>
+      <w:proofErr w:type="gramStart"/>
+      <w:r>
+        <w:rPr>
+          <w:rFonts w:asciiTheme="minorHAnsi" w:hAnsiTheme="minorHAnsi"/>
+        </w:rPr>
+        <w:t>for a</w:t>
+      </w:r>
+      <w:proofErr w:type="gramEnd"/>
+      <w:r>
+        <w:rPr>
+          <w:rFonts w:asciiTheme="minorHAnsi" w:hAnsiTheme="minorHAnsi"/>
+        </w:rPr>
+        <w:t xml:space="preserve"> </w:t>
+      </w:r>
+      <w:r>
+        <w:rPr>
+          <w:rFonts w:asciiTheme="minorHAnsi" w:eastAsiaTheme="majorEastAsia" w:hAnsiTheme="minorHAnsi"/>
+        </w:rPr>
+        <w:t>binary classifiers</w:t>
+      </w:r>
+      <w:r>
+        <w:rPr>
+          <w:rFonts w:asciiTheme="minorHAnsi" w:hAnsiTheme="minorHAnsi"/>
+        </w:rPr>
+        <w:t xml:space="preserve">. By comparing the </w:t>
+      </w:r>
+      <w:r>
+        <w:rPr>
+          <w:rFonts w:asciiTheme="minorHAnsi" w:eastAsiaTheme="majorEastAsia" w:hAnsiTheme="minorHAnsi"/>
+        </w:rPr>
+        <w:t>ROC curves</w:t>
+      </w:r>
+      <w:r>
+        <w:rPr>
+          <w:rFonts w:asciiTheme="minorHAnsi" w:hAnsiTheme="minorHAnsi"/>
+        </w:rPr>
+        <w:t xml:space="preserve"> with the area under the curve, or AUC, it captures the extent to which the curve is up in the Northwest corner. </w:t>
+      </w:r>
+      <w:proofErr w:type="gramStart"/>
+      <w:r>
+        <w:rPr>
+          <w:rFonts w:asciiTheme="minorHAnsi" w:hAnsiTheme="minorHAnsi"/>
+        </w:rPr>
+        <w:t>An</w:t>
+      </w:r>
+      <w:proofErr w:type="gramEnd"/>
+      <w:r>
+        <w:rPr>
+          <w:rFonts w:asciiTheme="minorHAnsi" w:hAnsiTheme="minorHAnsi"/>
+        </w:rPr>
+        <w:t xml:space="preserve"> higher AUC is good. </w:t>
+      </w:r>
+    </w:p>
+    <w:p>
+      <w:pPr>
+        <w:pStyle w:val="NormalWeb"/>
+        <w:ind w:left="360"/>
+        <w:rPr>
+          <w:rFonts w:asciiTheme="minorHAnsi" w:hAnsiTheme="minorHAnsi"/>
+        </w:rPr>
+      </w:pPr>
+      <w:r>
+        <w:rPr>
+          <w:rFonts w:asciiTheme="minorHAnsi" w:hAnsiTheme="minorHAnsi"/>
+        </w:rPr>
+        <w:t xml:space="preserve">A score of 0.5 is no better than </w:t>
+      </w:r>
+      <w:r>
+        <w:rPr>
+          <w:rFonts w:asciiTheme="minorHAnsi" w:eastAsiaTheme="majorEastAsia" w:hAnsiTheme="minorHAnsi"/>
+        </w:rPr>
+        <w:t>random</w:t>
+      </w:r>
+      <w:r>
+        <w:rPr>
+          <w:rFonts w:asciiTheme="minorHAnsi" w:hAnsiTheme="minorHAnsi"/>
+        </w:rPr>
+        <w:t xml:space="preserve"> guessing. 0.85 ~ 0.09 </w:t>
+      </w:r>
+      <w:r>
+        <w:rPr>
+          <w:rFonts w:asciiTheme="minorHAnsi" w:hAnsiTheme="minorHAnsi"/>
+        </w:rPr>
+        <w:t xml:space="preserve">would be a very good model but a score of 0.9999 would be too good to be true and will indicate </w:t>
+      </w:r>
+      <w:r>
+        <w:rPr>
+          <w:rFonts w:asciiTheme="minorHAnsi" w:eastAsiaTheme="majorEastAsia" w:hAnsiTheme="minorHAnsi"/>
+        </w:rPr>
+        <w:t>overfitting</w:t>
+      </w:r>
+      <w:r>
+        <w:rPr>
+          <w:rFonts w:asciiTheme="minorHAnsi" w:hAnsiTheme="minorHAnsi"/>
+        </w:rPr>
+        <w:t xml:space="preserve">. </w:t>
+      </w:r>
+    </w:p>
+    <w:p>
+      <w:pPr>
+        <w:pStyle w:val="ListParagraph"/>
+        <w:ind w:left="360"/>
+        <w:rPr>
+          <w:rStyle w:val="tgc"/>
+          <w:sz w:val="24"/>
+        </w:rPr>
+      </w:pPr>
+      <w:r>
+        <w:rPr>
+          <w:rStyle w:val="tgc"/>
+          <w:sz w:val="24"/>
+        </w:rPr>
+        <w:t xml:space="preserve">  </w:t>
+      </w:r>
+    </w:p>
+    <w:p>
+      <w:pPr>
+        <w:pStyle w:val="ListParagraph"/>
+        <w:ind w:left="360"/>
+        <w:rPr>
+          <w:rStyle w:val="tgc"/>
+          <w:sz w:val="24"/>
+        </w:rPr>
+      </w:pPr>
+    </w:p>
+    <w:p>
+      <w:pPr>
+        <w:pStyle w:val="ListParagraph"/>
+        <w:ind w:left="360"/>
+        <w:rPr>
+          <w:rStyle w:val="tgc"/>
+          <w:sz w:val="24"/>
+        </w:rPr>
+      </w:pPr>
+    </w:p>
+    <w:p>
+      <w:pPr>
+        <w:pStyle w:val="ListParagraph"/>
+        <w:ind w:left="360"/>
+        <w:rPr>
+          <w:rStyle w:val="tgc"/>
+          <w:sz w:val="24"/>
+        </w:rPr>
+      </w:pPr>
+    </w:p>
+    <w:p>
+      <w:pPr>
+        <w:pStyle w:val="ListParagraph"/>
+        <w:ind w:left="0"/>
+        <w:rPr>
+          <w:rStyle w:val="tgc"/>
+          <w:b/>
+          <w:sz w:val="24"/>
+        </w:rPr>
+      </w:pPr>
+      <w:r>
+        <w:rPr>
+          <w:rStyle w:val="tgc"/>
+          <w:b/>
+          <w:sz w:val="24"/>
+        </w:rPr>
+        <w:t>In python we evaluate the model evaluation by using Confusion matrix</w:t>
+      </w:r>
+      <w:r>
+        <w:rPr>
+          <w:rStyle w:val="tgc"/>
+          <w:b/>
+          <w:sz w:val="24"/>
+        </w:rPr>
+        <w:t xml:space="preserve"> and also by calculating the AUC value</w:t>
+      </w:r>
+      <w:r>
+        <w:rPr>
+          <w:rStyle w:val="tgc"/>
+          <w:b/>
+          <w:sz w:val="24"/>
+        </w:rPr>
+        <w:t>.</w:t>
+      </w:r>
+    </w:p>
+    <w:p>
+      <w:pPr>
+        <w:pStyle w:val="Heading2"/>
+        <w:rPr>
+          <w:rFonts w:asciiTheme="minorHAnsi" w:hAnsiTheme="minorHAnsi"/>
+          <w:color w:val="auto"/>
+          <w:sz w:val="24"/>
+          <w:szCs w:val="24"/>
+        </w:rPr>
+      </w:pPr>
+      <w:r>
+        <w:rPr>
+          <w:rFonts w:asciiTheme="minorHAnsi" w:hAnsiTheme="minorHAnsi"/>
+          <w:color w:val="auto"/>
+          <w:sz w:val="24"/>
+          <w:szCs w:val="24"/>
+        </w:rPr>
+        <w:t xml:space="preserve"> Confusion Matrix</w:t>
+      </w:r>
+    </w:p>
+    <w:p>
+      <w:pPr>
+        <w:pStyle w:val="NormalWeb"/>
+        <w:jc w:val="both"/>
+        <w:rPr>
+          <w:rFonts w:asciiTheme="minorHAnsi" w:hAnsiTheme="minorHAnsi"/>
+        </w:rPr>
+      </w:pPr>
+      <w:r>
+        <w:rPr>
+          <w:rFonts w:asciiTheme="minorHAnsi" w:hAnsiTheme="minorHAnsi"/>
+        </w:rPr>
+        <w:t xml:space="preserve">A confusion matrix is an N X N matrix, where N is the number of classes being predicted. For the problem in hand, we have N=2, and hence we get a 2 X 2 matrix. Here are a few definitions, you need to remember for a confusion </w:t>
+      </w:r>
+      <w:proofErr w:type="gramStart"/>
+      <w:r>
+        <w:rPr>
+          <w:rFonts w:asciiTheme="minorHAnsi" w:hAnsiTheme="minorHAnsi"/>
+        </w:rPr>
+        <w:t>matrix :</w:t>
+      </w:r>
+      <w:proofErr w:type="gramEnd"/>
+    </w:p>
+    <w:p>
+      <w:pPr>
+        <w:numPr>
+          <w:ilvl w:val="0"/>
+          <w:numId w:val="26"/>
+        </w:numPr>
+        <w:spacing w:before="100" w:beforeAutospacing="1" w:after="100" w:afterAutospacing="1" w:line="240" w:lineRule="auto"/>
+        <w:rPr>
+          <w:sz w:val="24"/>
+          <w:szCs w:val="24"/>
+        </w:rPr>
+      </w:pPr>
+      <w:proofErr w:type="gramStart"/>
+      <w:r>
+        <w:rPr>
+          <w:b/>
+          <w:bCs/>
+          <w:sz w:val="24"/>
+          <w:szCs w:val="24"/>
+        </w:rPr>
+        <w:t xml:space="preserve">Accuracy </w:t>
+      </w:r>
+      <w:r>
+        <w:rPr>
+          <w:sz w:val="24"/>
+          <w:szCs w:val="24"/>
+        </w:rPr>
+        <w:t>:</w:t>
+      </w:r>
+      <w:proofErr w:type="gramEnd"/>
+      <w:r>
+        <w:rPr>
+          <w:sz w:val="24"/>
+          <w:szCs w:val="24"/>
+        </w:rPr>
+        <w:t xml:space="preserve"> the proportion of the total number of predictions that were correct.</w:t>
+      </w:r>
+    </w:p>
+    <w:p>
+      <w:pPr>
+        <w:numPr>
+          <w:ilvl w:val="0"/>
+          <w:numId w:val="26"/>
+        </w:numPr>
+        <w:spacing w:before="100" w:beforeAutospacing="1" w:after="100" w:afterAutospacing="1" w:line="240" w:lineRule="auto"/>
+        <w:rPr>
+          <w:sz w:val="24"/>
+          <w:szCs w:val="24"/>
+        </w:rPr>
+      </w:pPr>
+      <w:r>
+        <w:rPr>
+          <w:b/>
+          <w:bCs/>
+          <w:sz w:val="24"/>
+          <w:szCs w:val="24"/>
+        </w:rPr>
+        <w:t xml:space="preserve">Positive Predictive Value or </w:t>
+      </w:r>
+      <w:proofErr w:type="gramStart"/>
+      <w:r>
+        <w:rPr>
+          <w:b/>
+          <w:bCs/>
+          <w:sz w:val="24"/>
+          <w:szCs w:val="24"/>
+        </w:rPr>
+        <w:t xml:space="preserve">Precision </w:t>
+      </w:r>
+      <w:r>
+        <w:rPr>
+          <w:sz w:val="24"/>
+          <w:szCs w:val="24"/>
+        </w:rPr>
+        <w:t>:</w:t>
+      </w:r>
+      <w:proofErr w:type="gramEnd"/>
+      <w:r>
+        <w:rPr>
+          <w:sz w:val="24"/>
+          <w:szCs w:val="24"/>
+        </w:rPr>
+        <w:t xml:space="preserve"> the proportion of positive cases that were correctly identified.</w:t>
+      </w:r>
+    </w:p>
+    <w:p>
+      <w:pPr>
+        <w:numPr>
+          <w:ilvl w:val="0"/>
+          <w:numId w:val="26"/>
+        </w:numPr>
+        <w:spacing w:before="100" w:beforeAutospacing="1" w:after="100" w:afterAutospacing="1" w:line="240" w:lineRule="auto"/>
+        <w:rPr>
+          <w:sz w:val="24"/>
+          <w:szCs w:val="24"/>
+        </w:rPr>
+      </w:pPr>
+      <w:r>
+        <w:rPr>
+          <w:b/>
+          <w:bCs/>
+          <w:sz w:val="24"/>
+          <w:szCs w:val="24"/>
+        </w:rPr>
+        <w:t xml:space="preserve">Negative Predictive </w:t>
+      </w:r>
+      <w:proofErr w:type="gramStart"/>
+      <w:r>
+        <w:rPr>
+          <w:b/>
+          <w:bCs/>
+          <w:sz w:val="24"/>
+          <w:szCs w:val="24"/>
+        </w:rPr>
+        <w:t>Value</w:t>
+      </w:r>
+      <w:r>
+        <w:rPr>
+          <w:sz w:val="24"/>
+          <w:szCs w:val="24"/>
+        </w:rPr>
+        <w:t xml:space="preserve"> :</w:t>
+      </w:r>
+      <w:proofErr w:type="gramEnd"/>
+      <w:r>
+        <w:rPr>
+          <w:sz w:val="24"/>
+          <w:szCs w:val="24"/>
+        </w:rPr>
+        <w:t xml:space="preserve"> the proportion of negative cases that were correctly identified.</w:t>
+      </w:r>
+    </w:p>
+    <w:p>
+      <w:pPr>
+        <w:numPr>
+          <w:ilvl w:val="0"/>
+          <w:numId w:val="26"/>
+        </w:numPr>
+        <w:spacing w:before="100" w:beforeAutospacing="1" w:after="100" w:afterAutospacing="1" w:line="240" w:lineRule="auto"/>
+        <w:rPr>
+          <w:sz w:val="24"/>
+          <w:szCs w:val="24"/>
+        </w:rPr>
+      </w:pPr>
+      <w:r>
+        <w:rPr>
+          <w:b/>
+          <w:bCs/>
+          <w:sz w:val="24"/>
+          <w:szCs w:val="24"/>
+        </w:rPr>
+        <w:t xml:space="preserve">Sensitivity or </w:t>
+      </w:r>
+      <w:proofErr w:type="gramStart"/>
+      <w:r>
+        <w:rPr>
+          <w:b/>
+          <w:bCs/>
+          <w:sz w:val="24"/>
+          <w:szCs w:val="24"/>
+        </w:rPr>
+        <w:t xml:space="preserve">Recall </w:t>
+      </w:r>
+      <w:r>
+        <w:rPr>
+          <w:sz w:val="24"/>
+          <w:szCs w:val="24"/>
+        </w:rPr>
+        <w:t>:</w:t>
+      </w:r>
+      <w:proofErr w:type="gramEnd"/>
+      <w:r>
+        <w:rPr>
+          <w:sz w:val="24"/>
+          <w:szCs w:val="24"/>
+        </w:rPr>
+        <w:t xml:space="preserve"> the proportion of actual positive cases which are correctly identified.</w:t>
+      </w:r>
+    </w:p>
+    <w:p>
+      <w:pPr>
+        <w:numPr>
+          <w:ilvl w:val="0"/>
+          <w:numId w:val="26"/>
+        </w:numPr>
+        <w:spacing w:before="100" w:beforeAutospacing="1" w:after="100" w:afterAutospacing="1" w:line="240" w:lineRule="auto"/>
+        <w:rPr>
+          <w:sz w:val="24"/>
+          <w:szCs w:val="24"/>
+        </w:rPr>
+      </w:pPr>
+      <w:proofErr w:type="gramStart"/>
+      <w:r>
+        <w:rPr>
+          <w:b/>
+          <w:bCs/>
+          <w:sz w:val="24"/>
+          <w:szCs w:val="24"/>
+        </w:rPr>
+        <w:t xml:space="preserve">Specificity </w:t>
+      </w:r>
+      <w:r>
+        <w:rPr>
+          <w:sz w:val="24"/>
+          <w:szCs w:val="24"/>
+        </w:rPr>
+        <w:t>:</w:t>
+      </w:r>
+      <w:proofErr w:type="gramEnd"/>
+      <w:r>
+        <w:rPr>
+          <w:sz w:val="24"/>
+          <w:szCs w:val="24"/>
+        </w:rPr>
+        <w:t xml:space="preserve"> the proportion of actual negative cases which are correctly identified.</w:t>
+      </w:r>
+    </w:p>
+    <w:p>
+      <w:pPr>
+        <w:pStyle w:val="NormalWeb"/>
+        <w:rPr>
+          <w:rFonts w:asciiTheme="minorHAnsi" w:hAnsiTheme="minorHAnsi"/>
+        </w:rPr>
+      </w:pPr>
+      <w:r>
+        <w:rPr>
+          <w:rFonts w:asciiTheme="minorHAnsi" w:hAnsiTheme="minorHAnsi"/>
+          <w:noProof/>
+        </w:rPr>
+        <w:drawing>
+          <wp:inline distT="0" distB="0" distL="0" distR="0" wp14:anchorId="0D53C9A5" wp14:editId="626B6920">
+            <wp:extent cx="6048375" cy="1457325"/>
+            <wp:effectExtent l="0" t="0" r="9525" b="9525"/>
+            <wp:docPr id="7" name="Picture 7" descr="Confusion_matrix">
+              <a:hlinkClick xmlns:a="http://schemas.openxmlformats.org/drawingml/2006/main" r:id="rId17"/>
+            </wp:docPr>
+            <wp:cNvGraphicFramePr>
+              <a:graphicFrameLocks xmlns:a="http://schemas.openxmlformats.org/drawingml/2006/main" noChangeAspect="1"/>
+            </wp:cNvGraphicFramePr>
+            <a:graphic xmlns:a="http://schemas.openxmlformats.org/drawingml/2006/main">
+              <a:graphicData uri="http://schemas.openxmlformats.org/drawingml/2006/picture">
+                <pic:pic xmlns:pic="http://schemas.openxmlformats.org/drawingml/2006/picture">
+                  <pic:nvPicPr>
+                    <pic:cNvPr id="0" name="Picture 1" descr="Confusion_matrix">
+                      <a:hlinkClick r:id="rId17"/>
+                    </pic:cNvPr>
+                    <pic:cNvPicPr>
+                      <a:picLocks noChangeAspect="1" noChangeArrowheads="1"/>
+                    </pic:cNvPicPr>
+                  </pic:nvPicPr>
+                  <pic:blipFill>
+                    <a:blip r:embed="rId18">
+                      <a:extLst>
+                        <a:ext uri="{28A0092B-C50C-407E-A947-70E740481C1C}">
+                          <a14:useLocalDpi xmlns:a14="http://schemas.microsoft.com/office/drawing/2010/main" val="0"/>
+                        </a:ext>
+                      </a:extLst>
+                    </a:blip>
+                    <a:srcRect/>
+                    <a:stretch>
+                      <a:fillRect/>
+                    </a:stretch>
+                  </pic:blipFill>
+                  <pic:spPr bwMode="auto">
+                    <a:xfrm>
+                      <a:off x="0" y="0"/>
+                      <a:ext cx="6048375" cy="1457325"/>
+                    </a:xfrm>
+                    <a:prstGeom prst="rect">
+                      <a:avLst/>
+                    </a:prstGeom>
+                    <a:noFill/>
+                    <a:ln>
+                      <a:noFill/>
+                    </a:ln>
+                  </pic:spPr>
+                </pic:pic>
+              </a:graphicData>
+            </a:graphic>
+          </wp:inline>
+        </w:drawing>
+      </w:r>
+    </w:p>
+    <w:p>
+      <w:pPr>
+        <w:pStyle w:val="Heading2"/>
+        <w:rPr>
+          <w:rFonts w:asciiTheme="minorHAnsi" w:hAnsiTheme="minorHAnsi"/>
+          <w:color w:val="auto"/>
+          <w:sz w:val="24"/>
+          <w:szCs w:val="24"/>
+        </w:rPr>
+      </w:pPr>
+      <w:r>
+        <w:rPr>
+          <w:rFonts w:asciiTheme="minorHAnsi" w:hAnsiTheme="minorHAnsi"/>
+          <w:color w:val="auto"/>
+          <w:sz w:val="24"/>
+          <w:szCs w:val="24"/>
+        </w:rPr>
+        <w:t xml:space="preserve">Area </w:t>
+      </w:r>
+      <w:proofErr w:type="gramStart"/>
+      <w:r>
+        <w:rPr>
+          <w:rFonts w:asciiTheme="minorHAnsi" w:hAnsiTheme="minorHAnsi"/>
+          <w:color w:val="auto"/>
+          <w:sz w:val="24"/>
+          <w:szCs w:val="24"/>
+        </w:rPr>
+        <w:t>Under</w:t>
+      </w:r>
+      <w:proofErr w:type="gramEnd"/>
+      <w:r>
+        <w:rPr>
+          <w:rFonts w:asciiTheme="minorHAnsi" w:hAnsiTheme="minorHAnsi"/>
+          <w:color w:val="auto"/>
+          <w:sz w:val="24"/>
+          <w:szCs w:val="24"/>
+        </w:rPr>
+        <w:t xml:space="preserve"> the ROC curve (AUC – ROC)</w:t>
+      </w:r>
+    </w:p>
+    <w:p>
+      <w:pPr>
+        <w:pStyle w:val="NormalWeb"/>
+        <w:jc w:val="both"/>
+        <w:rPr>
+          <w:rFonts w:asciiTheme="minorHAnsi" w:hAnsiTheme="minorHAnsi"/>
+        </w:rPr>
+      </w:pPr>
+      <w:r>
+        <w:rPr>
+          <w:rFonts w:asciiTheme="minorHAnsi" w:hAnsiTheme="minorHAnsi"/>
+        </w:rPr>
+        <w:t>This is</w:t>
+      </w:r>
+      <w:r>
+        <w:rPr>
+          <w:rFonts w:asciiTheme="minorHAnsi" w:hAnsiTheme="minorHAnsi"/>
+        </w:rPr>
+        <w:t xml:space="preserve"> one of the popular metrics used in the industry.  The biggest advantage of using ROC curve is that it is independent of the change in proportion of responders. This statement will get clearer in the following sections.</w:t>
+      </w:r>
+    </w:p>
+    <w:p>
+      <w:pPr>
+        <w:pStyle w:val="NormalWeb"/>
+        <w:jc w:val="both"/>
+      </w:pPr>
+      <w:r>
+        <w:rPr>
+          <w:rFonts w:asciiTheme="minorHAnsi" w:hAnsiTheme="minorHAnsi"/>
+        </w:rPr>
+        <w:t xml:space="preserve">Let’s first try to understand what is ROC (Receiver </w:t>
+      </w:r>
+      <w:r>
+        <w:rPr>
+          <w:rFonts w:asciiTheme="minorHAnsi" w:hAnsiTheme="minorHAnsi"/>
+        </w:rPr>
+        <w:t>operating characteristic) curve?</w:t>
+      </w:r>
+      <w:r>
+        <w:rPr>
+          <w:rFonts w:asciiTheme="minorHAnsi" w:hAnsiTheme="minorHAnsi"/>
+        </w:rPr>
+        <w:t xml:space="preserve"> If we lo</w:t>
+      </w:r>
+      <w:r>
+        <w:rPr>
+          <w:rFonts w:asciiTheme="minorHAnsi" w:hAnsiTheme="minorHAnsi"/>
+        </w:rPr>
+        <w:t>ok at the confusion matrix in previous section</w:t>
+      </w:r>
+      <w:r>
+        <w:rPr>
+          <w:rFonts w:asciiTheme="minorHAnsi" w:hAnsiTheme="minorHAnsi"/>
+        </w:rPr>
+        <w:t>, we observe that for a probabilistic model, we get different value for each metric.</w:t>
+      </w:r>
+      <w:r>
+        <w:rPr>
+          <w:rFonts w:asciiTheme="minorHAnsi" w:hAnsiTheme="minorHAnsi"/>
+        </w:rPr>
+        <w:t xml:space="preserve"> </w:t>
+      </w:r>
+      <w:r>
+        <w:t>Hence, for each sensitivity, we get a different specificity.</w:t>
+      </w:r>
+    </w:p>
+    <w:p>
+      <w:pPr>
+        <w:spacing w:before="100" w:beforeAutospacing="1" w:after="100" w:afterAutospacing="1" w:line="240" w:lineRule="auto"/>
+        <w:rPr>
+          <w:rFonts w:eastAsia="Times New Roman" w:cs="Times New Roman"/>
+          <w:sz w:val="24"/>
+          <w:szCs w:val="24"/>
+        </w:rPr>
+      </w:pPr>
+      <w:r>
+        <w:rPr>
+          <w:rFonts w:eastAsia="Times New Roman" w:cs="Times New Roman"/>
+          <w:sz w:val="24"/>
+          <w:szCs w:val="24"/>
+        </w:rPr>
+        <w:lastRenderedPageBreak/>
+        <w:t>The two vary as follows:</w:t>
+      </w:r>
+      <w:r>
+        <w:rPr>
+          <w:rFonts w:eastAsia="Times New Roman" w:cs="Times New Roman"/>
+          <w:sz w:val="24"/>
+          <w:szCs w:val="24"/>
+        </w:rPr>
+        <w:t xml:space="preserve">  </w:t>
+      </w:r>
+      <w:r>
+        <w:rPr>
+          <w:rFonts w:eastAsia="Times New Roman" w:cs="Times New Roman"/>
+          <w:sz w:val="24"/>
+          <w:szCs w:val="24"/>
+        </w:rPr>
+        <w:t xml:space="preserve"> </w:t>
+      </w:r>
+      <w:r>
+        <w:rPr>
+          <w:rFonts w:eastAsia="Times New Roman" w:cs="Times New Roman"/>
+          <w:noProof/>
+          <w:color w:val="0000FF"/>
+          <w:sz w:val="24"/>
+          <w:szCs w:val="24"/>
+        </w:rPr>
+        <w:drawing>
+          <wp:inline distT="0" distB="0" distL="0" distR="0" wp14:anchorId="1827DBFB" wp14:editId="4C2EE19B">
+            <wp:extent cx="2762250" cy="1514475"/>
+            <wp:effectExtent l="0" t="0" r="0" b="9525"/>
+            <wp:docPr id="8" name="Picture 8" descr="curves"/>
+            <wp:cNvGraphicFramePr>
+              <a:graphicFrameLocks xmlns:a="http://schemas.openxmlformats.org/drawingml/2006/main" noChangeAspect="1"/>
+            </wp:cNvGraphicFramePr>
+            <a:graphic xmlns:a="http://schemas.openxmlformats.org/drawingml/2006/main">
+              <a:graphicData uri="http://schemas.openxmlformats.org/drawingml/2006/picture">
+                <pic:pic xmlns:pic="http://schemas.openxmlformats.org/drawingml/2006/picture">
+                  <pic:nvPicPr>
+                    <pic:cNvPr id="0" name="Picture 3" descr="curves">
+                      <a:hlinkClick r:id="rId19"/>
+                    </pic:cNvPr>
+                    <pic:cNvPicPr>
+                      <a:picLocks noChangeAspect="1" noChangeArrowheads="1"/>
+                    </pic:cNvPicPr>
+                  </pic:nvPicPr>
+                  <pic:blipFill>
+                    <a:blip r:embed="rId20">
+                      <a:extLst>
+                        <a:ext uri="{28A0092B-C50C-407E-A947-70E740481C1C}">
+                          <a14:useLocalDpi xmlns:a14="http://schemas.microsoft.com/office/drawing/2010/main" val="0"/>
+                        </a:ext>
+                      </a:extLst>
+                    </a:blip>
+                    <a:srcRect/>
+                    <a:stretch>
+                      <a:fillRect/>
+                    </a:stretch>
+                  </pic:blipFill>
+                  <pic:spPr bwMode="auto">
+                    <a:xfrm>
+                      <a:off x="0" y="0"/>
+                      <a:ext cx="2762250" cy="1514475"/>
+                    </a:xfrm>
+                    <a:prstGeom prst="rect">
+                      <a:avLst/>
+                    </a:prstGeom>
+                    <a:noFill/>
+                    <a:ln>
+                      <a:noFill/>
+                    </a:ln>
+                  </pic:spPr>
+                </pic:pic>
+              </a:graphicData>
+            </a:graphic>
+          </wp:inline>
+        </w:drawing>
+      </w:r>
+    </w:p>
+    <w:p>
+      <w:pPr>
+        <w:spacing w:before="100" w:beforeAutospacing="1" w:after="100" w:afterAutospacing="1" w:line="240" w:lineRule="auto"/>
+        <w:rPr>
+          <w:rFonts w:eastAsia="Times New Roman" w:cs="Times New Roman"/>
+          <w:sz w:val="24"/>
+          <w:szCs w:val="24"/>
+        </w:rPr>
+      </w:pPr>
+      <w:r>
+        <w:rPr>
+          <w:rFonts w:eastAsia="Times New Roman" w:cs="Times New Roman"/>
+          <w:sz w:val="24"/>
+          <w:szCs w:val="24"/>
+        </w:rPr>
+        <w:t>The ROC curve is the plot between sensitivity and (1- specificity). (1- specificity) is also known as false positive rate and sensitivity is also known as True Positive rate. Following is the ROC curve for the case in hand.</w:t>
+      </w:r>
+    </w:p>
+    <w:p>
+      <w:pPr>
+        <w:spacing w:before="100" w:beforeAutospacing="1" w:after="100" w:afterAutospacing="1" w:line="240" w:lineRule="auto"/>
+        <w:rPr>
+          <w:rFonts w:eastAsia="Times New Roman" w:cs="Times New Roman"/>
+          <w:sz w:val="24"/>
+          <w:szCs w:val="24"/>
+        </w:rPr>
+      </w:pPr>
+      <w:r>
+        <w:rPr>
+          <w:rFonts w:eastAsia="Times New Roman" w:cs="Times New Roman"/>
+          <w:noProof/>
+          <w:color w:val="0000FF"/>
+          <w:sz w:val="24"/>
+          <w:szCs w:val="24"/>
+        </w:rPr>
+        <w:drawing>
+          <wp:inline distT="0" distB="0" distL="0" distR="0" wp14:anchorId="3D91E4B4" wp14:editId="20FFAEBA">
+            <wp:extent cx="4648200" cy="2838450"/>
+            <wp:effectExtent l="0" t="0" r="0" b="0"/>
+            <wp:docPr id="9" name="Picture 9" descr="ROC"/>
+            <wp:cNvGraphicFramePr>
+              <a:graphicFrameLocks xmlns:a="http://schemas.openxmlformats.org/drawingml/2006/main" noChangeAspect="1"/>
+            </wp:cNvGraphicFramePr>
+            <a:graphic xmlns:a="http://schemas.openxmlformats.org/drawingml/2006/main">
+              <a:graphicData uri="http://schemas.openxmlformats.org/drawingml/2006/picture">
+                <pic:pic xmlns:pic="http://schemas.openxmlformats.org/drawingml/2006/picture">
+                  <pic:nvPicPr>
+                    <pic:cNvPr id="0" name="Picture 5" descr="ROC">
+                      <a:hlinkClick r:id="rId21"/>
+                    </pic:cNvPr>
+                    <pic:cNvPicPr>
+                      <a:picLocks noChangeAspect="1" noChangeArrowheads="1"/>
+                    </pic:cNvPicPr>
+                  </pic:nvPicPr>
+                  <pic:blipFill>
+                    <a:blip r:embed="rId22">
+                      <a:extLst>
+                        <a:ext uri="{28A0092B-C50C-407E-A947-70E740481C1C}">
+                          <a14:useLocalDpi xmlns:a14="http://schemas.microsoft.com/office/drawing/2010/main" val="0"/>
+                        </a:ext>
+                      </a:extLst>
+                    </a:blip>
+                    <a:srcRect/>
+                    <a:stretch>
+                      <a:fillRect/>
+                    </a:stretch>
+                  </pic:blipFill>
+                  <pic:spPr bwMode="auto">
+                    <a:xfrm>
+                      <a:off x="0" y="0"/>
+                      <a:ext cx="4648200" cy="2838450"/>
+                    </a:xfrm>
+                    <a:prstGeom prst="rect">
+                      <a:avLst/>
+                    </a:prstGeom>
+                    <a:noFill/>
+                    <a:ln>
+                      <a:noFill/>
+                    </a:ln>
+                  </pic:spPr>
+                </pic:pic>
+              </a:graphicData>
+            </a:graphic>
+          </wp:inline>
+        </w:drawing>
+      </w:r>
+    </w:p>
+    <w:p>
+      <w:pPr>
+        <w:spacing w:before="100" w:beforeAutospacing="1" w:after="100" w:afterAutospacing="1" w:line="240" w:lineRule="auto"/>
+        <w:rPr>
+          <w:rFonts w:eastAsia="Times New Roman" w:cs="Times New Roman"/>
+          <w:sz w:val="24"/>
+          <w:szCs w:val="24"/>
+        </w:rPr>
+      </w:pPr>
+      <w:r>
+        <w:rPr>
+          <w:rFonts w:eastAsia="Times New Roman" w:cs="Times New Roman"/>
+          <w:sz w:val="24"/>
+          <w:szCs w:val="24"/>
+        </w:rPr>
+        <w:t xml:space="preserve">Let’s take an example of threshold = 0.5 (refer to confusion matrix). Here is the confusion </w:t>
+      </w:r>
+      <w:proofErr w:type="gramStart"/>
+      <w:r>
+        <w:rPr>
+          <w:rFonts w:eastAsia="Times New Roman" w:cs="Times New Roman"/>
+          <w:sz w:val="24"/>
+          <w:szCs w:val="24"/>
+        </w:rPr>
+        <w:t>matrix :</w:t>
+      </w:r>
+      <w:proofErr w:type="gramEnd"/>
+    </w:p>
+    <w:p>
+      <w:pPr>
+        <w:spacing w:before="100" w:beforeAutospacing="1" w:after="100" w:afterAutospacing="1" w:line="240" w:lineRule="auto"/>
+        <w:jc w:val="both"/>
+        <w:rPr>
+          <w:rFonts w:eastAsia="Times New Roman" w:cs="Times New Roman"/>
+          <w:sz w:val="24"/>
+          <w:szCs w:val="24"/>
+        </w:rPr>
+      </w:pPr>
+      <w:r>
+        <w:rPr>
+          <w:rFonts w:eastAsia="Times New Roman" w:cs="Times New Roman"/>
+          <w:noProof/>
+          <w:color w:val="0000FF"/>
+          <w:sz w:val="24"/>
+          <w:szCs w:val="24"/>
+        </w:rPr>
+        <w:drawing>
+          <wp:inline distT="0" distB="0" distL="0" distR="0" wp14:anchorId="0BDEC72D" wp14:editId="7C8BC643">
+            <wp:extent cx="3086100" cy="1228725"/>
+            <wp:effectExtent l="0" t="0" r="0" b="9525"/>
+            <wp:docPr id="10" name="Picture 10" descr="Confusion_matrix">
+              <a:hlinkClick xmlns:a="http://schemas.openxmlformats.org/drawingml/2006/main" r:id="rId23"/>
+            </wp:docPr>
+            <wp:cNvGraphicFramePr>
+              <a:graphicFrameLocks xmlns:a="http://schemas.openxmlformats.org/drawingml/2006/main" noChangeAspect="1"/>
+            </wp:cNvGraphicFramePr>
+            <a:graphic xmlns:a="http://schemas.openxmlformats.org/drawingml/2006/main">
+              <a:graphicData uri="http://schemas.openxmlformats.org/drawingml/2006/picture">
+                <pic:pic xmlns:pic="http://schemas.openxmlformats.org/drawingml/2006/picture">
+                  <pic:nvPicPr>
+                    <pic:cNvPr id="0" name="Picture 7" descr="Confusion_matrix">
+                      <a:hlinkClick r:id="rId23"/>
+                    </pic:cNvPr>
+                    <pic:cNvPicPr>
+                      <a:picLocks noChangeAspect="1" noChangeArrowheads="1"/>
+                    </pic:cNvPicPr>
+                  </pic:nvPicPr>
+                  <pic:blipFill>
+                    <a:blip r:embed="rId24">
+                      <a:extLst>
+                        <a:ext uri="{28A0092B-C50C-407E-A947-70E740481C1C}">
+                          <a14:useLocalDpi xmlns:a14="http://schemas.microsoft.com/office/drawing/2010/main" val="0"/>
+                        </a:ext>
+                      </a:extLst>
+                    </a:blip>
+                    <a:srcRect/>
+                    <a:stretch>
+                      <a:fillRect/>
+                    </a:stretch>
+                  </pic:blipFill>
+                  <pic:spPr bwMode="auto">
+                    <a:xfrm>
+                      <a:off x="0" y="0"/>
+                      <a:ext cx="3086100" cy="1228725"/>
+                    </a:xfrm>
+                    <a:prstGeom prst="rect">
+                      <a:avLst/>
+                    </a:prstGeom>
+                    <a:noFill/>
+                    <a:ln>
+                      <a:noFill/>
+                    </a:ln>
+                  </pic:spPr>
+                </pic:pic>
+              </a:graphicData>
+            </a:graphic>
+          </wp:inline>
+        </w:drawing>
+      </w:r>
+    </w:p>
+    <w:p>
+      <w:pPr>
+        <w:spacing w:before="100" w:beforeAutospacing="1" w:after="100" w:afterAutospacing="1" w:line="240" w:lineRule="auto"/>
+        <w:jc w:val="both"/>
+        <w:rPr>
+          <w:rFonts w:eastAsia="Times New Roman" w:cs="Times New Roman"/>
+          <w:sz w:val="24"/>
+          <w:szCs w:val="24"/>
+        </w:rPr>
+      </w:pPr>
+      <w:r>
+        <w:rPr>
+          <w:rFonts w:eastAsia="Times New Roman" w:cs="Times New Roman"/>
+          <w:sz w:val="24"/>
+          <w:szCs w:val="24"/>
+        </w:rPr>
+        <w:t>As you can see, the sensitivity at this threshold is 99.6% and the (1-specificity) is ~60%. This coordinate becomes on point in our ROC curve. To bring this curve down to a single number, we find the area under this curve (AUC).</w:t>
+      </w:r>
+    </w:p>
+    <w:p>
+      <w:pPr>
+        <w:spacing w:before="100" w:beforeAutospacing="1" w:after="100" w:afterAutospacing="1" w:line="240" w:lineRule="auto"/>
+        <w:jc w:val="both"/>
+        <w:rPr>
+          <w:rFonts w:eastAsia="Times New Roman" w:cs="Times New Roman"/>
+          <w:sz w:val="24"/>
+          <w:szCs w:val="24"/>
+        </w:rPr>
+      </w:pPr>
+      <w:r>
+        <w:rPr>
+          <w:rFonts w:eastAsia="Times New Roman" w:cs="Times New Roman"/>
+          <w:sz w:val="24"/>
+          <w:szCs w:val="24"/>
+        </w:rPr>
+        <w:lastRenderedPageBreak/>
+        <w:t xml:space="preserve">Note that the area of </w:t>
+      </w:r>
+      <w:proofErr w:type="gramStart"/>
+      <w:r>
+        <w:rPr>
+          <w:rFonts w:eastAsia="Times New Roman" w:cs="Times New Roman"/>
+          <w:sz w:val="24"/>
+          <w:szCs w:val="24"/>
+        </w:rPr>
+        <w:t>entire square</w:t>
+      </w:r>
+      <w:proofErr w:type="gramEnd"/>
+      <w:r>
+        <w:rPr>
+          <w:rFonts w:eastAsia="Times New Roman" w:cs="Times New Roman"/>
+          <w:sz w:val="24"/>
+          <w:szCs w:val="24"/>
+        </w:rPr>
+        <w:t xml:space="preserve"> is 1*1 = 1. Hence AUC itself is the ratio under the curve and the total area. </w:t>
+      </w:r>
+    </w:p>
+    <w:p>
+      <w:pPr>
+        <w:spacing w:before="100" w:beforeAutospacing="1" w:after="100" w:afterAutospacing="1" w:line="240" w:lineRule="auto"/>
+        <w:jc w:val="both"/>
+        <w:rPr>
+          <w:rFonts w:eastAsia="Times New Roman" w:cs="Times New Roman"/>
+          <w:sz w:val="24"/>
+          <w:szCs w:val="24"/>
+        </w:rPr>
+      </w:pPr>
+      <w:r>
+        <w:rPr>
+          <w:rFonts w:eastAsia="Times New Roman" w:cs="Times New Roman"/>
+          <w:sz w:val="24"/>
+          <w:szCs w:val="24"/>
+        </w:rPr>
+        <w:t>Following are a few thumb rules:</w:t>
+      </w:r>
+    </w:p>
+    <w:p>
+      <w:pPr>
+        <w:numPr>
+          <w:ilvl w:val="0"/>
+          <w:numId w:val="27"/>
+        </w:numPr>
+        <w:spacing w:before="100" w:beforeAutospacing="1" w:after="100" w:afterAutospacing="1" w:line="240" w:lineRule="auto"/>
+        <w:rPr>
+          <w:rFonts w:eastAsia="Times New Roman" w:cs="Times New Roman"/>
+          <w:sz w:val="24"/>
+          <w:szCs w:val="24"/>
+        </w:rPr>
+      </w:pPr>
+      <w:r>
+        <w:rPr>
+          <w:rFonts w:eastAsia="Times New Roman" w:cs="Times New Roman"/>
+          <w:sz w:val="24"/>
+          <w:szCs w:val="24"/>
+        </w:rPr>
+        <w:t>.90-1 = excellent (A)</w:t>
+      </w:r>
+    </w:p>
+    <w:p>
+      <w:pPr>
+        <w:numPr>
+          <w:ilvl w:val="0"/>
+          <w:numId w:val="27"/>
+        </w:numPr>
+        <w:spacing w:before="100" w:beforeAutospacing="1" w:after="100" w:afterAutospacing="1" w:line="240" w:lineRule="auto"/>
+        <w:rPr>
+          <w:rFonts w:eastAsia="Times New Roman" w:cs="Times New Roman"/>
+          <w:sz w:val="24"/>
+          <w:szCs w:val="24"/>
+        </w:rPr>
+      </w:pPr>
+      <w:r>
+        <w:rPr>
+          <w:rFonts w:eastAsia="Times New Roman" w:cs="Times New Roman"/>
+          <w:sz w:val="24"/>
+          <w:szCs w:val="24"/>
+        </w:rPr>
+        <w:t>.80-.90 = good (B)</w:t>
+      </w:r>
+    </w:p>
+    <w:p>
+      <w:pPr>
+        <w:numPr>
+          <w:ilvl w:val="0"/>
+          <w:numId w:val="27"/>
+        </w:numPr>
+        <w:spacing w:before="100" w:beforeAutospacing="1" w:after="100" w:afterAutospacing="1" w:line="240" w:lineRule="auto"/>
+        <w:rPr>
+          <w:rFonts w:eastAsia="Times New Roman" w:cs="Times New Roman"/>
+          <w:sz w:val="24"/>
+          <w:szCs w:val="24"/>
+        </w:rPr>
+      </w:pPr>
+      <w:r>
+        <w:rPr>
+          <w:rFonts w:eastAsia="Times New Roman" w:cs="Times New Roman"/>
+          <w:sz w:val="24"/>
+          <w:szCs w:val="24"/>
+        </w:rPr>
+        <w:t>.70-.80 = fair (C)</w:t>
+      </w:r>
+    </w:p>
+    <w:p>
+      <w:pPr>
+        <w:numPr>
+          <w:ilvl w:val="0"/>
+          <w:numId w:val="27"/>
+        </w:numPr>
+        <w:spacing w:before="100" w:beforeAutospacing="1" w:after="100" w:afterAutospacing="1" w:line="240" w:lineRule="auto"/>
+        <w:rPr>
+          <w:rFonts w:eastAsia="Times New Roman" w:cs="Times New Roman"/>
+          <w:sz w:val="24"/>
+          <w:szCs w:val="24"/>
+        </w:rPr>
+      </w:pPr>
+      <w:r>
+        <w:rPr>
+          <w:rFonts w:eastAsia="Times New Roman" w:cs="Times New Roman"/>
+          <w:sz w:val="24"/>
+          <w:szCs w:val="24"/>
+        </w:rPr>
+        <w:t>.60-.70 = poor (D)</w:t>
+      </w:r>
+    </w:p>
+    <w:p>
+      <w:pPr>
+        <w:numPr>
+          <w:ilvl w:val="0"/>
+          <w:numId w:val="27"/>
+        </w:numPr>
+        <w:spacing w:before="100" w:beforeAutospacing="1" w:after="100" w:afterAutospacing="1" w:line="240" w:lineRule="auto"/>
+        <w:rPr>
+          <w:rFonts w:eastAsia="Times New Roman" w:cs="Times New Roman"/>
+          <w:sz w:val="24"/>
+          <w:szCs w:val="24"/>
+        </w:rPr>
+      </w:pPr>
+      <w:r>
+        <w:rPr>
+          <w:rFonts w:eastAsia="Times New Roman" w:cs="Times New Roman"/>
+          <w:sz w:val="24"/>
+          <w:szCs w:val="24"/>
+        </w:rPr>
+        <w:t>.50-.60 = fail (F)</w:t>
       </w:r>
     </w:p>
     <w:p>
@@ -3985,7 +5076,6 @@
           <w:sz w:val="24"/>
           <w:szCs w:val="24"/>
         </w:rPr>
-        <w:lastRenderedPageBreak/>
         <w:t xml:space="preserve">Data Set Provided Overview: </w:t>
       </w:r>
     </w:p>
@@ -4558,6 +5648,7 @@
           <w:sz w:val="24"/>
           <w:szCs w:val="24"/>
         </w:rPr>
+        <w:lastRenderedPageBreak/>
         <w:t>Total day minutes: Shows total minute spent in call during the day.</w:t>
       </w:r>
     </w:p>
@@ -5250,7 +6341,7 @@
       <w:r>
         <w:t xml:space="preserve">Link of dataset: </w:t>
       </w:r>
-      <w:hyperlink r:id="rId17" w:history="1">
+      <w:hyperlink r:id="rId25" w:history="1">
         <w:r>
           <w:rPr>
             <w:rStyle w:val="Hyperlink"/>
@@ -5348,19 +6439,7 @@
         <w:rPr>
           <w:rFonts w:asciiTheme="minorHAnsi" w:hAnsiTheme="minorHAnsi"/>
         </w:rPr>
-        <w:t>By using v</w:t>
-      </w:r>
-      <w:r>
-        <w:rPr>
-          <w:rFonts w:asciiTheme="minorHAnsi" w:hAnsiTheme="minorHAnsi"/>
-        </w:rPr>
-        <w:t>isualization</w:t>
-      </w:r>
-      <w:r>
-        <w:rPr>
-          <w:rFonts w:asciiTheme="minorHAnsi" w:hAnsiTheme="minorHAnsi"/>
-        </w:rPr>
-        <w:t xml:space="preserve"> we should be able to conclude following:</w:t>
+        <w:t>By using visualization we should be able to conclude following:</w:t>
       </w:r>
     </w:p>
     <w:p>
@@ -5396,7 +6475,6 @@
         <w:rPr>
           <w:rFonts w:asciiTheme="minorHAnsi" w:hAnsiTheme="minorHAnsi"/>
         </w:rPr>
-        <w:lastRenderedPageBreak/>
         <w:t xml:space="preserve">Do we need to perform some calculation of </w:t>
       </w:r>
       <w:r>
@@ -5548,8 +6626,9 @@
           <w:sz w:val="24"/>
           <w:szCs w:val="24"/>
         </w:rPr>
+        <w:lastRenderedPageBreak/>
         <w:drawing>
-          <wp:inline distT="0" distB="0" distL="0" distR="0" wp14:anchorId="063AF18F" wp14:editId="1E51ADD4">
+          <wp:inline distT="0" distB="0" distL="0" distR="0" wp14:anchorId="7FB58222" wp14:editId="714E5912">
             <wp:extent cx="6467475" cy="4168452"/>
             <wp:effectExtent l="0" t="0" r="0" b="3810"/>
             <wp:docPr id="1" name="Picture 1"/>
@@ -5564,7 +6643,7 @@
                     <pic:cNvPicPr/>
                   </pic:nvPicPr>
                   <pic:blipFill rotWithShape="1">
-                    <a:blip r:embed="rId18"/>
+                    <a:blip r:embed="rId26"/>
                     <a:srcRect r="29623"/>
                     <a:stretch/>
                   </pic:blipFill>
@@ -5619,6 +6698,7 @@
     </w:p>
     <w:p>
       <w:pPr>
+        <w:jc w:val="center"/>
         <w:rPr>
           <w:sz w:val="24"/>
           <w:szCs w:val="24"/>
@@ -5629,25 +6709,9 @@
           <w:noProof/>
         </w:rPr>
         <w:drawing>
-          <wp:anchor distT="0" distB="0" distL="114300" distR="114300" simplePos="0" relativeHeight="251659264" behindDoc="1" locked="0" layoutInCell="1" allowOverlap="1" wp14:anchorId="3E865E4E" wp14:editId="43DCAA55">
-            <wp:simplePos x="0" y="0"/>
-            <wp:positionH relativeFrom="column">
-              <wp:posOffset>0</wp:posOffset>
-            </wp:positionH>
-            <wp:positionV relativeFrom="paragraph">
-              <wp:posOffset>1270</wp:posOffset>
-            </wp:positionV>
-            <wp:extent cx="1847850" cy="3355340"/>
-            <wp:effectExtent l="0" t="0" r="0" b="0"/>
-            <wp:wrapThrough wrapText="bothSides">
-              <wp:wrapPolygon edited="0">
-                <wp:start x="0" y="0"/>
-                <wp:lineTo x="0" y="21461"/>
-                <wp:lineTo x="21377" y="21461"/>
-                <wp:lineTo x="21377" y="0"/>
-                <wp:lineTo x="0" y="0"/>
-              </wp:wrapPolygon>
-            </wp:wrapThrough>
+          <wp:inline distT="0" distB="0" distL="0" distR="0" wp14:anchorId="25877294" wp14:editId="584366F7">
+            <wp:extent cx="1846451" cy="3000375"/>
+            <wp:effectExtent l="0" t="0" r="1905" b="0"/>
             <wp:docPr id="2" name="Picture 2"/>
             <wp:cNvGraphicFramePr>
               <a:graphicFrameLocks xmlns:a="http://schemas.openxmlformats.org/drawingml/2006/main" noChangeAspect="1"/>
@@ -5660,7 +6724,7 @@
                     <pic:cNvPicPr/>
                   </pic:nvPicPr>
                   <pic:blipFill rotWithShape="1">
-                    <a:blip r:embed="rId19">
+                    <a:blip r:embed="rId27">
                       <a:extLst>
                         <a:ext uri="{28A0092B-C50C-407E-A947-70E740481C1C}">
                           <a14:useLocalDpi xmlns:a14="http://schemas.microsoft.com/office/drawing/2010/main" val="0"/>
@@ -5673,7 +6737,7 @@
                   <pic:spPr bwMode="auto">
                     <a:xfrm>
                       <a:off x="0" y="0"/>
-                      <a:ext cx="1847850" cy="3355340"/>
+                      <a:ext cx="1847850" cy="3002648"/>
                     </a:xfrm>
                     <a:prstGeom prst="rect">
                       <a:avLst/>
@@ -5690,18 +6754,13 @@
                 </pic:pic>
               </a:graphicData>
             </a:graphic>
-            <wp14:sizeRelH relativeFrom="page">
-              <wp14:pctWidth>0</wp14:pctWidth>
-            </wp14:sizeRelH>
-            <wp14:sizeRelV relativeFrom="page">
-              <wp14:pctHeight>0</wp14:pctHeight>
-            </wp14:sizeRelV>
-          </wp:anchor>
+          </wp:inline>
         </w:drawing>
       </w:r>
     </w:p>
     <w:p>
       <w:pPr>
+        <w:jc w:val="center"/>
         <w:rPr>
           <w:noProof/>
           <w:sz w:val="24"/>
@@ -5731,6 +6790,7 @@
           <w:sz w:val="24"/>
           <w:szCs w:val="24"/>
         </w:rPr>
+        <w:lastRenderedPageBreak/>
         <w:t>We can see from the pi chart, dataset is unbalance.</w:t>
       </w:r>
     </w:p>
@@ -5748,17 +6808,17 @@
           <w:sz w:val="24"/>
           <w:szCs w:val="24"/>
         </w:rPr>
-        <w:lastRenderedPageBreak/>
-        <w:t xml:space="preserve">As we only have 14.14% Churn data in dataset so it become difficult to model evaluation. Eg: If model perform worst then too we will have accuracy around 86%. So we need different approach for model evaluation. Which we have seen in modeling section. </w:t>
-      </w:r>
-      <w:r>
+        <w:t>As we only have 14.14% Churn data in dataset so it become difficult to model evaluation. Eg: If model perform worst then too we will have accuracy around 86%. So we need different approach for model evaluation. Which we have seen in modeling section.</w:t>
+      </w:r>
+    </w:p>
+    <w:p>
+      <w:pPr>
         <w:rPr>
           <w:noProof/>
           <w:sz w:val="24"/>
           <w:szCs w:val="24"/>
         </w:rPr>
-        <w:t xml:space="preserve"> </w:t>
-      </w:r>
+      </w:pPr>
       <w:r>
         <w:rPr>
           <w:noProof/>
@@ -5767,7 +6827,7 @@
         </w:rPr>
         <w:drawing>
           <wp:inline distT="0" distB="0" distL="0" distR="0" wp14:anchorId="037F4A1C" wp14:editId="454AD5BC">
-            <wp:extent cx="5943600" cy="3341370"/>
+            <wp:extent cx="5943600" cy="3829050"/>
             <wp:effectExtent l="0" t="0" r="0" b="0"/>
             <wp:docPr id="4" name="Picture 4"/>
             <wp:cNvGraphicFramePr>
@@ -5781,7 +6841,7 @@
                     <pic:cNvPicPr/>
                   </pic:nvPicPr>
                   <pic:blipFill>
-                    <a:blip r:embed="rId20"/>
+                    <a:blip r:embed="rId28"/>
                     <a:stretch>
                       <a:fillRect/>
                     </a:stretch>
@@ -5789,7 +6849,7 @@
                   <pic:spPr>
                     <a:xfrm>
                       <a:off x="0" y="0"/>
-                      <a:ext cx="5943600" cy="3341370"/>
+                      <a:ext cx="5943600" cy="3829050"/>
                     </a:xfrm>
                     <a:prstGeom prst="rect">
                       <a:avLst/>
@@ -5812,7 +6872,7 @@
     </w:p>
     <w:p>
       <w:pPr>
-        <w:jc w:val="both"/>
+        <w:jc w:val="center"/>
         <w:rPr>
           <w:noProof/>
           <w:sz w:val="24"/>
@@ -5851,23 +6911,7 @@
           <w:sz w:val="24"/>
           <w:szCs w:val="24"/>
         </w:rPr>
-        <w:t>We found that v</w:t>
-      </w:r>
-      <w:r>
-        <w:rPr>
-          <w:noProof/>
-          <w:sz w:val="24"/>
-          <w:szCs w:val="24"/>
-        </w:rPr>
-        <w:t>oice mail</w:t>
-      </w:r>
-      <w:r>
-        <w:rPr>
-          <w:noProof/>
-          <w:sz w:val="24"/>
-          <w:szCs w:val="24"/>
-        </w:rPr>
-        <w:t xml:space="preserve"> </w:t>
+        <w:t xml:space="preserve">We found that voice mail </w:t>
       </w:r>
       <w:r>
         <w:rPr>
@@ -5941,7 +6985,7 @@
                     <pic:cNvPicPr/>
                   </pic:nvPicPr>
                   <pic:blipFill rotWithShape="1">
-                    <a:blip r:embed="rId21">
+                    <a:blip r:embed="rId29">
                       <a:extLst>
                         <a:ext uri="{28A0092B-C50C-407E-A947-70E740481C1C}">
                           <a14:useLocalDpi xmlns:a14="http://schemas.microsoft.com/office/drawing/2010/main" val="0"/>
@@ -6058,6 +7102,7 @@
           <w:sz w:val="24"/>
           <w:szCs w:val="24"/>
         </w:rPr>
+        <w:lastRenderedPageBreak/>
         <w:t>We can say that if customer is calling more then 3 times then they are more likely to churn</w:t>
       </w:r>
     </w:p>
@@ -6075,7 +7120,6 @@
           <w:sz w:val="24"/>
           <w:szCs w:val="24"/>
         </w:rPr>
-        <w:lastRenderedPageBreak/>
         <w:drawing>
           <wp:inline distT="0" distB="0" distL="0" distR="0" wp14:anchorId="5E79B7F6" wp14:editId="7E934097">
             <wp:extent cx="5943600" cy="3341370"/>
@@ -6092,7 +7136,7 @@
                     <pic:cNvPicPr/>
                   </pic:nvPicPr>
                   <pic:blipFill>
-                    <a:blip r:embed="rId22"/>
+                    <a:blip r:embed="rId30"/>
                     <a:stretch>
                       <a:fillRect/>
                     </a:stretch>
@@ -6873,6 +7917,7 @@
           <w:sz w:val="24"/>
           <w:szCs w:val="24"/>
         </w:rPr>
+        <w:lastRenderedPageBreak/>
         <w:t xml:space="preserve">Total </w:t>
       </w:r>
       <w:proofErr w:type="spellStart"/>
@@ -6995,7 +8040,6 @@
           <w:sz w:val="24"/>
           <w:szCs w:val="24"/>
         </w:rPr>
-        <w:lastRenderedPageBreak/>
         <w:t>Customer service calls</w:t>
       </w:r>
     </w:p>
@@ -7237,15 +8281,111 @@
           <w:sz w:val="24"/>
           <w:szCs w:val="24"/>
         </w:rPr>
-        <w:t xml:space="preserve">As our data set id unbalanced so we can’t only relay on accuracy </w:t>
-      </w:r>
-      <w:r>
-        <w:rPr>
-          <w:b/>
-          <w:sz w:val="24"/>
-          <w:szCs w:val="24"/>
-        </w:rPr>
-        <w:t xml:space="preserve">every time. So let’s check the values of precision, recall, F1-score for model evaluation. </w:t>
+        <w:t>As our data set is</w:t>
+      </w:r>
+      <w:r>
+        <w:rPr>
+          <w:b/>
+          <w:sz w:val="24"/>
+          <w:szCs w:val="24"/>
+        </w:rPr>
+        <w:t xml:space="preserve"> unbalanced </w:t>
+      </w:r>
+      <w:r>
+        <w:rPr>
+          <w:b/>
+          <w:sz w:val="24"/>
+          <w:szCs w:val="24"/>
+        </w:rPr>
+        <w:t xml:space="preserve">we will focus on following matrix evaluation: </w:t>
+      </w:r>
+      <w:r>
+        <w:rPr>
+          <w:b/>
+          <w:sz w:val="24"/>
+          <w:szCs w:val="24"/>
+        </w:rPr>
+        <w:t xml:space="preserve"> </w:t>
+      </w:r>
+      <w:r>
+        <w:rPr>
+          <w:b/>
+          <w:sz w:val="24"/>
+          <w:szCs w:val="24"/>
+        </w:rPr>
+        <w:t xml:space="preserve">Area under curve (Most Important), </w:t>
+      </w:r>
+      <w:r>
+        <w:rPr>
+          <w:b/>
+          <w:sz w:val="24"/>
+          <w:szCs w:val="24"/>
+        </w:rPr>
+        <w:t>accuracy</w:t>
+      </w:r>
+      <w:r>
+        <w:rPr>
+          <w:b/>
+          <w:sz w:val="24"/>
+          <w:szCs w:val="24"/>
+        </w:rPr>
+        <w:t xml:space="preserve">, </w:t>
+      </w:r>
+      <w:r>
+        <w:rPr>
+          <w:b/>
+          <w:sz w:val="24"/>
+          <w:szCs w:val="24"/>
+        </w:rPr>
+        <w:t>precision</w:t>
+      </w:r>
+      <w:r>
+        <w:rPr>
+          <w:b/>
+          <w:sz w:val="24"/>
+          <w:szCs w:val="24"/>
+        </w:rPr>
+        <w:t xml:space="preserve"> (Important)</w:t>
+      </w:r>
+      <w:r>
+        <w:rPr>
+          <w:b/>
+          <w:sz w:val="24"/>
+          <w:szCs w:val="24"/>
+        </w:rPr>
+        <w:t>, recal</w:t>
+      </w:r>
+      <w:r>
+        <w:rPr>
+          <w:b/>
+          <w:sz w:val="24"/>
+          <w:szCs w:val="24"/>
+        </w:rPr>
+        <w:t>l, F1-score</w:t>
+      </w:r>
+      <w:r>
+        <w:rPr>
+          <w:b/>
+          <w:sz w:val="24"/>
+          <w:szCs w:val="24"/>
+        </w:rPr>
+        <w:t xml:space="preserve"> </w:t>
+      </w:r>
+      <w:r>
+        <w:rPr>
+          <w:b/>
+          <w:sz w:val="24"/>
+          <w:szCs w:val="24"/>
+        </w:rPr>
+        <w:t>(Important)</w:t>
+      </w:r>
+      <w:r>
+        <w:rPr>
+          <w:b/>
+          <w:sz w:val="24"/>
+          <w:szCs w:val="24"/>
+        </w:rPr>
+        <w:t xml:space="preserve">. </w:t>
       </w:r>
     </w:p>
     <w:p>
@@ -7262,10 +8402,10 @@
           <w:noProof/>
         </w:rPr>
         <w:drawing>
-          <wp:inline distT="0" distB="0" distL="0" distR="0" wp14:anchorId="6705ADEF" wp14:editId="5FA4DB3E">
-            <wp:extent cx="2876550" cy="2828925"/>
-            <wp:effectExtent l="0" t="0" r="0" b="9525"/>
-            <wp:docPr id="12" name="Picture 12"/>
+          <wp:inline distT="0" distB="0" distL="0" distR="0" wp14:anchorId="29AE18A3" wp14:editId="246808FE">
+            <wp:extent cx="2676525" cy="3412178"/>
+            <wp:effectExtent l="0" t="0" r="0" b="0"/>
+            <wp:docPr id="25" name="Picture 25"/>
             <wp:cNvGraphicFramePr>
               <a:graphicFrameLocks xmlns:a="http://schemas.openxmlformats.org/drawingml/2006/main" noChangeAspect="1"/>
             </wp:cNvGraphicFramePr>
@@ -7277,14 +8417,14 @@
                     <pic:cNvPicPr/>
                   </pic:nvPicPr>
                   <pic:blipFill rotWithShape="1">
-                    <a:blip r:embed="rId23"/>
-                    <a:srcRect l="15385" t="25862" r="55288" b="14896"/>
+                    <a:blip r:embed="rId31"/>
+                    <a:srcRect l="16506" t="27628" r="56090" b="6905"/>
                     <a:stretch/>
                   </pic:blipFill>
                   <pic:spPr bwMode="auto">
                     <a:xfrm>
                       <a:off x="0" y="0"/>
-                      <a:ext cx="2877661" cy="2830018"/>
+                      <a:ext cx="2676525" cy="3412178"/>
                     </a:xfrm>
                     <a:prstGeom prst="rect">
                       <a:avLst/>
@@ -7328,10 +8468,10 @@
         </w:rPr>
         <w:lastRenderedPageBreak/>
         <w:drawing>
-          <wp:inline distT="0" distB="0" distL="0" distR="0" wp14:anchorId="29100961" wp14:editId="4C955F9B">
-            <wp:extent cx="3171825" cy="3067050"/>
-            <wp:effectExtent l="0" t="0" r="9525" b="0"/>
-            <wp:docPr id="13" name="Picture 13"/>
+          <wp:inline distT="0" distB="0" distL="0" distR="0" wp14:anchorId="1A812870" wp14:editId="5957D774">
+            <wp:extent cx="2886075" cy="3653472"/>
+            <wp:effectExtent l="0" t="0" r="0" b="4445"/>
+            <wp:docPr id="17" name="Picture 17"/>
             <wp:cNvGraphicFramePr>
               <a:graphicFrameLocks xmlns:a="http://schemas.openxmlformats.org/drawingml/2006/main" noChangeAspect="1"/>
             </wp:cNvGraphicFramePr>
@@ -7343,14 +8483,14 @@
                     <pic:cNvPicPr/>
                   </pic:nvPicPr>
                   <pic:blipFill rotWithShape="1">
-                    <a:blip r:embed="rId24"/>
-                    <a:srcRect l="15225" t="26463" r="56409" b="15197"/>
+                    <a:blip r:embed="rId32"/>
+                    <a:srcRect l="16025" t="18344" r="56250" b="15798"/>
                     <a:stretch/>
                   </pic:blipFill>
                   <pic:spPr bwMode="auto">
                     <a:xfrm>
                       <a:off x="0" y="0"/>
-                      <a:ext cx="3174162" cy="3069310"/>
+                      <a:ext cx="2891897" cy="3660842"/>
                     </a:xfrm>
                     <a:prstGeom prst="rect">
                       <a:avLst/>
@@ -7411,10 +8551,10 @@
           <w:noProof/>
         </w:rPr>
         <w:drawing>
-          <wp:inline distT="0" distB="0" distL="0" distR="0" wp14:anchorId="347CF374" wp14:editId="323E4234">
-            <wp:extent cx="3171825" cy="3600450"/>
-            <wp:effectExtent l="0" t="0" r="9525" b="0"/>
-            <wp:docPr id="14" name="Picture 14"/>
+          <wp:inline distT="0" distB="0" distL="0" distR="0" wp14:anchorId="6DAD0EC7" wp14:editId="26104D78">
+            <wp:extent cx="2514600" cy="3312646"/>
+            <wp:effectExtent l="0" t="0" r="0" b="2540"/>
+            <wp:docPr id="23" name="Picture 23"/>
             <wp:cNvGraphicFramePr>
               <a:graphicFrameLocks xmlns:a="http://schemas.openxmlformats.org/drawingml/2006/main" noChangeAspect="1"/>
             </wp:cNvGraphicFramePr>
@@ -7426,14 +8566,14 @@
                     <pic:cNvPicPr/>
                   </pic:nvPicPr>
                   <pic:blipFill rotWithShape="1">
-                    <a:blip r:embed="rId25"/>
-                    <a:srcRect l="15866" t="19408" r="55609" b="8419"/>
+                    <a:blip r:embed="rId33"/>
+                    <a:srcRect l="16346" t="22254" r="56891" b="11588"/>
                     <a:stretch/>
                   </pic:blipFill>
                   <pic:spPr bwMode="auto">
                     <a:xfrm>
                       <a:off x="0" y="0"/>
-                      <a:ext cx="3176202" cy="3605418"/>
+                      <a:ext cx="2514600" cy="3312646"/>
                     </a:xfrm>
                     <a:prstGeom prst="rect">
                       <a:avLst/>
@@ -7464,6 +8604,16 @@
     </w:p>
     <w:p>
       <w:pPr>
+        <w:jc w:val="both"/>
+        <w:rPr>
+          <w:b/>
+          <w:sz w:val="24"/>
+          <w:szCs w:val="24"/>
+        </w:rPr>
+      </w:pPr>
+    </w:p>
+    <w:p>
+      <w:pPr>
         <w:shd w:val="clear" w:color="auto" w:fill="FFFFFF" w:themeFill="background1"/>
         <w:tabs>
           <w:tab w:val="left" w:pos="916"/>
@@ -7497,10 +8647,10 @@
         </w:rPr>
         <w:lastRenderedPageBreak/>
         <w:drawing>
-          <wp:inline distT="0" distB="0" distL="0" distR="0" wp14:anchorId="1917FBE8" wp14:editId="38991F95">
-            <wp:extent cx="3228975" cy="3245792"/>
-            <wp:effectExtent l="0" t="0" r="0" b="0"/>
-            <wp:docPr id="15" name="Picture 15"/>
+          <wp:inline distT="0" distB="0" distL="0" distR="0" wp14:anchorId="3A3F28D7" wp14:editId="60F7F648">
+            <wp:extent cx="2628900" cy="3351463"/>
+            <wp:effectExtent l="0" t="0" r="0" b="1905"/>
+            <wp:docPr id="20" name="Picture 20"/>
             <wp:cNvGraphicFramePr>
               <a:graphicFrameLocks xmlns:a="http://schemas.openxmlformats.org/drawingml/2006/main" noChangeAspect="1"/>
             </wp:cNvGraphicFramePr>
@@ -7512,14 +8662,14 @@
                     <pic:cNvPicPr/>
                   </pic:nvPicPr>
                   <pic:blipFill rotWithShape="1">
-                    <a:blip r:embed="rId26"/>
-                    <a:srcRect l="15064" t="26764" r="54167" b="15197"/>
+                    <a:blip r:embed="rId34"/>
+                    <a:srcRect l="15865" t="20148" r="56731" b="14294"/>
                     <a:stretch/>
                   </pic:blipFill>
                   <pic:spPr bwMode="auto">
                     <a:xfrm>
                       <a:off x="0" y="0"/>
-                      <a:ext cx="3233448" cy="3250288"/>
+                      <a:ext cx="2628900" cy="3351463"/>
                     </a:xfrm>
                     <a:prstGeom prst="rect">
                       <a:avLst/>
@@ -7620,10 +8770,10 @@
           <w:noProof/>
         </w:rPr>
         <w:drawing>
-          <wp:inline distT="0" distB="0" distL="0" distR="0" wp14:anchorId="71034F61" wp14:editId="28CDC7E3">
-            <wp:extent cx="3228975" cy="3303845"/>
-            <wp:effectExtent l="0" t="0" r="0" b="0"/>
-            <wp:docPr id="16" name="Picture 16"/>
+          <wp:inline distT="0" distB="0" distL="0" distR="0" wp14:anchorId="313E739F" wp14:editId="79875B76">
+            <wp:extent cx="2505075" cy="3229085"/>
+            <wp:effectExtent l="0" t="0" r="0" b="9525"/>
+            <wp:docPr id="21" name="Picture 21"/>
             <wp:cNvGraphicFramePr>
               <a:graphicFrameLocks xmlns:a="http://schemas.openxmlformats.org/drawingml/2006/main" noChangeAspect="1"/>
             </wp:cNvGraphicFramePr>
@@ -7635,14 +8785,14 @@
                     <pic:cNvPicPr/>
                   </pic:nvPicPr>
                   <pic:blipFill rotWithShape="1">
-                    <a:blip r:embed="rId27"/>
-                    <a:srcRect l="15064" t="19547" r="56250" b="20610"/>
+                    <a:blip r:embed="rId35"/>
+                    <a:srcRect l="15384" t="21352" r="56891" b="11588"/>
                     <a:stretch/>
                   </pic:blipFill>
                   <pic:spPr bwMode="auto">
                     <a:xfrm>
                       <a:off x="0" y="0"/>
-                      <a:ext cx="3228975" cy="3303845"/>
+                      <a:ext cx="2508028" cy="3232891"/>
                     </a:xfrm>
                     <a:prstGeom prst="rect">
                       <a:avLst/>
@@ -7726,10 +8876,10 @@
         </w:rPr>
         <w:lastRenderedPageBreak/>
         <w:drawing>
-          <wp:inline distT="0" distB="0" distL="0" distR="0" wp14:anchorId="1023F0A4" wp14:editId="4451A858">
-            <wp:extent cx="3562350" cy="1903546"/>
-            <wp:effectExtent l="0" t="0" r="0" b="1905"/>
-            <wp:docPr id="3" name="Picture 3"/>
+          <wp:inline distT="0" distB="0" distL="0" distR="0" wp14:anchorId="2F74DB55" wp14:editId="2B04AE17">
+            <wp:extent cx="3524250" cy="1683649"/>
+            <wp:effectExtent l="0" t="0" r="0" b="0"/>
+            <wp:docPr id="24" name="Picture 24"/>
             <wp:cNvGraphicFramePr>
               <a:graphicFrameLocks xmlns:a="http://schemas.openxmlformats.org/drawingml/2006/main" noChangeAspect="1"/>
             </wp:cNvGraphicFramePr>
@@ -7741,14 +8891,14 @@
                     <pic:cNvPicPr/>
                   </pic:nvPicPr>
                   <pic:blipFill rotWithShape="1">
-                    <a:blip r:embed="rId28"/>
-                    <a:srcRect l="18110" t="62550" r="60897" b="16400"/>
+                    <a:blip r:embed="rId36"/>
+                    <a:srcRect l="18140" t="51123" r="57372" b="26924"/>
                     <a:stretch/>
                   </pic:blipFill>
                   <pic:spPr bwMode="auto">
                     <a:xfrm>
                       <a:off x="0" y="0"/>
-                      <a:ext cx="3573695" cy="1909608"/>
+                      <a:ext cx="3529015" cy="1685925"/>
                     </a:xfrm>
                     <a:prstGeom prst="rect">
                       <a:avLst/>
@@ -7802,76 +8952,110 @@
         </w:rPr>
         <w:t xml:space="preserve"> </w:t>
       </w:r>
+    </w:p>
+    <w:p>
+      <w:pPr>
+        <w:pStyle w:val="HTMLPreformatted"/>
+        <w:shd w:val="clear" w:color="auto" w:fill="FFFFFF"/>
+        <w:rPr>
+          <w:rFonts w:asciiTheme="minorHAnsi" w:hAnsiTheme="minorHAnsi"/>
+          <w:b/>
+          <w:color w:val="000000"/>
+          <w:sz w:val="24"/>
+          <w:szCs w:val="24"/>
+        </w:rPr>
+      </w:pPr>
+      <w:r>
+        <w:rPr>
+          <w:rFonts w:asciiTheme="minorHAnsi" w:hAnsiTheme="minorHAnsi"/>
+          <w:b/>
+          <w:sz w:val="24"/>
+          <w:szCs w:val="24"/>
+        </w:rPr>
+        <w:t xml:space="preserve">By looking at the above results </w:t>
+      </w:r>
+      <w:r>
+        <w:rPr>
+          <w:rFonts w:asciiTheme="minorHAnsi" w:hAnsiTheme="minorHAnsi"/>
+          <w:b/>
+          <w:sz w:val="24"/>
+          <w:szCs w:val="24"/>
+        </w:rPr>
+        <w:t xml:space="preserve">we can conclude that </w:t>
+      </w:r>
+      <w:r>
+        <w:rPr>
+          <w:rFonts w:asciiTheme="minorHAnsi" w:hAnsiTheme="minorHAnsi"/>
+          <w:b/>
+          <w:color w:val="000000"/>
+          <w:sz w:val="24"/>
+          <w:szCs w:val="24"/>
+        </w:rPr>
+        <w:t>Gradient Boosting Classifier</w:t>
+      </w:r>
+      <w:r>
+        <w:rPr>
+          <w:rFonts w:asciiTheme="minorHAnsi" w:hAnsiTheme="minorHAnsi"/>
+          <w:b/>
+          <w:sz w:val="24"/>
+          <w:szCs w:val="24"/>
+        </w:rPr>
+        <w:t xml:space="preserve"> is best model for our dataset as </w:t>
+      </w:r>
+      <w:r>
+        <w:rPr>
+          <w:rFonts w:asciiTheme="minorHAnsi" w:hAnsiTheme="minorHAnsi"/>
+          <w:b/>
+          <w:sz w:val="24"/>
+          <w:szCs w:val="24"/>
+        </w:rPr>
+        <w:t>it has highest AUC and recall also F1 score is good compare to others</w:t>
+      </w:r>
+      <w:r>
+        <w:rPr>
+          <w:rFonts w:asciiTheme="minorHAnsi" w:hAnsiTheme="minorHAnsi"/>
+          <w:b/>
+          <w:sz w:val="24"/>
+          <w:szCs w:val="24"/>
+        </w:rPr>
+        <w:t xml:space="preserve">. </w:t>
+      </w:r>
+    </w:p>
+    <w:p>
+      <w:pPr>
+        <w:jc w:val="both"/>
+        <w:rPr>
+          <w:b/>
+          <w:sz w:val="26"/>
+          <w:szCs w:val="24"/>
+        </w:rPr>
+      </w:pPr>
+    </w:p>
+    <w:p>
+      <w:pPr>
+        <w:jc w:val="both"/>
+        <w:rPr>
+          <w:sz w:val="26"/>
+          <w:szCs w:val="24"/>
+        </w:rPr>
+      </w:pPr>
+      <w:r>
+        <w:rPr>
+          <w:b/>
+          <w:sz w:val="26"/>
+          <w:szCs w:val="24"/>
+        </w:rPr>
+        <w:t>Pre</w:t>
+      </w:r>
       <w:bookmarkStart w:id="0" w:name="_GoBack"/>
       <w:bookmarkEnd w:id="0"/>
-    </w:p>
-    <w:p>
-      <w:pPr>
-        <w:jc w:val="both"/>
+      <w:r>
         <w:rPr>
           <w:b/>
           <w:sz w:val="26"/>
           <w:szCs w:val="24"/>
         </w:rPr>
-      </w:pPr>
-      <w:r>
-        <w:rPr>
-          <w:b/>
-          <w:sz w:val="24"/>
-          <w:szCs w:val="24"/>
-        </w:rPr>
-        <w:t xml:space="preserve">By looking at the above results </w:t>
-      </w:r>
-      <w:r>
-        <w:rPr>
-          <w:b/>
-          <w:sz w:val="24"/>
-          <w:szCs w:val="24"/>
-        </w:rPr>
-        <w:t xml:space="preserve">we can conclude that Random Forest is best model for our dataset as </w:t>
-      </w:r>
-      <w:r>
-        <w:rPr>
-          <w:b/>
-          <w:sz w:val="24"/>
-          <w:szCs w:val="24"/>
-        </w:rPr>
-        <w:t xml:space="preserve">Random forest has highest </w:t>
-      </w:r>
-      <w:r>
-        <w:rPr>
-          <w:b/>
-          <w:sz w:val="24"/>
-          <w:szCs w:val="24"/>
-        </w:rPr>
-        <w:t xml:space="preserve">precision, recall, F1 score along with Accuracy. </w:t>
-      </w:r>
-    </w:p>
-    <w:p>
-      <w:pPr>
-        <w:jc w:val="both"/>
-        <w:rPr>
-          <w:b/>
-          <w:sz w:val="26"/>
-          <w:szCs w:val="24"/>
-        </w:rPr>
-      </w:pPr>
-    </w:p>
-    <w:p>
-      <w:pPr>
-        <w:jc w:val="both"/>
-        <w:rPr>
-          <w:sz w:val="26"/>
-          <w:szCs w:val="24"/>
-        </w:rPr>
-      </w:pPr>
-      <w:r>
-        <w:rPr>
-          <w:b/>
-          <w:sz w:val="26"/>
-          <w:szCs w:val="24"/>
-        </w:rPr>
-        <w:t>Predict the result</w:t>
+        <w:t>dict the result</w:t>
       </w:r>
     </w:p>
     <w:p>
@@ -7903,6 +9087,30 @@
           <w:szCs w:val="24"/>
         </w:rPr>
       </w:pPr>
+      <w:r>
+        <w:rPr>
+          <w:rFonts w:eastAsia="Times New Roman" w:cs="Courier New"/>
+          <w:sz w:val="24"/>
+          <w:szCs w:val="24"/>
+        </w:rPr>
+        <w:t>Once we have selected the best model, now we need to take the trained model to predict the churn for unseen data. In our case we have some unseen data in ch</w:t>
+      </w:r>
+      <w:r>
+        <w:rPr>
+          <w:rFonts w:eastAsia="Times New Roman" w:cs="Courier New"/>
+          <w:sz w:val="24"/>
+          <w:szCs w:val="24"/>
+        </w:rPr>
+        <w:t>e</w:t>
+      </w:r>
+      <w:r>
+        <w:rPr>
+          <w:rFonts w:eastAsia="Times New Roman" w:cs="Courier New"/>
+          <w:sz w:val="24"/>
+          <w:szCs w:val="24"/>
+        </w:rPr>
+        <w:t xml:space="preserve">ck.csv file. </w:t>
+      </w:r>
     </w:p>
     <w:p>
       <w:pPr>
@@ -7958,13 +9166,19 @@
         <w:spacing w:after="0" w:line="240" w:lineRule="auto"/>
         <w:jc w:val="both"/>
         <w:rPr>
-          <w:rFonts w:ascii="Calibri" w:eastAsia="Times New Roman" w:hAnsi="Calibri" w:cs="Times New Roman"/>
-          <w:b/>
-          <w:sz w:val="26"/>
-          <w:shd w:val="clear" w:color="auto" w:fill="FFFFFF"/>
-          <w:lang w:val="en-GB"/>
-        </w:rPr>
-      </w:pPr>
+          <w:rFonts w:eastAsia="Times New Roman" w:cs="Courier New"/>
+          <w:sz w:val="24"/>
+          <w:szCs w:val="24"/>
+        </w:rPr>
+      </w:pPr>
+      <w:r>
+        <w:rPr>
+          <w:rFonts w:eastAsia="Times New Roman" w:cs="Courier New"/>
+          <w:sz w:val="24"/>
+          <w:szCs w:val="24"/>
+        </w:rPr>
+        <w:t>For prediction of churn we need to read the data and transform the data the way we did during the training phase. But here we don’t need split the data.</w:t>
+      </w:r>
     </w:p>
     <w:p>
       <w:pPr>
@@ -7990,11 +9204,9 @@
         <w:spacing w:after="0" w:line="240" w:lineRule="auto"/>
         <w:jc w:val="both"/>
         <w:rPr>
-          <w:rFonts w:ascii="Calibri" w:eastAsia="Times New Roman" w:hAnsi="Calibri" w:cs="Times New Roman"/>
-          <w:b/>
-          <w:sz w:val="26"/>
-          <w:shd w:val="clear" w:color="auto" w:fill="FFFFFF"/>
-          <w:lang w:val="en-GB"/>
+          <w:rFonts w:eastAsia="Times New Roman" w:cs="Courier New"/>
+          <w:sz w:val="24"/>
+          <w:szCs w:val="24"/>
         </w:rPr>
       </w:pPr>
     </w:p>
@@ -8022,13 +9234,27 @@
         <w:spacing w:after="0" w:line="240" w:lineRule="auto"/>
         <w:jc w:val="both"/>
         <w:rPr>
-          <w:rFonts w:ascii="Calibri" w:eastAsia="Times New Roman" w:hAnsi="Calibri" w:cs="Times New Roman"/>
-          <w:b/>
-          <w:sz w:val="26"/>
-          <w:shd w:val="clear" w:color="auto" w:fill="FFFFFF"/>
-          <w:lang w:val="en-GB"/>
-        </w:rPr>
-      </w:pPr>
+          <w:rFonts w:eastAsia="Times New Roman" w:cs="Courier New"/>
+          <w:sz w:val="24"/>
+          <w:szCs w:val="24"/>
+        </w:rPr>
+      </w:pPr>
+      <w:r>
+        <w:rPr>
+          <w:rFonts w:eastAsia="Times New Roman" w:cs="Courier New"/>
+          <w:sz w:val="24"/>
+          <w:szCs w:val="24"/>
+        </w:rPr>
+        <w:t xml:space="preserve">Then we can use predict function to predict the results. Finally we can export the details of churner into different file, which will be further used by managers to take business decisions and action. </w:t>
+      </w:r>
+      <w:r>
+        <w:rPr>
+          <w:rFonts w:eastAsia="Times New Roman" w:cs="Courier New"/>
+          <w:sz w:val="24"/>
+          <w:szCs w:val="24"/>
+        </w:rPr>
+        <w:t xml:space="preserve"> </w:t>
+      </w:r>
     </w:p>
     <w:p>
       <w:pPr>
@@ -8054,11 +9280,9 @@
         <w:spacing w:after="0" w:line="240" w:lineRule="auto"/>
         <w:jc w:val="both"/>
         <w:rPr>
-          <w:rFonts w:ascii="Calibri" w:eastAsia="Times New Roman" w:hAnsi="Calibri" w:cs="Times New Roman"/>
-          <w:b/>
-          <w:sz w:val="26"/>
-          <w:shd w:val="clear" w:color="auto" w:fill="FFFFFF"/>
-          <w:lang w:val="en-GB"/>
+          <w:rFonts w:eastAsia="Times New Roman" w:cs="Courier New"/>
+          <w:sz w:val="24"/>
+          <w:szCs w:val="24"/>
         </w:rPr>
       </w:pPr>
     </w:p>
@@ -8541,6 +9765,27 @@
           <w:lang w:val="en-GB"/>
         </w:rPr>
       </w:pPr>
+      <w:r>
+        <w:rPr>
+          <w:rFonts w:ascii="Calibri" w:eastAsia="Times New Roman" w:hAnsi="Calibri" w:cs="Times New Roman"/>
+          <w:b/>
+          <w:sz w:val="26"/>
+          <w:shd w:val="clear" w:color="auto" w:fill="FFFFFF"/>
+          <w:lang w:val="en-GB"/>
+        </w:rPr>
+        <w:lastRenderedPageBreak/>
+        <w:t xml:space="preserve">B) </w:t>
+      </w:r>
+      <w:r>
+        <w:rPr>
+          <w:rFonts w:ascii="Calibri" w:eastAsia="Times New Roman" w:hAnsi="Calibri" w:cs="Times New Roman"/>
+          <w:b/>
+          <w:sz w:val="26"/>
+          <w:shd w:val="clear" w:color="auto" w:fill="FFFFFF"/>
+          <w:lang w:val="en-GB"/>
+        </w:rPr>
+        <w:t>Appendix</w:t>
+      </w:r>
     </w:p>
     <w:p>
       <w:pPr>
@@ -8598,91 +9843,6 @@
         <w:spacing w:after="0" w:line="240" w:lineRule="auto"/>
         <w:jc w:val="both"/>
         <w:rPr>
-          <w:rFonts w:ascii="Calibri" w:eastAsia="Times New Roman" w:hAnsi="Calibri" w:cs="Times New Roman"/>
-          <w:b/>
-          <w:sz w:val="26"/>
-          <w:shd w:val="clear" w:color="auto" w:fill="FFFFFF"/>
-          <w:lang w:val="en-GB"/>
-        </w:rPr>
-      </w:pPr>
-      <w:r>
-        <w:rPr>
-          <w:rFonts w:ascii="Calibri" w:eastAsia="Times New Roman" w:hAnsi="Calibri" w:cs="Times New Roman"/>
-          <w:b/>
-          <w:sz w:val="26"/>
-          <w:shd w:val="clear" w:color="auto" w:fill="FFFFFF"/>
-          <w:lang w:val="en-GB"/>
-        </w:rPr>
-        <w:lastRenderedPageBreak/>
-        <w:t xml:space="preserve">B) </w:t>
-      </w:r>
-      <w:r>
-        <w:rPr>
-          <w:rFonts w:ascii="Calibri" w:eastAsia="Times New Roman" w:hAnsi="Calibri" w:cs="Times New Roman"/>
-          <w:b/>
-          <w:sz w:val="26"/>
-          <w:shd w:val="clear" w:color="auto" w:fill="FFFFFF"/>
-          <w:lang w:val="en-GB"/>
-        </w:rPr>
-        <w:t>Appendix</w:t>
-      </w:r>
-    </w:p>
-    <w:p>
-      <w:pPr>
-        <w:shd w:val="clear" w:color="auto" w:fill="FFFFFF" w:themeFill="background1"/>
-        <w:tabs>
-          <w:tab w:val="left" w:pos="916"/>
-          <w:tab w:val="left" w:pos="1832"/>
-          <w:tab w:val="left" w:pos="2748"/>
-          <w:tab w:val="left" w:pos="3664"/>
-          <w:tab w:val="left" w:pos="4580"/>
-          <w:tab w:val="left" w:pos="5496"/>
-          <w:tab w:val="left" w:pos="6412"/>
-          <w:tab w:val="left" w:pos="7328"/>
-          <w:tab w:val="left" w:pos="8244"/>
-          <w:tab w:val="left" w:pos="9160"/>
-          <w:tab w:val="left" w:pos="10076"/>
-          <w:tab w:val="left" w:pos="10992"/>
-          <w:tab w:val="left" w:pos="11908"/>
-          <w:tab w:val="left" w:pos="12824"/>
-          <w:tab w:val="left" w:pos="13740"/>
-          <w:tab w:val="left" w:pos="14656"/>
-        </w:tabs>
-        <w:spacing w:after="0" w:line="240" w:lineRule="auto"/>
-        <w:jc w:val="both"/>
-        <w:rPr>
-          <w:rFonts w:ascii="Calibri" w:eastAsia="Times New Roman" w:hAnsi="Calibri" w:cs="Times New Roman"/>
-          <w:b/>
-          <w:sz w:val="26"/>
-          <w:shd w:val="clear" w:color="auto" w:fill="FFFFFF"/>
-          <w:lang w:val="en-GB"/>
-        </w:rPr>
-      </w:pPr>
-    </w:p>
-    <w:p>
-      <w:pPr>
-        <w:shd w:val="clear" w:color="auto" w:fill="FFFFFF" w:themeFill="background1"/>
-        <w:tabs>
-          <w:tab w:val="left" w:pos="916"/>
-          <w:tab w:val="left" w:pos="1832"/>
-          <w:tab w:val="left" w:pos="2748"/>
-          <w:tab w:val="left" w:pos="3664"/>
-          <w:tab w:val="left" w:pos="4580"/>
-          <w:tab w:val="left" w:pos="5496"/>
-          <w:tab w:val="left" w:pos="6412"/>
-          <w:tab w:val="left" w:pos="7328"/>
-          <w:tab w:val="left" w:pos="8244"/>
-          <w:tab w:val="left" w:pos="9160"/>
-          <w:tab w:val="left" w:pos="10076"/>
-          <w:tab w:val="left" w:pos="10992"/>
-          <w:tab w:val="left" w:pos="11908"/>
-          <w:tab w:val="left" w:pos="12824"/>
-          <w:tab w:val="left" w:pos="13740"/>
-          <w:tab w:val="left" w:pos="14656"/>
-        </w:tabs>
-        <w:spacing w:after="0" w:line="240" w:lineRule="auto"/>
-        <w:jc w:val="both"/>
-        <w:rPr>
           <w:rFonts w:eastAsia="Times New Roman" w:cs="Courier New"/>
           <w:sz w:val="24"/>
           <w:szCs w:val="24"/>
@@ -9148,39 +10308,487 @@
         <w:jc w:val="both"/>
         <w:rPr>
           <w:rStyle w:val="hscoswrapper"/>
-          <w:sz w:val="24"/>
-          <w:szCs w:val="24"/>
-        </w:rPr>
-      </w:pPr>
+          <w:b/>
+          <w:sz w:val="24"/>
+          <w:szCs w:val="24"/>
+        </w:rPr>
+      </w:pPr>
+      <w:r>
+        <w:rPr>
+          <w:rStyle w:val="hscoswrapper"/>
+          <w:b/>
+          <w:sz w:val="24"/>
+          <w:szCs w:val="24"/>
+        </w:rPr>
+        <w:lastRenderedPageBreak/>
+        <w:t>Conclusion</w:t>
+      </w:r>
+    </w:p>
+    <w:p>
+      <w:pPr>
+        <w:jc w:val="both"/>
+        <w:rPr>
+          <w:rStyle w:val="hscoswrapper"/>
+          <w:sz w:val="24"/>
+          <w:szCs w:val="24"/>
+        </w:rPr>
+      </w:pPr>
+      <w:r>
+        <w:rPr>
+          <w:rStyle w:val="hscoswrapper"/>
+          <w:sz w:val="24"/>
+          <w:szCs w:val="24"/>
+        </w:rPr>
+        <w:t xml:space="preserve">In this document </w:t>
+      </w:r>
+      <w:r>
+        <w:rPr>
+          <w:rStyle w:val="hscoswrapper"/>
+          <w:sz w:val="24"/>
+          <w:szCs w:val="24"/>
+        </w:rPr>
+        <w:t xml:space="preserve">we have seen many key things. Firstly we understood about </w:t>
+      </w:r>
+      <w:r>
+        <w:rPr>
+          <w:sz w:val="24"/>
+          <w:szCs w:val="24"/>
+        </w:rPr>
+        <w:t>Forrester customer analytics</w:t>
+      </w:r>
+      <w:r>
+        <w:rPr>
+          <w:sz w:val="24"/>
+          <w:szCs w:val="24"/>
+        </w:rPr>
+        <w:t xml:space="preserve"> model. Then we understood what </w:t>
+      </w:r>
+      <w:proofErr w:type="gramStart"/>
+      <w:r>
+        <w:rPr>
+          <w:sz w:val="24"/>
+          <w:szCs w:val="24"/>
+        </w:rPr>
+        <w:t>is</w:t>
+      </w:r>
+      <w:proofErr w:type="gramEnd"/>
+      <w:r>
+        <w:rPr>
+          <w:sz w:val="24"/>
+          <w:szCs w:val="24"/>
+        </w:rPr>
+        <w:t xml:space="preserve"> churn model and its importance. We also saw approach we should use during modeling and different models available. We touched the concept of model evaluation and seen all the concepts using practical example.</w:t>
+      </w:r>
+    </w:p>
+    <w:p>
+      <w:pPr>
+        <w:jc w:val="both"/>
+        <w:rPr>
+          <w:b/>
+          <w:sz w:val="24"/>
+          <w:szCs w:val="24"/>
+        </w:rPr>
+      </w:pPr>
+      <w:r>
+        <w:rPr>
+          <w:b/>
+          <w:sz w:val="24"/>
+          <w:szCs w:val="24"/>
+        </w:rPr>
+        <w:t xml:space="preserve"> </w:t>
+      </w:r>
+      <w:r>
+        <w:rPr>
+          <w:b/>
+          <w:sz w:val="24"/>
+          <w:szCs w:val="24"/>
+        </w:rPr>
+        <w:t xml:space="preserve">Reference </w:t>
+      </w:r>
     </w:p>
     <w:p>
       <w:pPr>
         <w:pStyle w:val="ListParagraph"/>
-        <w:jc w:val="both"/>
-        <w:rPr>
-          <w:rStyle w:val="hscoswrapper"/>
-          <w:sz w:val="24"/>
-          <w:szCs w:val="24"/>
-        </w:rPr>
-      </w:pPr>
-    </w:p>
-    <w:p>
-      <w:pPr>
-        <w:jc w:val="both"/>
-        <w:rPr>
-          <w:b/>
-          <w:sz w:val="24"/>
-          <w:szCs w:val="24"/>
-        </w:rPr>
-      </w:pPr>
-      <w:r>
-        <w:rPr>
-          <w:b/>
-          <w:sz w:val="24"/>
-          <w:szCs w:val="24"/>
-        </w:rPr>
-        <w:t xml:space="preserve"> </w:t>
-      </w:r>
+        <w:numPr>
+          <w:ilvl w:val="0"/>
+          <w:numId w:val="28"/>
+        </w:numPr>
+        <w:jc w:val="both"/>
+        <w:rPr>
+          <w:szCs w:val="24"/>
+        </w:rPr>
+      </w:pPr>
+      <w:hyperlink r:id="rId37" w:history="1">
+        <w:r>
+          <w:rPr>
+            <w:rStyle w:val="Hyperlink"/>
+            <w:szCs w:val="24"/>
+          </w:rPr>
+          <w:t>http://scikit-learn.org/stable/auto_examples/model_selection/plot_roc.html#sphx-glr-auto-examples-model-selection-plot-roc-py</w:t>
+        </w:r>
+      </w:hyperlink>
+    </w:p>
+    <w:p>
+      <w:pPr>
+        <w:pStyle w:val="ListParagraph"/>
+        <w:numPr>
+          <w:ilvl w:val="0"/>
+          <w:numId w:val="28"/>
+        </w:numPr>
+        <w:jc w:val="both"/>
+        <w:rPr>
+          <w:szCs w:val="24"/>
+        </w:rPr>
+      </w:pPr>
+      <w:hyperlink r:id="rId38" w:history="1">
+        <w:r>
+          <w:rPr>
+            <w:rStyle w:val="Hyperlink"/>
+            <w:szCs w:val="24"/>
+          </w:rPr>
+          <w:t>http://scikit-learn.org/stable/modules/generated/sklearn.metrics.roc_auc_score.html#sklearn.metrics.roc_auc_score</w:t>
+        </w:r>
+      </w:hyperlink>
+    </w:p>
+    <w:p>
+      <w:pPr>
+        <w:pStyle w:val="ListParagraph"/>
+        <w:numPr>
+          <w:ilvl w:val="0"/>
+          <w:numId w:val="28"/>
+        </w:numPr>
+        <w:jc w:val="both"/>
+        <w:rPr>
+          <w:szCs w:val="24"/>
+        </w:rPr>
+      </w:pPr>
+      <w:hyperlink r:id="rId39" w:history="1">
+        <w:r>
+          <w:rPr>
+            <w:rStyle w:val="Hyperlink"/>
+            <w:szCs w:val="24"/>
+          </w:rPr>
+          <w:t>https://www.analyticsvidhya.com/blog/2016/02/7-important-model-evaluation-error-metrics/</w:t>
+        </w:r>
+      </w:hyperlink>
+    </w:p>
+    <w:p>
+      <w:pPr>
+        <w:pStyle w:val="ListParagraph"/>
+        <w:numPr>
+          <w:ilvl w:val="0"/>
+          <w:numId w:val="28"/>
+        </w:numPr>
+        <w:jc w:val="both"/>
+        <w:rPr>
+          <w:szCs w:val="24"/>
+        </w:rPr>
+      </w:pPr>
+      <w:hyperlink r:id="rId40" w:history="1">
+        <w:r>
+          <w:rPr>
+            <w:rStyle w:val="Hyperlink"/>
+            <w:szCs w:val="24"/>
+          </w:rPr>
+          <w:t>https://en.wikipedia.org/wiki/Random_forest</w:t>
+        </w:r>
+      </w:hyperlink>
+    </w:p>
+    <w:p>
+      <w:pPr>
+        <w:pStyle w:val="ListParagraph"/>
+        <w:numPr>
+          <w:ilvl w:val="0"/>
+          <w:numId w:val="28"/>
+        </w:numPr>
+        <w:jc w:val="both"/>
+        <w:rPr>
+          <w:szCs w:val="24"/>
+        </w:rPr>
+      </w:pPr>
+      <w:hyperlink r:id="rId41" w:history="1">
+        <w:r>
+          <w:rPr>
+            <w:rStyle w:val="Hyperlink"/>
+            <w:szCs w:val="24"/>
+          </w:rPr>
+          <w:t>https://www.stat.berkeley.edu/~breiman/RandomForests/cc_home.htm</w:t>
+        </w:r>
+      </w:hyperlink>
+    </w:p>
+    <w:p>
+      <w:pPr>
+        <w:pStyle w:val="ListParagraph"/>
+        <w:numPr>
+          <w:ilvl w:val="0"/>
+          <w:numId w:val="28"/>
+        </w:numPr>
+        <w:jc w:val="both"/>
+        <w:rPr>
+          <w:szCs w:val="24"/>
+        </w:rPr>
+      </w:pPr>
+      <w:hyperlink r:id="rId42" w:history="1">
+        <w:r>
+          <w:rPr>
+            <w:rStyle w:val="Hyperlink"/>
+            <w:szCs w:val="24"/>
+          </w:rPr>
+          <w:t>http://scikit-learn.org/stable/modules/generated/sklearn.ensemble.RandomForestClassifier.html</w:t>
+        </w:r>
+      </w:hyperlink>
+    </w:p>
+    <w:p>
+      <w:pPr>
+        <w:pStyle w:val="ListParagraph"/>
+        <w:numPr>
+          <w:ilvl w:val="0"/>
+          <w:numId w:val="28"/>
+        </w:numPr>
+        <w:jc w:val="both"/>
+        <w:rPr>
+          <w:szCs w:val="24"/>
+        </w:rPr>
+      </w:pPr>
+      <w:hyperlink r:id="rId43" w:history="1">
+        <w:r>
+          <w:rPr>
+            <w:rStyle w:val="Hyperlink"/>
+            <w:szCs w:val="24"/>
+          </w:rPr>
+          <w:t>https://www.stat.berkeley.edu/~breiman/randomforest2001.pdf</w:t>
+        </w:r>
+      </w:hyperlink>
+    </w:p>
+    <w:p>
+      <w:pPr>
+        <w:pStyle w:val="ListParagraph"/>
+        <w:numPr>
+          <w:ilvl w:val="0"/>
+          <w:numId w:val="28"/>
+        </w:numPr>
+        <w:jc w:val="both"/>
+        <w:rPr>
+          <w:szCs w:val="24"/>
+        </w:rPr>
+      </w:pPr>
+      <w:hyperlink r:id="rId44" w:history="1">
+        <w:r>
+          <w:rPr>
+            <w:rStyle w:val="Hyperlink"/>
+            <w:szCs w:val="24"/>
+          </w:rPr>
+          <w:t>https://en.wikipedia.org/wiki/Gradient_boosting</w:t>
+        </w:r>
+      </w:hyperlink>
+    </w:p>
+    <w:p>
+      <w:pPr>
+        <w:pStyle w:val="ListParagraph"/>
+        <w:numPr>
+          <w:ilvl w:val="0"/>
+          <w:numId w:val="28"/>
+        </w:numPr>
+        <w:jc w:val="both"/>
+        <w:rPr>
+          <w:szCs w:val="24"/>
+        </w:rPr>
+      </w:pPr>
+      <w:hyperlink r:id="rId45" w:history="1">
+        <w:r>
+          <w:rPr>
+            <w:rStyle w:val="Hyperlink"/>
+            <w:szCs w:val="24"/>
+          </w:rPr>
+          <w:t>http://scikit-learn.org/stable/modules/generated/sklearn.ensemble.GradientBoostingClassifier.html</w:t>
+        </w:r>
+      </w:hyperlink>
+    </w:p>
+    <w:p>
+      <w:pPr>
+        <w:pStyle w:val="ListParagraph"/>
+        <w:numPr>
+          <w:ilvl w:val="0"/>
+          <w:numId w:val="28"/>
+        </w:numPr>
+        <w:jc w:val="both"/>
+        <w:rPr>
+          <w:szCs w:val="24"/>
+        </w:rPr>
+      </w:pPr>
+      <w:hyperlink r:id="rId46" w:history="1">
+        <w:r>
+          <w:rPr>
+            <w:rStyle w:val="Hyperlink"/>
+            <w:szCs w:val="24"/>
+          </w:rPr>
+          <w:t>https://statweb.stanford.edu/~jhf/ftp/trebst.pdf</w:t>
+        </w:r>
+      </w:hyperlink>
+    </w:p>
+    <w:p>
+      <w:pPr>
+        <w:pStyle w:val="ListParagraph"/>
+        <w:numPr>
+          <w:ilvl w:val="0"/>
+          <w:numId w:val="28"/>
+        </w:numPr>
+        <w:jc w:val="both"/>
+        <w:rPr>
+          <w:szCs w:val="24"/>
+        </w:rPr>
+      </w:pPr>
+      <w:hyperlink r:id="rId47" w:history="1">
+        <w:r>
+          <w:rPr>
+            <w:rStyle w:val="Hyperlink"/>
+            <w:szCs w:val="24"/>
+          </w:rPr>
+          <w:t>https://en.wikipedia.org/wiki/Support_vector_machine</w:t>
+        </w:r>
+      </w:hyperlink>
+    </w:p>
+    <w:p>
+      <w:pPr>
+        <w:pStyle w:val="ListParagraph"/>
+        <w:numPr>
+          <w:ilvl w:val="0"/>
+          <w:numId w:val="28"/>
+        </w:numPr>
+        <w:jc w:val="both"/>
+        <w:rPr>
+          <w:szCs w:val="24"/>
+        </w:rPr>
+      </w:pPr>
+      <w:hyperlink r:id="rId48" w:history="1">
+        <w:r>
+          <w:rPr>
+            <w:rStyle w:val="Hyperlink"/>
+            <w:szCs w:val="24"/>
+          </w:rPr>
+          <w:t>https://www.analyticsvidhya.com/blog/2017/09/understaing-support-vector-machine-example-code/</w:t>
+        </w:r>
+      </w:hyperlink>
+    </w:p>
+    <w:p>
+      <w:pPr>
+        <w:pStyle w:val="ListParagraph"/>
+        <w:numPr>
+          <w:ilvl w:val="0"/>
+          <w:numId w:val="28"/>
+        </w:numPr>
+        <w:jc w:val="both"/>
+        <w:rPr>
+          <w:szCs w:val="24"/>
+        </w:rPr>
+      </w:pPr>
+      <w:hyperlink r:id="rId49" w:history="1">
+        <w:r>
+          <w:rPr>
+            <w:rStyle w:val="Hyperlink"/>
+            <w:szCs w:val="24"/>
+          </w:rPr>
+          <w:t>http://scikit-learn.org/stable/modules/generated/sklearn.svm.LinearSVC.html</w:t>
+        </w:r>
+      </w:hyperlink>
+    </w:p>
+    <w:p>
+      <w:pPr>
+        <w:pStyle w:val="ListParagraph"/>
+        <w:numPr>
+          <w:ilvl w:val="0"/>
+          <w:numId w:val="28"/>
+        </w:numPr>
+        <w:jc w:val="both"/>
+        <w:rPr>
+          <w:szCs w:val="24"/>
+        </w:rPr>
+      </w:pPr>
+      <w:hyperlink r:id="rId50" w:history="1">
+        <w:r>
+          <w:rPr>
+            <w:rStyle w:val="Hyperlink"/>
+            <w:szCs w:val="24"/>
+          </w:rPr>
+          <w:t>https://en.wikipedia.org/wiki/Naive_Bayes_classifier</w:t>
+        </w:r>
+      </w:hyperlink>
+    </w:p>
+    <w:p>
+      <w:pPr>
+        <w:pStyle w:val="ListParagraph"/>
+        <w:numPr>
+          <w:ilvl w:val="0"/>
+          <w:numId w:val="28"/>
+        </w:numPr>
+        <w:jc w:val="both"/>
+        <w:rPr>
+          <w:szCs w:val="24"/>
+        </w:rPr>
+      </w:pPr>
+      <w:hyperlink r:id="rId51" w:history="1">
+        <w:r>
+          <w:rPr>
+            <w:rStyle w:val="Hyperlink"/>
+            <w:szCs w:val="24"/>
+          </w:rPr>
+          <w:t>http://scikit-learn.org/stable/modules/naive_bayes.html</w:t>
+        </w:r>
+      </w:hyperlink>
+    </w:p>
+    <w:p>
+      <w:pPr>
+        <w:pStyle w:val="ListParagraph"/>
+        <w:numPr>
+          <w:ilvl w:val="0"/>
+          <w:numId w:val="28"/>
+        </w:numPr>
+        <w:jc w:val="both"/>
+        <w:rPr>
+          <w:szCs w:val="24"/>
+        </w:rPr>
+      </w:pPr>
+      <w:hyperlink r:id="rId52" w:history="1">
+        <w:r>
+          <w:rPr>
+            <w:rStyle w:val="Hyperlink"/>
+            <w:szCs w:val="24"/>
+          </w:rPr>
+          <w:t>https://en.wikipedia.org/wiki/Logistic_regression</w:t>
+        </w:r>
+      </w:hyperlink>
+    </w:p>
+    <w:p>
+      <w:pPr>
+        <w:pStyle w:val="ListParagraph"/>
+        <w:numPr>
+          <w:ilvl w:val="0"/>
+          <w:numId w:val="28"/>
+        </w:numPr>
+        <w:jc w:val="both"/>
+        <w:rPr>
+          <w:szCs w:val="24"/>
+        </w:rPr>
+      </w:pPr>
+      <w:hyperlink r:id="rId53" w:history="1">
+        <w:r>
+          <w:rPr>
+            <w:rStyle w:val="Hyperlink"/>
+            <w:szCs w:val="24"/>
+          </w:rPr>
+          <w:t>http://scikit-learn.org/stable/modules/generated/sklearn.linear_model.LogisticRegression.html</w:t>
+        </w:r>
+      </w:hyperlink>
+    </w:p>
+    <w:p>
+      <w:pPr>
+        <w:pStyle w:val="ListParagraph"/>
+        <w:jc w:val="both"/>
+        <w:rPr>
+          <w:sz w:val="24"/>
+          <w:szCs w:val="24"/>
+        </w:rPr>
+      </w:pPr>
     </w:p>
     <w:p>
       <w:pPr>
@@ -9540,6 +11148,92 @@
     </w:lvl>
   </w:abstractNum>
   <w:abstractNum w:abstractNumId="3">
+    <w:nsid w:val="06854815"/>
+    <w:multiLevelType w:val="hybridMultilevel"/>
+    <w:tmpl w:val="093E0E42"/>
+    <w:lvl w:ilvl="0" w:tplc="0409000F">
+      <w:start w:val="1"/>
+      <w:numFmt w:val="decimal"/>
+      <w:lvlText w:val="%1."/>
+      <w:lvlJc w:val="left"/>
+      <w:pPr>
+        <w:ind w:left="360" w:hanging="360"/>
+      </w:pPr>
+    </w:lvl>
+    <w:lvl w:ilvl="1" w:tplc="04090019">
+      <w:start w:val="1"/>
+      <w:numFmt w:val="lowerLetter"/>
+      <w:lvlText w:val="%2."/>
+      <w:lvlJc w:val="left"/>
+      <w:pPr>
+        <w:ind w:left="1080" w:hanging="360"/>
+      </w:pPr>
+    </w:lvl>
+    <w:lvl w:ilvl="2" w:tplc="0409001B" w:tentative="1">
+      <w:start w:val="1"/>
+      <w:numFmt w:val="lowerRoman"/>
+      <w:lvlText w:val="%3."/>
+      <w:lvlJc w:val="right"/>
+      <w:pPr>
+        <w:ind w:left="1800" w:hanging="180"/>
+      </w:pPr>
+    </w:lvl>
+    <w:lvl w:ilvl="3" w:tplc="0409000F" w:tentative="1">
+      <w:start w:val="1"/>
+      <w:numFmt w:val="decimal"/>
+      <w:lvlText w:val="%4."/>
+      <w:lvlJc w:val="left"/>
+      <w:pPr>
+        <w:ind w:left="2520" w:hanging="360"/>
+      </w:pPr>
+    </w:lvl>
+    <w:lvl w:ilvl="4" w:tplc="04090019" w:tentative="1">
+      <w:start w:val="1"/>
+      <w:numFmt w:val="lowerLetter"/>
+      <w:lvlText w:val="%5."/>
+      <w:lvlJc w:val="left"/>
+      <w:pPr>
+        <w:ind w:left="3240" w:hanging="360"/>
+      </w:pPr>
+    </w:lvl>
+    <w:lvl w:ilvl="5" w:tplc="0409001B" w:tentative="1">
+      <w:start w:val="1"/>
+      <w:numFmt w:val="lowerRoman"/>
+      <w:lvlText w:val="%6."/>
+      <w:lvlJc w:val="right"/>
+      <w:pPr>
+        <w:ind w:left="3960" w:hanging="180"/>
+      </w:pPr>
+    </w:lvl>
+    <w:lvl w:ilvl="6" w:tplc="0409000F" w:tentative="1">
+      <w:start w:val="1"/>
+      <w:numFmt w:val="decimal"/>
+      <w:lvlText w:val="%7."/>
+      <w:lvlJc w:val="left"/>
+      <w:pPr>
+        <w:ind w:left="4680" w:hanging="360"/>
+      </w:pPr>
+    </w:lvl>
+    <w:lvl w:ilvl="7" w:tplc="04090019" w:tentative="1">
+      <w:start w:val="1"/>
+      <w:numFmt w:val="lowerLetter"/>
+      <w:lvlText w:val="%8."/>
+      <w:lvlJc w:val="left"/>
+      <w:pPr>
+        <w:ind w:left="5400" w:hanging="360"/>
+      </w:pPr>
+    </w:lvl>
+    <w:lvl w:ilvl="8" w:tplc="0409001B" w:tentative="1">
+      <w:start w:val="1"/>
+      <w:numFmt w:val="lowerRoman"/>
+      <w:lvlText w:val="%9."/>
+      <w:lvlJc w:val="right"/>
+      <w:pPr>
+        <w:ind w:left="6120" w:hanging="180"/>
+      </w:pPr>
+    </w:lvl>
+  </w:abstractNum>
+  <w:abstractNum w:abstractNumId="4">
     <w:nsid w:val="07480C1B"/>
     <w:multiLevelType w:val="hybridMultilevel"/>
     <w:tmpl w:val="6D70F0AA"/>
@@ -9628,7 +11322,7 @@
       </w:pPr>
     </w:lvl>
   </w:abstractNum>
-  <w:abstractNum w:abstractNumId="4">
+  <w:abstractNum w:abstractNumId="5">
     <w:nsid w:val="07ED2EF7"/>
     <w:multiLevelType w:val="multilevel"/>
     <w:tmpl w:val="E0387F3E"/>
@@ -9777,7 +11471,7 @@
       </w:rPr>
     </w:lvl>
   </w:abstractNum>
-  <w:abstractNum w:abstractNumId="5">
+  <w:abstractNum w:abstractNumId="6">
     <w:nsid w:val="094A7F6B"/>
     <w:multiLevelType w:val="multilevel"/>
     <w:tmpl w:val="EA707728"/>
@@ -9926,7 +11620,7 @@
       </w:rPr>
     </w:lvl>
   </w:abstractNum>
-  <w:abstractNum w:abstractNumId="6">
+  <w:abstractNum w:abstractNumId="7">
     <w:nsid w:val="0E074381"/>
     <w:multiLevelType w:val="hybridMultilevel"/>
     <w:tmpl w:val="F3E40C68"/>
@@ -10015,7 +11709,7 @@
       </w:pPr>
     </w:lvl>
   </w:abstractNum>
-  <w:abstractNum w:abstractNumId="7">
+  <w:abstractNum w:abstractNumId="8">
     <w:nsid w:val="0FD91943"/>
     <w:multiLevelType w:val="hybridMultilevel"/>
     <w:tmpl w:val="86C4AC9C"/>
@@ -10128,7 +11822,7 @@
       </w:rPr>
     </w:lvl>
   </w:abstractNum>
-  <w:abstractNum w:abstractNumId="8">
+  <w:abstractNum w:abstractNumId="9">
     <w:nsid w:val="1CB513FD"/>
     <w:multiLevelType w:val="hybridMultilevel"/>
     <w:tmpl w:val="2F6C8FDC"/>
@@ -10218,7 +11912,7 @@
       </w:pPr>
     </w:lvl>
   </w:abstractNum>
-  <w:abstractNum w:abstractNumId="9">
+  <w:abstractNum w:abstractNumId="10">
     <w:nsid w:val="1E1A78B9"/>
     <w:multiLevelType w:val="hybridMultilevel"/>
     <w:tmpl w:val="1E46CDCA"/>
@@ -10307,7 +12001,156 @@
       </w:pPr>
     </w:lvl>
   </w:abstractNum>
-  <w:abstractNum w:abstractNumId="10">
+  <w:abstractNum w:abstractNumId="11">
+    <w:nsid w:val="1F3156E1"/>
+    <w:multiLevelType w:val="multilevel"/>
+    <w:tmpl w:val="69181764"/>
+    <w:lvl w:ilvl="0">
+      <w:start w:val="1"/>
+      <w:numFmt w:val="bullet"/>
+      <w:lvlText w:val=""/>
+      <w:lvlJc w:val="left"/>
+      <w:pPr>
+        <w:tabs>
+          <w:tab w:val="num" w:pos="720"/>
+        </w:tabs>
+        <w:ind w:left="720" w:hanging="360"/>
+      </w:pPr>
+      <w:rPr>
+        <w:rFonts w:ascii="Symbol" w:hAnsi="Symbol" w:hint="default"/>
+        <w:sz w:val="20"/>
+      </w:rPr>
+    </w:lvl>
+    <w:lvl w:ilvl="1" w:tentative="1">
+      <w:start w:val="1"/>
+      <w:numFmt w:val="bullet"/>
+      <w:lvlText w:val="o"/>
+      <w:lvlJc w:val="left"/>
+      <w:pPr>
+        <w:tabs>
+          <w:tab w:val="num" w:pos="1440"/>
+        </w:tabs>
+        <w:ind w:left="1440" w:hanging="360"/>
+      </w:pPr>
+      <w:rPr>
+        <w:rFonts w:ascii="Courier New" w:hAnsi="Courier New" w:hint="default"/>
+        <w:sz w:val="20"/>
+      </w:rPr>
+    </w:lvl>
+    <w:lvl w:ilvl="2" w:tentative="1">
+      <w:start w:val="1"/>
+      <w:numFmt w:val="bullet"/>
+      <w:lvlText w:val=""/>
+      <w:lvlJc w:val="left"/>
+      <w:pPr>
+        <w:tabs>
+          <w:tab w:val="num" w:pos="2160"/>
+        </w:tabs>
+        <w:ind w:left="2160" w:hanging="360"/>
+      </w:pPr>
+      <w:rPr>
+        <w:rFonts w:ascii="Wingdings" w:hAnsi="Wingdings" w:hint="default"/>
+        <w:sz w:val="20"/>
+      </w:rPr>
+    </w:lvl>
+    <w:lvl w:ilvl="3" w:tentative="1">
+      <w:start w:val="1"/>
+      <w:numFmt w:val="bullet"/>
+      <w:lvlText w:val=""/>
+      <w:lvlJc w:val="left"/>
+      <w:pPr>
+        <w:tabs>
+          <w:tab w:val="num" w:pos="2880"/>
+        </w:tabs>
+        <w:ind w:left="2880" w:hanging="360"/>
+      </w:pPr>
+      <w:rPr>
+        <w:rFonts w:ascii="Wingdings" w:hAnsi="Wingdings" w:hint="default"/>
+        <w:sz w:val="20"/>
+      </w:rPr>
+    </w:lvl>
+    <w:lvl w:ilvl="4" w:tentative="1">
+      <w:start w:val="1"/>
+      <w:numFmt w:val="bullet"/>
+      <w:lvlText w:val=""/>
+      <w:lvlJc w:val="left"/>
+      <w:pPr>
+        <w:tabs>
+          <w:tab w:val="num" w:pos="3600"/>
+        </w:tabs>
+        <w:ind w:left="3600" w:hanging="360"/>
+      </w:pPr>
+      <w:rPr>
+        <w:rFonts w:ascii="Wingdings" w:hAnsi="Wingdings" w:hint="default"/>
+        <w:sz w:val="20"/>
+      </w:rPr>
+    </w:lvl>
+    <w:lvl w:ilvl="5" w:tentative="1">
+      <w:start w:val="1"/>
+      <w:numFmt w:val="bullet"/>
+      <w:lvlText w:val=""/>
+      <w:lvlJc w:val="left"/>
+      <w:pPr>
+        <w:tabs>
+          <w:tab w:val="num" w:pos="4320"/>
+        </w:tabs>
+        <w:ind w:left="4320" w:hanging="360"/>
+      </w:pPr>
+      <w:rPr>
+        <w:rFonts w:ascii="Wingdings" w:hAnsi="Wingdings" w:hint="default"/>
+        <w:sz w:val="20"/>
+      </w:rPr>
+    </w:lvl>
+    <w:lvl w:ilvl="6" w:tentative="1">
+      <w:start w:val="1"/>
+      <w:numFmt w:val="bullet"/>
+      <w:lvlText w:val=""/>
+      <w:lvlJc w:val="left"/>
+      <w:pPr>
+        <w:tabs>
+          <w:tab w:val="num" w:pos="5040"/>
+        </w:tabs>
+        <w:ind w:left="5040" w:hanging="360"/>
+      </w:pPr>
+      <w:rPr>
+        <w:rFonts w:ascii="Wingdings" w:hAnsi="Wingdings" w:hint="default"/>
+        <w:sz w:val="20"/>
+      </w:rPr>
+    </w:lvl>
+    <w:lvl w:ilvl="7" w:tentative="1">
+      <w:start w:val="1"/>
+      <w:numFmt w:val="bullet"/>
+      <w:lvlText w:val=""/>
+      <w:lvlJc w:val="left"/>
+      <w:pPr>
+        <w:tabs>
+          <w:tab w:val="num" w:pos="5760"/>
+        </w:tabs>
+        <w:ind w:left="5760" w:hanging="360"/>
+      </w:pPr>
+      <w:rPr>
+        <w:rFonts w:ascii="Wingdings" w:hAnsi="Wingdings" w:hint="default"/>
+        <w:sz w:val="20"/>
+      </w:rPr>
+    </w:lvl>
+    <w:lvl w:ilvl="8" w:tentative="1">
+      <w:start w:val="1"/>
+      <w:numFmt w:val="bullet"/>
+      <w:lvlText w:val=""/>
+      <w:lvlJc w:val="left"/>
+      <w:pPr>
+        <w:tabs>
+          <w:tab w:val="num" w:pos="6480"/>
+        </w:tabs>
+        <w:ind w:left="6480" w:hanging="360"/>
+      </w:pPr>
+      <w:rPr>
+        <w:rFonts w:ascii="Wingdings" w:hAnsi="Wingdings" w:hint="default"/>
+        <w:sz w:val="20"/>
+      </w:rPr>
+    </w:lvl>
+  </w:abstractNum>
+  <w:abstractNum w:abstractNumId="12">
     <w:nsid w:val="22A42705"/>
     <w:multiLevelType w:val="multilevel"/>
     <w:tmpl w:val="AE84818C"/>
@@ -10420,7 +12263,7 @@
       </w:pPr>
     </w:lvl>
   </w:abstractNum>
-  <w:abstractNum w:abstractNumId="11">
+  <w:abstractNum w:abstractNumId="13">
     <w:nsid w:val="27C4537A"/>
     <w:multiLevelType w:val="multilevel"/>
     <w:tmpl w:val="6BAE8E4E"/>
@@ -10569,7 +12412,7 @@
       </w:rPr>
     </w:lvl>
   </w:abstractNum>
-  <w:abstractNum w:abstractNumId="12">
+  <w:abstractNum w:abstractNumId="14">
     <w:nsid w:val="28D47914"/>
     <w:multiLevelType w:val="hybridMultilevel"/>
     <w:tmpl w:val="65B08BD8"/>
@@ -10658,7 +12501,7 @@
       </w:pPr>
     </w:lvl>
   </w:abstractNum>
-  <w:abstractNum w:abstractNumId="13">
+  <w:abstractNum w:abstractNumId="15">
     <w:nsid w:val="2E6F09A2"/>
     <w:multiLevelType w:val="multilevel"/>
     <w:tmpl w:val="7E3C4104"/>
@@ -10807,7 +12650,7 @@
       </w:rPr>
     </w:lvl>
   </w:abstractNum>
-  <w:abstractNum w:abstractNumId="14">
+  <w:abstractNum w:abstractNumId="16">
     <w:nsid w:val="307E007F"/>
     <w:multiLevelType w:val="hybridMultilevel"/>
     <w:tmpl w:val="BF6C198C"/>
@@ -10896,7 +12739,7 @@
       </w:pPr>
     </w:lvl>
   </w:abstractNum>
-  <w:abstractNum w:abstractNumId="15">
+  <w:abstractNum w:abstractNumId="17">
     <w:nsid w:val="365C32B0"/>
     <w:multiLevelType w:val="hybridMultilevel"/>
     <w:tmpl w:val="A7F604D0"/>
@@ -10985,7 +12828,7 @@
       </w:pPr>
     </w:lvl>
   </w:abstractNum>
-  <w:abstractNum w:abstractNumId="16">
+  <w:abstractNum w:abstractNumId="18">
     <w:nsid w:val="39D42ABD"/>
     <w:multiLevelType w:val="multilevel"/>
     <w:tmpl w:val="ADCA9028"/>
@@ -11134,7 +12977,156 @@
       </w:rPr>
     </w:lvl>
   </w:abstractNum>
-  <w:abstractNum w:abstractNumId="17">
+  <w:abstractNum w:abstractNumId="19">
+    <w:nsid w:val="42C11F72"/>
+    <w:multiLevelType w:val="multilevel"/>
+    <w:tmpl w:val="2FE82E68"/>
+    <w:lvl w:ilvl="0">
+      <w:start w:val="1"/>
+      <w:numFmt w:val="bullet"/>
+      <w:lvlText w:val=""/>
+      <w:lvlJc w:val="left"/>
+      <w:pPr>
+        <w:tabs>
+          <w:tab w:val="num" w:pos="720"/>
+        </w:tabs>
+        <w:ind w:left="720" w:hanging="360"/>
+      </w:pPr>
+      <w:rPr>
+        <w:rFonts w:ascii="Symbol" w:hAnsi="Symbol" w:hint="default"/>
+        <w:sz w:val="20"/>
+      </w:rPr>
+    </w:lvl>
+    <w:lvl w:ilvl="1" w:tentative="1">
+      <w:start w:val="1"/>
+      <w:numFmt w:val="bullet"/>
+      <w:lvlText w:val="o"/>
+      <w:lvlJc w:val="left"/>
+      <w:pPr>
+        <w:tabs>
+          <w:tab w:val="num" w:pos="1440"/>
+        </w:tabs>
+        <w:ind w:left="1440" w:hanging="360"/>
+      </w:pPr>
+      <w:rPr>
+        <w:rFonts w:ascii="Courier New" w:hAnsi="Courier New" w:hint="default"/>
+        <w:sz w:val="20"/>
+      </w:rPr>
+    </w:lvl>
+    <w:lvl w:ilvl="2" w:tentative="1">
+      <w:start w:val="1"/>
+      <w:numFmt w:val="bullet"/>
+      <w:lvlText w:val=""/>
+      <w:lvlJc w:val="left"/>
+      <w:pPr>
+        <w:tabs>
+          <w:tab w:val="num" w:pos="2160"/>
+        </w:tabs>
+        <w:ind w:left="2160" w:hanging="360"/>
+      </w:pPr>
+      <w:rPr>
+        <w:rFonts w:ascii="Wingdings" w:hAnsi="Wingdings" w:hint="default"/>
+        <w:sz w:val="20"/>
+      </w:rPr>
+    </w:lvl>
+    <w:lvl w:ilvl="3" w:tentative="1">
+      <w:start w:val="1"/>
+      <w:numFmt w:val="bullet"/>
+      <w:lvlText w:val=""/>
+      <w:lvlJc w:val="left"/>
+      <w:pPr>
+        <w:tabs>
+          <w:tab w:val="num" w:pos="2880"/>
+        </w:tabs>
+        <w:ind w:left="2880" w:hanging="360"/>
+      </w:pPr>
+      <w:rPr>
+        <w:rFonts w:ascii="Wingdings" w:hAnsi="Wingdings" w:hint="default"/>
+        <w:sz w:val="20"/>
+      </w:rPr>
+    </w:lvl>
+    <w:lvl w:ilvl="4" w:tentative="1">
+      <w:start w:val="1"/>
+      <w:numFmt w:val="bullet"/>
+      <w:lvlText w:val=""/>
+      <w:lvlJc w:val="left"/>
+      <w:pPr>
+        <w:tabs>
+          <w:tab w:val="num" w:pos="3600"/>
+        </w:tabs>
+        <w:ind w:left="3600" w:hanging="360"/>
+      </w:pPr>
+      <w:rPr>
+        <w:rFonts w:ascii="Wingdings" w:hAnsi="Wingdings" w:hint="default"/>
+        <w:sz w:val="20"/>
+      </w:rPr>
+    </w:lvl>
+    <w:lvl w:ilvl="5" w:tentative="1">
+      <w:start w:val="1"/>
+      <w:numFmt w:val="bullet"/>
+      <w:lvlText w:val=""/>
+      <w:lvlJc w:val="left"/>
+      <w:pPr>
+        <w:tabs>
+          <w:tab w:val="num" w:pos="4320"/>
+        </w:tabs>
+        <w:ind w:left="4320" w:hanging="360"/>
+      </w:pPr>
+      <w:rPr>
+        <w:rFonts w:ascii="Wingdings" w:hAnsi="Wingdings" w:hint="default"/>
+        <w:sz w:val="20"/>
+      </w:rPr>
+    </w:lvl>
+    <w:lvl w:ilvl="6" w:tentative="1">
+      <w:start w:val="1"/>
+      <w:numFmt w:val="bullet"/>
+      <w:lvlText w:val=""/>
+      <w:lvlJc w:val="left"/>
+      <w:pPr>
+        <w:tabs>
+          <w:tab w:val="num" w:pos="5040"/>
+        </w:tabs>
+        <w:ind w:left="5040" w:hanging="360"/>
+      </w:pPr>
+      <w:rPr>
+        <w:rFonts w:ascii="Wingdings" w:hAnsi="Wingdings" w:hint="default"/>
+        <w:sz w:val="20"/>
+      </w:rPr>
+    </w:lvl>
+    <w:lvl w:ilvl="7" w:tentative="1">
+      <w:start w:val="1"/>
+      <w:numFmt w:val="bullet"/>
+      <w:lvlText w:val=""/>
+      <w:lvlJc w:val="left"/>
+      <w:pPr>
+        <w:tabs>
+          <w:tab w:val="num" w:pos="5760"/>
+        </w:tabs>
+        <w:ind w:left="5760" w:hanging="360"/>
+      </w:pPr>
+      <w:rPr>
+        <w:rFonts w:ascii="Wingdings" w:hAnsi="Wingdings" w:hint="default"/>
+        <w:sz w:val="20"/>
+      </w:rPr>
+    </w:lvl>
+    <w:lvl w:ilvl="8" w:tentative="1">
+      <w:start w:val="1"/>
+      <w:numFmt w:val="bullet"/>
+      <w:lvlText w:val=""/>
+      <w:lvlJc w:val="left"/>
+      <w:pPr>
+        <w:tabs>
+          <w:tab w:val="num" w:pos="6480"/>
+        </w:tabs>
+        <w:ind w:left="6480" w:hanging="360"/>
+      </w:pPr>
+      <w:rPr>
+        <w:rFonts w:ascii="Wingdings" w:hAnsi="Wingdings" w:hint="default"/>
+        <w:sz w:val="20"/>
+      </w:rPr>
+    </w:lvl>
+  </w:abstractNum>
+  <w:abstractNum w:abstractNumId="20">
     <w:nsid w:val="5E1A5424"/>
     <w:multiLevelType w:val="hybridMultilevel"/>
     <w:tmpl w:val="6D70F0AA"/>
@@ -11223,7 +13215,7 @@
       </w:pPr>
     </w:lvl>
   </w:abstractNum>
-  <w:abstractNum w:abstractNumId="18">
+  <w:abstractNum w:abstractNumId="21">
     <w:nsid w:val="646E2174"/>
     <w:multiLevelType w:val="multilevel"/>
     <w:tmpl w:val="4D8099EC"/>
@@ -11372,7 +13364,7 @@
       </w:rPr>
     </w:lvl>
   </w:abstractNum>
-  <w:abstractNum w:abstractNumId="19">
+  <w:abstractNum w:abstractNumId="22">
     <w:nsid w:val="66EF3886"/>
     <w:multiLevelType w:val="hybridMultilevel"/>
     <w:tmpl w:val="676032E8"/>
@@ -11462,7 +13454,7 @@
       </w:pPr>
     </w:lvl>
   </w:abstractNum>
-  <w:abstractNum w:abstractNumId="20">
+  <w:abstractNum w:abstractNumId="23">
     <w:nsid w:val="6B240E46"/>
     <w:multiLevelType w:val="hybridMultilevel"/>
     <w:tmpl w:val="F21A6226"/>
@@ -11551,7 +13543,7 @@
       </w:pPr>
     </w:lvl>
   </w:abstractNum>
-  <w:abstractNum w:abstractNumId="21">
+  <w:abstractNum w:abstractNumId="24">
     <w:nsid w:val="6D651A42"/>
     <w:multiLevelType w:val="multilevel"/>
     <w:tmpl w:val="0C8CA44C"/>
@@ -11667,7 +13659,7 @@
       </w:pPr>
     </w:lvl>
   </w:abstractNum>
-  <w:abstractNum w:abstractNumId="22">
+  <w:abstractNum w:abstractNumId="25">
     <w:nsid w:val="73554453"/>
     <w:multiLevelType w:val="hybridMultilevel"/>
     <w:tmpl w:val="9E5471C4"/>
@@ -11757,7 +13749,7 @@
       </w:pPr>
     </w:lvl>
   </w:abstractNum>
-  <w:abstractNum w:abstractNumId="23">
+  <w:abstractNum w:abstractNumId="26">
     <w:nsid w:val="75493185"/>
     <w:multiLevelType w:val="hybridMultilevel"/>
     <w:tmpl w:val="FFA0660A"/>
@@ -11870,7 +13862,7 @@
       </w:rPr>
     </w:lvl>
   </w:abstractNum>
-  <w:abstractNum w:abstractNumId="24">
+  <w:abstractNum w:abstractNumId="27">
     <w:nsid w:val="78CE36F6"/>
     <w:multiLevelType w:val="multilevel"/>
     <w:tmpl w:val="803AC27C"/>
@@ -12020,79 +14012,88 @@
     </w:lvl>
   </w:abstractNum>
   <w:num w:numId="1">
-    <w:abstractNumId w:val="23"/>
+    <w:abstractNumId w:val="26"/>
   </w:num>
   <w:num w:numId="2">
+    <w:abstractNumId w:val="16"/>
+  </w:num>
+  <w:num w:numId="3">
+    <w:abstractNumId w:val="17"/>
+  </w:num>
+  <w:num w:numId="4">
+    <w:abstractNumId w:val="25"/>
+  </w:num>
+  <w:num w:numId="5">
+    <w:abstractNumId w:val="12"/>
+  </w:num>
+  <w:num w:numId="6">
     <w:abstractNumId w:val="14"/>
   </w:num>
-  <w:num w:numId="3">
+  <w:num w:numId="7">
+    <w:abstractNumId w:val="5"/>
+  </w:num>
+  <w:num w:numId="8">
+    <w:abstractNumId w:val="13"/>
+  </w:num>
+  <w:num w:numId="9">
     <w:abstractNumId w:val="15"/>
   </w:num>
-  <w:num w:numId="4">
-    <w:abstractNumId w:val="22"/>
-  </w:num>
-  <w:num w:numId="5">
-    <w:abstractNumId w:val="10"/>
-  </w:num>
-  <w:num w:numId="6">
-    <w:abstractNumId w:val="12"/>
-  </w:num>
-  <w:num w:numId="7">
-    <w:abstractNumId w:val="4"/>
-  </w:num>
-  <w:num w:numId="8">
-    <w:abstractNumId w:val="11"/>
-  </w:num>
-  <w:num w:numId="9">
-    <w:abstractNumId w:val="13"/>
-  </w:num>
   <w:num w:numId="10">
-    <w:abstractNumId w:val="5"/>
+    <w:abstractNumId w:val="6"/>
   </w:num>
   <w:num w:numId="11">
-    <w:abstractNumId w:val="24"/>
+    <w:abstractNumId w:val="27"/>
   </w:num>
   <w:num w:numId="12">
-    <w:abstractNumId w:val="18"/>
+    <w:abstractNumId w:val="21"/>
   </w:num>
   <w:num w:numId="13">
-    <w:abstractNumId w:val="16"/>
+    <w:abstractNumId w:val="18"/>
   </w:num>
   <w:num w:numId="14">
     <w:abstractNumId w:val="0"/>
   </w:num>
   <w:num w:numId="15">
-    <w:abstractNumId w:val="17"/>
+    <w:abstractNumId w:val="20"/>
   </w:num>
   <w:num w:numId="16">
     <w:abstractNumId w:val="1"/>
   </w:num>
   <w:num w:numId="17">
-    <w:abstractNumId w:val="3"/>
+    <w:abstractNumId w:val="4"/>
   </w:num>
   <w:num w:numId="18">
     <w:abstractNumId w:val="2"/>
   </w:num>
   <w:num w:numId="19">
+    <w:abstractNumId w:val="10"/>
+  </w:num>
+  <w:num w:numId="20">
+    <w:abstractNumId w:val="8"/>
+  </w:num>
+  <w:num w:numId="21">
+    <w:abstractNumId w:val="23"/>
+  </w:num>
+  <w:num w:numId="22">
+    <w:abstractNumId w:val="7"/>
+  </w:num>
+  <w:num w:numId="23">
+    <w:abstractNumId w:val="24"/>
+  </w:num>
+  <w:num w:numId="24">
+    <w:abstractNumId w:val="22"/>
+  </w:num>
+  <w:num w:numId="25">
     <w:abstractNumId w:val="9"/>
   </w:num>
-  <w:num w:numId="20">
-    <w:abstractNumId w:val="7"/>
-  </w:num>
-  <w:num w:numId="21">
-    <w:abstractNumId w:val="20"/>
-  </w:num>
-  <w:num w:numId="22">
-    <w:abstractNumId w:val="6"/>
-  </w:num>
-  <w:num w:numId="23">
-    <w:abstractNumId w:val="21"/>
-  </w:num>
-  <w:num w:numId="24">
+  <w:num w:numId="26">
     <w:abstractNumId w:val="19"/>
   </w:num>
-  <w:num w:numId="25">
-    <w:abstractNumId w:val="8"/>
+  <w:num w:numId="27">
+    <w:abstractNumId w:val="11"/>
+  </w:num>
+  <w:num w:numId="28">
+    <w:abstractNumId w:val="3"/>
   </w:num>
 </w:numbering>
 </file>
@@ -12399,7 +14400,6 @@
     <w:basedOn w:val="Normal"/>
     <w:link w:val="HTMLPreformattedChar"/>
     <w:uiPriority w:val="99"/>
-    <w:semiHidden/>
     <w:unhideWhenUsed/>
     <w:rsid w:val="00577B89"/>
     <w:pPr>
@@ -12434,7 +14434,6 @@
     <w:basedOn w:val="DefaultParagraphFont"/>
     <w:link w:val="HTMLPreformatted"/>
     <w:uiPriority w:val="99"/>
-    <w:semiHidden/>
     <w:rsid w:val="00577B89"/>
     <w:rPr>
       <w:rFonts w:ascii="Courier New" w:eastAsia="Times New Roman" w:hAnsi="Courier New" w:cs="Courier New"/>
@@ -12951,7 +14950,6 @@
     <w:basedOn w:val="Normal"/>
     <w:link w:val="HTMLPreformattedChar"/>
     <w:uiPriority w:val="99"/>
-    <w:semiHidden/>
     <w:unhideWhenUsed/>
     <w:rsid w:val="00577B89"/>
     <w:pPr>
@@ -12986,7 +14984,6 @@
     <w:basedOn w:val="DefaultParagraphFont"/>
     <w:link w:val="HTMLPreformatted"/>
     <w:uiPriority w:val="99"/>
-    <w:semiHidden/>
     <w:rsid w:val="00577B89"/>
     <w:rPr>
       <w:rFonts w:ascii="Courier New" w:eastAsia="Times New Roman" w:hAnsi="Courier New" w:cs="Courier New"/>
@@ -13491,7 +15488,7 @@
 </file>
 
 <file path=customXml/itemProps1.xml><?xml version="1.0" encoding="utf-8"?>
-<ds:datastoreItem xmlns:ds="http://schemas.openxmlformats.org/officeDocument/2006/customXml" ds:itemID="{0DCE5725-FDBA-425F-8312-2355F1D72CFC}">
+<ds:datastoreItem xmlns:ds="http://schemas.openxmlformats.org/officeDocument/2006/customXml" ds:itemID="{280B1F96-EFDC-4532-8F10-03F32385F0C6}">
   <ds:schemaRefs>
     <ds:schemaRef ds:uri="http://schemas.openxmlformats.org/officeDocument/2006/bibliography"/>
   </ds:schemaRefs>

</xml_diff>

<commit_message>
Update in code and som changes in the document
</commit_message>
<xml_diff>
--- a/Churn Modeling and Analysis.docx
+++ b/Churn Modeling and Analysis.docx
@@ -683,7 +683,7 @@
           <w:sz w:val="24"/>
           <w:szCs w:val="24"/>
         </w:rPr>
-        <w:t>Discover the relations among data</w:t>
+        <w:t>Data discovery</w:t>
       </w:r>
     </w:p>
     <w:p>
@@ -3056,14 +3056,6 @@
     </w:p>
     <w:p>
       <w:pPr>
-        <w:rPr>
-          <w:sz w:val="24"/>
-          <w:szCs w:val="24"/>
-        </w:rPr>
-      </w:pPr>
-    </w:p>
-    <w:p>
-      <w:pPr>
         <w:pStyle w:val="ListParagraph"/>
         <w:numPr>
           <w:ilvl w:val="0"/>
@@ -3758,14 +3750,12 @@
         </w:rPr>
         <w:t xml:space="preserve">The Area under the curve (AUC) is a performance metrics </w:t>
       </w:r>
-      <w:proofErr w:type="gramStart"/>
       <w:r>
         <w:rPr>
           <w:rFonts w:asciiTheme="minorHAnsi" w:hAnsiTheme="minorHAnsi"/>
         </w:rPr>
-        <w:t>for a</w:t>
-      </w:r>
-      <w:proofErr w:type="gramEnd"/>
+        <w:t>for</w:t>
+      </w:r>
       <w:r>
         <w:rPr>
           <w:rFonts w:asciiTheme="minorHAnsi" w:hAnsiTheme="minorHAnsi"/>
@@ -3794,21 +3784,19 @@
         <w:rPr>
           <w:rFonts w:asciiTheme="minorHAnsi" w:hAnsiTheme="minorHAnsi"/>
         </w:rPr>
-        <w:t xml:space="preserve"> with the area under the curve, or AUC, it captures the extent to which the curve is up in the Northwest corner. </w:t>
-      </w:r>
-      <w:proofErr w:type="gramStart"/>
+        <w:t xml:space="preserve"> with the area under the curve, or AUC, it captures the extent to which the curve i</w:t>
+      </w:r>
       <w:r>
         <w:rPr>
           <w:rFonts w:asciiTheme="minorHAnsi" w:hAnsiTheme="minorHAnsi"/>
         </w:rPr>
-        <w:t>An</w:t>
-      </w:r>
-      <w:proofErr w:type="gramEnd"/>
+        <w:t>s up in the Northwest corner. H</w:t>
+      </w:r>
       <w:r>
         <w:rPr>
           <w:rFonts w:asciiTheme="minorHAnsi" w:hAnsiTheme="minorHAnsi"/>
         </w:rPr>
-        <w:t xml:space="preserve"> higher AUC is good. </w:t>
+        <w:t xml:space="preserve">igher AUC is good. </w:t>
       </w:r>
     </w:p>
     <w:p>
@@ -4991,7 +4979,14 @@
           <w:sz w:val="24"/>
           <w:szCs w:val="24"/>
         </w:rPr>
-        <w:t xml:space="preserve">face a problem with customer churn </w:t>
+        <w:t>facing the</w:t>
+      </w:r>
+      <w:r>
+        <w:rPr>
+          <w:sz w:val="24"/>
+          <w:szCs w:val="24"/>
+        </w:rPr>
+        <w:t xml:space="preserve"> problem with customer churn </w:t>
       </w:r>
       <w:r>
         <w:rPr>
@@ -6373,14 +6368,14 @@
           <w:rFonts w:asciiTheme="minorHAnsi" w:hAnsiTheme="minorHAnsi"/>
           <w:b/>
         </w:rPr>
-        <w:t>D</w:t>
+        <w:t xml:space="preserve">Data </w:t>
       </w:r>
       <w:r>
         <w:rPr>
           <w:rFonts w:asciiTheme="minorHAnsi" w:hAnsiTheme="minorHAnsi"/>
           <w:b/>
         </w:rPr>
-        <w:t>iscovering the relationship</w:t>
+        <w:t>discovering</w:t>
       </w:r>
       <w:r>
         <w:rPr>
@@ -6388,6 +6383,13 @@
           <w:b/>
         </w:rPr>
         <w:t xml:space="preserve"> </w:t>
+      </w:r>
+      <w:r>
+        <w:rPr>
+          <w:rFonts w:asciiTheme="minorHAnsi" w:hAnsiTheme="minorHAnsi"/>
+          <w:b/>
+        </w:rPr>
+        <w:t xml:space="preserve">phase </w:t>
       </w:r>
     </w:p>
     <w:p>
@@ -6793,22 +6795,37 @@
         <w:lastRenderedPageBreak/>
         <w:t>We can see from the pi chart, dataset is unbalance.</w:t>
       </w:r>
-    </w:p>
-    <w:p>
-      <w:pPr>
+      <w:r>
         <w:rPr>
           <w:noProof/>
           <w:sz w:val="24"/>
           <w:szCs w:val="24"/>
         </w:rPr>
-      </w:pPr>
+        <w:t xml:space="preserve"> As we have only</w:t>
+      </w:r>
       <w:r>
         <w:rPr>
           <w:noProof/>
           <w:sz w:val="24"/>
           <w:szCs w:val="24"/>
         </w:rPr>
-        <w:t>As we only have 14.14% Churn data in dataset so it become difficult to model evaluation. Eg: If model perform worst then too we will have accuracy around 86%. So we need different approach for model evaluation. Which we have seen in modeling section.</w:t>
+        <w:t xml:space="preserve"> 14.14% Churn data in dataset so it become d</w:t>
+      </w:r>
+      <w:r>
+        <w:rPr>
+          <w:noProof/>
+          <w:sz w:val="24"/>
+          <w:szCs w:val="24"/>
+        </w:rPr>
+        <w:t>ifficult to model evaluation. ie</w:t>
+      </w:r>
+      <w:r>
+        <w:rPr>
+          <w:noProof/>
+          <w:sz w:val="24"/>
+          <w:szCs w:val="24"/>
+        </w:rPr>
+        <w:t>: If model perform worst then too we will have accuracy around 86%. So we need different approach for model evaluation. Which we have seen in modeling section.</w:t>
       </w:r>
     </w:p>
     <w:p>
@@ -8096,6 +8113,7 @@
           <w:tab w:val="left" w:pos="14656"/>
         </w:tabs>
         <w:spacing w:after="0" w:line="240" w:lineRule="auto"/>
+        <w:ind w:left="360"/>
         <w:jc w:val="both"/>
         <w:rPr>
           <w:rFonts w:eastAsia="Times New Roman" w:cs="Courier New"/>
@@ -8109,33 +8127,7 @@
           <w:sz w:val="24"/>
           <w:szCs w:val="24"/>
         </w:rPr>
-        <w:t xml:space="preserve">Now we need to decide on </w:t>
-      </w:r>
-      <w:r>
-        <w:rPr>
-          <w:rFonts w:eastAsia="Times New Roman" w:cs="Courier New"/>
-          <w:b/>
-          <w:sz w:val="24"/>
-          <w:szCs w:val="24"/>
-        </w:rPr>
-        <w:t>train &amp; test split</w:t>
-      </w:r>
-      <w:r>
-        <w:rPr>
-          <w:rFonts w:eastAsia="Times New Roman" w:cs="Courier New"/>
-          <w:b/>
-          <w:sz w:val="24"/>
-          <w:szCs w:val="24"/>
-        </w:rPr>
-        <w:t xml:space="preserve">: </w:t>
-      </w:r>
-      <w:r>
-        <w:rPr>
-          <w:rFonts w:eastAsia="Times New Roman" w:cs="Courier New"/>
-          <w:sz w:val="24"/>
-          <w:szCs w:val="24"/>
-        </w:rPr>
-        <w:t>Now in my case I had small dataset with very less churns so in this case I decided to go with 50% train and 50% test</w:t>
+        <w:t xml:space="preserve">Remaining columns did not showed relationship with churners or are not fit for modeling so we have excluded them from modeling.  </w:t>
       </w:r>
     </w:p>
     <w:p>
@@ -8160,6 +8152,7 @@
           <w:tab w:val="left" w:pos="14656"/>
         </w:tabs>
         <w:spacing w:after="0" w:line="240" w:lineRule="auto"/>
+        <w:ind w:left="360"/>
         <w:jc w:val="both"/>
         <w:rPr>
           <w:rFonts w:eastAsia="Times New Roman" w:cs="Courier New"/>
@@ -8167,12 +8160,106 @@
           <w:szCs w:val="24"/>
         </w:rPr>
       </w:pPr>
-      <w:r>
+    </w:p>
+    <w:p>
+      <w:pPr>
+        <w:shd w:val="clear" w:color="auto" w:fill="FFFFFF" w:themeFill="background1"/>
+        <w:tabs>
+          <w:tab w:val="left" w:pos="916"/>
+          <w:tab w:val="left" w:pos="1832"/>
+          <w:tab w:val="left" w:pos="2748"/>
+          <w:tab w:val="left" w:pos="3664"/>
+          <w:tab w:val="left" w:pos="4580"/>
+          <w:tab w:val="left" w:pos="5496"/>
+          <w:tab w:val="left" w:pos="6412"/>
+          <w:tab w:val="left" w:pos="7328"/>
+          <w:tab w:val="left" w:pos="8244"/>
+          <w:tab w:val="left" w:pos="9160"/>
+          <w:tab w:val="left" w:pos="10076"/>
+          <w:tab w:val="left" w:pos="10992"/>
+          <w:tab w:val="left" w:pos="11908"/>
+          <w:tab w:val="left" w:pos="12824"/>
+          <w:tab w:val="left" w:pos="13740"/>
+          <w:tab w:val="left" w:pos="14656"/>
+        </w:tabs>
+        <w:spacing w:after="0" w:line="240" w:lineRule="auto"/>
+        <w:jc w:val="both"/>
         <w:rPr>
           <w:rFonts w:eastAsia="Times New Roman" w:cs="Courier New"/>
           <w:sz w:val="24"/>
           <w:szCs w:val="24"/>
         </w:rPr>
+      </w:pPr>
+      <w:r>
+        <w:rPr>
+          <w:rFonts w:eastAsia="Times New Roman" w:cs="Courier New"/>
+          <w:sz w:val="24"/>
+          <w:szCs w:val="24"/>
+        </w:rPr>
+        <w:t xml:space="preserve">Now we need to decide on </w:t>
+      </w:r>
+      <w:r>
+        <w:rPr>
+          <w:rFonts w:eastAsia="Times New Roman" w:cs="Courier New"/>
+          <w:b/>
+          <w:sz w:val="24"/>
+          <w:szCs w:val="24"/>
+        </w:rPr>
+        <w:t>train &amp; test split</w:t>
+      </w:r>
+      <w:r>
+        <w:rPr>
+          <w:rFonts w:eastAsia="Times New Roman" w:cs="Courier New"/>
+          <w:b/>
+          <w:sz w:val="24"/>
+          <w:szCs w:val="24"/>
+        </w:rPr>
+        <w:t xml:space="preserve">: </w:t>
+      </w:r>
+      <w:r>
+        <w:rPr>
+          <w:rFonts w:eastAsia="Times New Roman" w:cs="Courier New"/>
+          <w:sz w:val="24"/>
+          <w:szCs w:val="24"/>
+        </w:rPr>
+        <w:t>Now in my case I had small dataset with very less churns so in this case I decided to go with 50% train and 50% test</w:t>
+      </w:r>
+    </w:p>
+    <w:p>
+      <w:pPr>
+        <w:shd w:val="clear" w:color="auto" w:fill="FFFFFF" w:themeFill="background1"/>
+        <w:tabs>
+          <w:tab w:val="left" w:pos="916"/>
+          <w:tab w:val="left" w:pos="1832"/>
+          <w:tab w:val="left" w:pos="2748"/>
+          <w:tab w:val="left" w:pos="3664"/>
+          <w:tab w:val="left" w:pos="4580"/>
+          <w:tab w:val="left" w:pos="5496"/>
+          <w:tab w:val="left" w:pos="6412"/>
+          <w:tab w:val="left" w:pos="7328"/>
+          <w:tab w:val="left" w:pos="8244"/>
+          <w:tab w:val="left" w:pos="9160"/>
+          <w:tab w:val="left" w:pos="10076"/>
+          <w:tab w:val="left" w:pos="10992"/>
+          <w:tab w:val="left" w:pos="11908"/>
+          <w:tab w:val="left" w:pos="12824"/>
+          <w:tab w:val="left" w:pos="13740"/>
+          <w:tab w:val="left" w:pos="14656"/>
+        </w:tabs>
+        <w:spacing w:after="0" w:line="240" w:lineRule="auto"/>
+        <w:jc w:val="both"/>
+        <w:rPr>
+          <w:rFonts w:eastAsia="Times New Roman" w:cs="Courier New"/>
+          <w:sz w:val="24"/>
+          <w:szCs w:val="24"/>
+        </w:rPr>
+      </w:pPr>
+      <w:r>
+        <w:rPr>
+          <w:rFonts w:eastAsia="Times New Roman" w:cs="Courier New"/>
+          <w:sz w:val="24"/>
+          <w:szCs w:val="24"/>
+        </w:rPr>
         <w:t xml:space="preserve"> </w:t>
       </w:r>
     </w:p>
@@ -8361,23 +8448,31 @@
           <w:sz w:val="24"/>
           <w:szCs w:val="24"/>
         </w:rPr>
-        <w:t>l, F1-score</w:t>
-      </w:r>
-      <w:r>
-        <w:rPr>
-          <w:b/>
-          <w:sz w:val="24"/>
-          <w:szCs w:val="24"/>
-        </w:rPr>
-        <w:t xml:space="preserve"> </w:t>
-      </w:r>
-      <w:r>
-        <w:rPr>
-          <w:b/>
-          <w:sz w:val="24"/>
-          <w:szCs w:val="24"/>
-        </w:rPr>
-        <w:t>(Important)</w:t>
+        <w:t>l</w:t>
+      </w:r>
+      <w:r>
+        <w:rPr>
+          <w:b/>
+          <w:sz w:val="24"/>
+          <w:szCs w:val="24"/>
+        </w:rPr>
+        <w:t xml:space="preserve"> (Important)</w:t>
+      </w:r>
+      <w:r>
+        <w:rPr>
+          <w:b/>
+          <w:sz w:val="24"/>
+          <w:szCs w:val="24"/>
+        </w:rPr>
+        <w:t>, F1-score</w:t>
+      </w:r>
+      <w:r>
+        <w:rPr>
+          <w:b/>
+          <w:sz w:val="24"/>
+          <w:szCs w:val="24"/>
+        </w:rPr>
+        <w:t xml:space="preserve"> (Important)</w:t>
       </w:r>
       <w:r>
         <w:rPr>
@@ -9009,7 +9104,7 @@
           <w:sz w:val="24"/>
           <w:szCs w:val="24"/>
         </w:rPr>
-        <w:t>it has highest AUC and recall also F1 score is good compare to others</w:t>
+        <w:t>it has highest AUC and recall also F1 score</w:t>
       </w:r>
       <w:r>
         <w:rPr>
@@ -9018,6 +9113,24 @@
           <w:sz w:val="24"/>
           <w:szCs w:val="24"/>
         </w:rPr>
+        <w:t xml:space="preserve"> and precision</w:t>
+      </w:r>
+      <w:r>
+        <w:rPr>
+          <w:rFonts w:asciiTheme="minorHAnsi" w:hAnsiTheme="minorHAnsi"/>
+          <w:b/>
+          <w:sz w:val="24"/>
+          <w:szCs w:val="24"/>
+        </w:rPr>
+        <w:t xml:space="preserve"> is good compare to others</w:t>
+      </w:r>
+      <w:r>
+        <w:rPr>
+          <w:rFonts w:asciiTheme="minorHAnsi" w:hAnsiTheme="minorHAnsi"/>
+          <w:b/>
+          <w:sz w:val="24"/>
+          <w:szCs w:val="24"/>
+        </w:rPr>
         <w:t xml:space="preserve">. </w:t>
       </w:r>
     </w:p>
@@ -9045,17 +9158,7 @@
           <w:sz w:val="26"/>
           <w:szCs w:val="24"/>
         </w:rPr>
-        <w:t>Pre</w:t>
-      </w:r>
-      <w:bookmarkStart w:id="0" w:name="_GoBack"/>
-      <w:bookmarkEnd w:id="0"/>
-      <w:r>
-        <w:rPr>
-          <w:b/>
-          <w:sz w:val="26"/>
-          <w:szCs w:val="24"/>
-        </w:rPr>
-        <w:t>dict the result</w:t>
+        <w:t>Predict the result</w:t>
       </w:r>
     </w:p>
     <w:p>
@@ -9343,12 +9446,40 @@
         <w:jc w:val="both"/>
         <w:rPr>
           <w:rFonts w:ascii="Calibri" w:eastAsia="Times New Roman" w:hAnsi="Calibri" w:cs="Times New Roman"/>
-          <w:b/>
           <w:sz w:val="26"/>
           <w:shd w:val="clear" w:color="auto" w:fill="FFFFFF"/>
           <w:lang w:val="en-GB"/>
         </w:rPr>
       </w:pPr>
+      <w:proofErr w:type="spellStart"/>
+      <w:r>
+        <w:rPr>
+          <w:rFonts w:ascii="Calibri" w:eastAsia="Times New Roman" w:hAnsi="Calibri" w:cs="Times New Roman"/>
+          <w:sz w:val="26"/>
+          <w:shd w:val="clear" w:color="auto" w:fill="FFFFFF"/>
+          <w:lang w:val="en-GB"/>
+        </w:rPr>
+        <w:t>Eg</w:t>
+      </w:r>
+      <w:proofErr w:type="spellEnd"/>
+      <w:r>
+        <w:rPr>
+          <w:rFonts w:ascii="Calibri" w:eastAsia="Times New Roman" w:hAnsi="Calibri" w:cs="Times New Roman"/>
+          <w:sz w:val="26"/>
+          <w:shd w:val="clear" w:color="auto" w:fill="FFFFFF"/>
+          <w:lang w:val="en-GB"/>
+        </w:rPr>
+        <w:t>:</w:t>
+      </w:r>
+      <w:r>
+        <w:rPr>
+          <w:rFonts w:ascii="Calibri" w:eastAsia="Times New Roman" w:hAnsi="Calibri" w:cs="Times New Roman"/>
+          <w:sz w:val="26"/>
+          <w:shd w:val="clear" w:color="auto" w:fill="FFFFFF"/>
+          <w:lang w:val="en-GB"/>
+        </w:rPr>
+        <w:t xml:space="preserve"> Following is the example of list which we get after prediction. </w:t>
+      </w:r>
     </w:p>
     <w:p>
       <w:pPr>
@@ -9372,15 +9503,61 @@
           <w:tab w:val="left" w:pos="14656"/>
         </w:tabs>
         <w:spacing w:after="0" w:line="240" w:lineRule="auto"/>
-        <w:jc w:val="both"/>
+        <w:jc w:val="center"/>
         <w:rPr>
           <w:rFonts w:ascii="Calibri" w:eastAsia="Times New Roman" w:hAnsi="Calibri" w:cs="Times New Roman"/>
-          <w:b/>
           <w:sz w:val="26"/>
           <w:shd w:val="clear" w:color="auto" w:fill="FFFFFF"/>
           <w:lang w:val="en-GB"/>
         </w:rPr>
       </w:pPr>
+      <w:r>
+        <w:rPr>
+          <w:noProof/>
+        </w:rPr>
+        <w:drawing>
+          <wp:inline distT="0" distB="0" distL="0" distR="0" wp14:anchorId="54A7F5F5" wp14:editId="1B7CAF90">
+            <wp:extent cx="1800225" cy="2209800"/>
+            <wp:effectExtent l="0" t="0" r="9525" b="0"/>
+            <wp:docPr id="3" name="Picture 3"/>
+            <wp:cNvGraphicFramePr>
+              <a:graphicFrameLocks xmlns:a="http://schemas.openxmlformats.org/drawingml/2006/main" noChangeAspect="1"/>
+            </wp:cNvGraphicFramePr>
+            <a:graphic xmlns:a="http://schemas.openxmlformats.org/drawingml/2006/main">
+              <a:graphicData uri="http://schemas.openxmlformats.org/drawingml/2006/picture">
+                <pic:pic xmlns:pic="http://schemas.openxmlformats.org/drawingml/2006/picture">
+                  <pic:nvPicPr>
+                    <pic:cNvPr id="0" name=""/>
+                    <pic:cNvPicPr/>
+                  </pic:nvPicPr>
+                  <pic:blipFill rotWithShape="1">
+                    <a:blip r:embed="rId37"/>
+                    <a:srcRect l="14262" t="22855" r="66808" b="33540"/>
+                    <a:stretch/>
+                  </pic:blipFill>
+                  <pic:spPr bwMode="auto">
+                    <a:xfrm>
+                      <a:off x="0" y="0"/>
+                      <a:ext cx="1805208" cy="2215917"/>
+                    </a:xfrm>
+                    <a:prstGeom prst="rect">
+                      <a:avLst/>
+                    </a:prstGeom>
+                    <a:ln>
+                      <a:noFill/>
+                    </a:ln>
+                    <a:extLst>
+                      <a:ext uri="{53640926-AAD7-44D8-BBD7-CCE9431645EC}">
+                        <a14:shadowObscured xmlns:a14="http://schemas.microsoft.com/office/drawing/2010/main"/>
+                      </a:ext>
+                    </a:extLst>
+                  </pic:spPr>
+                </pic:pic>
+              </a:graphicData>
+            </a:graphic>
+          </wp:inline>
+        </w:drawing>
+      </w:r>
     </w:p>
     <w:p>
       <w:pPr>
@@ -9404,7 +9581,7 @@
           <w:tab w:val="left" w:pos="14656"/>
         </w:tabs>
         <w:spacing w:after="0" w:line="240" w:lineRule="auto"/>
-        <w:jc w:val="both"/>
+        <w:jc w:val="center"/>
         <w:rPr>
           <w:rFonts w:ascii="Calibri" w:eastAsia="Times New Roman" w:hAnsi="Calibri" w:cs="Times New Roman"/>
           <w:b/>
@@ -9413,6 +9590,24 @@
           <w:lang w:val="en-GB"/>
         </w:rPr>
       </w:pPr>
+      <w:r>
+        <w:rPr>
+          <w:rFonts w:ascii="Calibri" w:eastAsia="Times New Roman" w:hAnsi="Calibri" w:cs="Times New Roman"/>
+          <w:sz w:val="26"/>
+          <w:shd w:val="clear" w:color="auto" w:fill="FFFFFF"/>
+          <w:lang w:val="en-GB"/>
+        </w:rPr>
+        <w:t>Fig:</w:t>
+      </w:r>
+      <w:r>
+        <w:rPr>
+          <w:rFonts w:ascii="Calibri" w:eastAsia="Times New Roman" w:hAnsi="Calibri" w:cs="Times New Roman"/>
+          <w:sz w:val="26"/>
+          <w:shd w:val="clear" w:color="auto" w:fill="FFFFFF"/>
+          <w:lang w:val="en-GB"/>
+        </w:rPr>
+        <w:t xml:space="preserve"> List of telephone number who may churn.</w:t>
+      </w:r>
     </w:p>
     <w:p>
       <w:pPr>
@@ -9445,6 +9640,27 @@
           <w:lang w:val="en-GB"/>
         </w:rPr>
       </w:pPr>
+      <w:r>
+        <w:rPr>
+          <w:rFonts w:ascii="Calibri" w:eastAsia="Times New Roman" w:hAnsi="Calibri" w:cs="Times New Roman"/>
+          <w:b/>
+          <w:sz w:val="26"/>
+          <w:shd w:val="clear" w:color="auto" w:fill="FFFFFF"/>
+          <w:lang w:val="en-GB"/>
+        </w:rPr>
+        <w:lastRenderedPageBreak/>
+        <w:t xml:space="preserve">B) </w:t>
+      </w:r>
+      <w:r>
+        <w:rPr>
+          <w:rFonts w:ascii="Calibri" w:eastAsia="Times New Roman" w:hAnsi="Calibri" w:cs="Times New Roman"/>
+          <w:b/>
+          <w:sz w:val="26"/>
+          <w:shd w:val="clear" w:color="auto" w:fill="FFFFFF"/>
+          <w:lang w:val="en-GB"/>
+        </w:rPr>
+        <w:t>Appendix</w:t>
+      </w:r>
     </w:p>
     <w:p>
       <w:pPr>
@@ -9502,347 +9718,6 @@
         <w:spacing w:after="0" w:line="240" w:lineRule="auto"/>
         <w:jc w:val="both"/>
         <w:rPr>
-          <w:rFonts w:ascii="Calibri" w:eastAsia="Times New Roman" w:hAnsi="Calibri" w:cs="Times New Roman"/>
-          <w:b/>
-          <w:sz w:val="26"/>
-          <w:shd w:val="clear" w:color="auto" w:fill="FFFFFF"/>
-          <w:lang w:val="en-GB"/>
-        </w:rPr>
-      </w:pPr>
-    </w:p>
-    <w:p>
-      <w:pPr>
-        <w:shd w:val="clear" w:color="auto" w:fill="FFFFFF" w:themeFill="background1"/>
-        <w:tabs>
-          <w:tab w:val="left" w:pos="916"/>
-          <w:tab w:val="left" w:pos="1832"/>
-          <w:tab w:val="left" w:pos="2748"/>
-          <w:tab w:val="left" w:pos="3664"/>
-          <w:tab w:val="left" w:pos="4580"/>
-          <w:tab w:val="left" w:pos="5496"/>
-          <w:tab w:val="left" w:pos="6412"/>
-          <w:tab w:val="left" w:pos="7328"/>
-          <w:tab w:val="left" w:pos="8244"/>
-          <w:tab w:val="left" w:pos="9160"/>
-          <w:tab w:val="left" w:pos="10076"/>
-          <w:tab w:val="left" w:pos="10992"/>
-          <w:tab w:val="left" w:pos="11908"/>
-          <w:tab w:val="left" w:pos="12824"/>
-          <w:tab w:val="left" w:pos="13740"/>
-          <w:tab w:val="left" w:pos="14656"/>
-        </w:tabs>
-        <w:spacing w:after="0" w:line="240" w:lineRule="auto"/>
-        <w:jc w:val="both"/>
-        <w:rPr>
-          <w:rFonts w:ascii="Calibri" w:eastAsia="Times New Roman" w:hAnsi="Calibri" w:cs="Times New Roman"/>
-          <w:b/>
-          <w:sz w:val="26"/>
-          <w:shd w:val="clear" w:color="auto" w:fill="FFFFFF"/>
-          <w:lang w:val="en-GB"/>
-        </w:rPr>
-      </w:pPr>
-    </w:p>
-    <w:p>
-      <w:pPr>
-        <w:shd w:val="clear" w:color="auto" w:fill="FFFFFF" w:themeFill="background1"/>
-        <w:tabs>
-          <w:tab w:val="left" w:pos="916"/>
-          <w:tab w:val="left" w:pos="1832"/>
-          <w:tab w:val="left" w:pos="2748"/>
-          <w:tab w:val="left" w:pos="3664"/>
-          <w:tab w:val="left" w:pos="4580"/>
-          <w:tab w:val="left" w:pos="5496"/>
-          <w:tab w:val="left" w:pos="6412"/>
-          <w:tab w:val="left" w:pos="7328"/>
-          <w:tab w:val="left" w:pos="8244"/>
-          <w:tab w:val="left" w:pos="9160"/>
-          <w:tab w:val="left" w:pos="10076"/>
-          <w:tab w:val="left" w:pos="10992"/>
-          <w:tab w:val="left" w:pos="11908"/>
-          <w:tab w:val="left" w:pos="12824"/>
-          <w:tab w:val="left" w:pos="13740"/>
-          <w:tab w:val="left" w:pos="14656"/>
-        </w:tabs>
-        <w:spacing w:after="0" w:line="240" w:lineRule="auto"/>
-        <w:jc w:val="both"/>
-        <w:rPr>
-          <w:rFonts w:ascii="Calibri" w:eastAsia="Times New Roman" w:hAnsi="Calibri" w:cs="Times New Roman"/>
-          <w:b/>
-          <w:sz w:val="26"/>
-          <w:shd w:val="clear" w:color="auto" w:fill="FFFFFF"/>
-          <w:lang w:val="en-GB"/>
-        </w:rPr>
-      </w:pPr>
-    </w:p>
-    <w:p>
-      <w:pPr>
-        <w:shd w:val="clear" w:color="auto" w:fill="FFFFFF" w:themeFill="background1"/>
-        <w:tabs>
-          <w:tab w:val="left" w:pos="916"/>
-          <w:tab w:val="left" w:pos="1832"/>
-          <w:tab w:val="left" w:pos="2748"/>
-          <w:tab w:val="left" w:pos="3664"/>
-          <w:tab w:val="left" w:pos="4580"/>
-          <w:tab w:val="left" w:pos="5496"/>
-          <w:tab w:val="left" w:pos="6412"/>
-          <w:tab w:val="left" w:pos="7328"/>
-          <w:tab w:val="left" w:pos="8244"/>
-          <w:tab w:val="left" w:pos="9160"/>
-          <w:tab w:val="left" w:pos="10076"/>
-          <w:tab w:val="left" w:pos="10992"/>
-          <w:tab w:val="left" w:pos="11908"/>
-          <w:tab w:val="left" w:pos="12824"/>
-          <w:tab w:val="left" w:pos="13740"/>
-          <w:tab w:val="left" w:pos="14656"/>
-        </w:tabs>
-        <w:spacing w:after="0" w:line="240" w:lineRule="auto"/>
-        <w:jc w:val="both"/>
-        <w:rPr>
-          <w:rFonts w:ascii="Calibri" w:eastAsia="Times New Roman" w:hAnsi="Calibri" w:cs="Times New Roman"/>
-          <w:b/>
-          <w:sz w:val="26"/>
-          <w:shd w:val="clear" w:color="auto" w:fill="FFFFFF"/>
-          <w:lang w:val="en-GB"/>
-        </w:rPr>
-      </w:pPr>
-    </w:p>
-    <w:p>
-      <w:pPr>
-        <w:shd w:val="clear" w:color="auto" w:fill="FFFFFF" w:themeFill="background1"/>
-        <w:tabs>
-          <w:tab w:val="left" w:pos="916"/>
-          <w:tab w:val="left" w:pos="1832"/>
-          <w:tab w:val="left" w:pos="2748"/>
-          <w:tab w:val="left" w:pos="3664"/>
-          <w:tab w:val="left" w:pos="4580"/>
-          <w:tab w:val="left" w:pos="5496"/>
-          <w:tab w:val="left" w:pos="6412"/>
-          <w:tab w:val="left" w:pos="7328"/>
-          <w:tab w:val="left" w:pos="8244"/>
-          <w:tab w:val="left" w:pos="9160"/>
-          <w:tab w:val="left" w:pos="10076"/>
-          <w:tab w:val="left" w:pos="10992"/>
-          <w:tab w:val="left" w:pos="11908"/>
-          <w:tab w:val="left" w:pos="12824"/>
-          <w:tab w:val="left" w:pos="13740"/>
-          <w:tab w:val="left" w:pos="14656"/>
-        </w:tabs>
-        <w:spacing w:after="0" w:line="240" w:lineRule="auto"/>
-        <w:jc w:val="both"/>
-        <w:rPr>
-          <w:rFonts w:ascii="Calibri" w:eastAsia="Times New Roman" w:hAnsi="Calibri" w:cs="Times New Roman"/>
-          <w:b/>
-          <w:sz w:val="26"/>
-          <w:shd w:val="clear" w:color="auto" w:fill="FFFFFF"/>
-          <w:lang w:val="en-GB"/>
-        </w:rPr>
-      </w:pPr>
-    </w:p>
-    <w:p>
-      <w:pPr>
-        <w:shd w:val="clear" w:color="auto" w:fill="FFFFFF" w:themeFill="background1"/>
-        <w:tabs>
-          <w:tab w:val="left" w:pos="916"/>
-          <w:tab w:val="left" w:pos="1832"/>
-          <w:tab w:val="left" w:pos="2748"/>
-          <w:tab w:val="left" w:pos="3664"/>
-          <w:tab w:val="left" w:pos="4580"/>
-          <w:tab w:val="left" w:pos="5496"/>
-          <w:tab w:val="left" w:pos="6412"/>
-          <w:tab w:val="left" w:pos="7328"/>
-          <w:tab w:val="left" w:pos="8244"/>
-          <w:tab w:val="left" w:pos="9160"/>
-          <w:tab w:val="left" w:pos="10076"/>
-          <w:tab w:val="left" w:pos="10992"/>
-          <w:tab w:val="left" w:pos="11908"/>
-          <w:tab w:val="left" w:pos="12824"/>
-          <w:tab w:val="left" w:pos="13740"/>
-          <w:tab w:val="left" w:pos="14656"/>
-        </w:tabs>
-        <w:spacing w:after="0" w:line="240" w:lineRule="auto"/>
-        <w:jc w:val="both"/>
-        <w:rPr>
-          <w:rFonts w:ascii="Calibri" w:eastAsia="Times New Roman" w:hAnsi="Calibri" w:cs="Times New Roman"/>
-          <w:b/>
-          <w:sz w:val="26"/>
-          <w:shd w:val="clear" w:color="auto" w:fill="FFFFFF"/>
-          <w:lang w:val="en-GB"/>
-        </w:rPr>
-      </w:pPr>
-    </w:p>
-    <w:p>
-      <w:pPr>
-        <w:shd w:val="clear" w:color="auto" w:fill="FFFFFF" w:themeFill="background1"/>
-        <w:tabs>
-          <w:tab w:val="left" w:pos="916"/>
-          <w:tab w:val="left" w:pos="1832"/>
-          <w:tab w:val="left" w:pos="2748"/>
-          <w:tab w:val="left" w:pos="3664"/>
-          <w:tab w:val="left" w:pos="4580"/>
-          <w:tab w:val="left" w:pos="5496"/>
-          <w:tab w:val="left" w:pos="6412"/>
-          <w:tab w:val="left" w:pos="7328"/>
-          <w:tab w:val="left" w:pos="8244"/>
-          <w:tab w:val="left" w:pos="9160"/>
-          <w:tab w:val="left" w:pos="10076"/>
-          <w:tab w:val="left" w:pos="10992"/>
-          <w:tab w:val="left" w:pos="11908"/>
-          <w:tab w:val="left" w:pos="12824"/>
-          <w:tab w:val="left" w:pos="13740"/>
-          <w:tab w:val="left" w:pos="14656"/>
-        </w:tabs>
-        <w:spacing w:after="0" w:line="240" w:lineRule="auto"/>
-        <w:jc w:val="both"/>
-        <w:rPr>
-          <w:rFonts w:ascii="Calibri" w:eastAsia="Times New Roman" w:hAnsi="Calibri" w:cs="Times New Roman"/>
-          <w:b/>
-          <w:sz w:val="26"/>
-          <w:shd w:val="clear" w:color="auto" w:fill="FFFFFF"/>
-          <w:lang w:val="en-GB"/>
-        </w:rPr>
-      </w:pPr>
-    </w:p>
-    <w:p>
-      <w:pPr>
-        <w:shd w:val="clear" w:color="auto" w:fill="FFFFFF" w:themeFill="background1"/>
-        <w:tabs>
-          <w:tab w:val="left" w:pos="916"/>
-          <w:tab w:val="left" w:pos="1832"/>
-          <w:tab w:val="left" w:pos="2748"/>
-          <w:tab w:val="left" w:pos="3664"/>
-          <w:tab w:val="left" w:pos="4580"/>
-          <w:tab w:val="left" w:pos="5496"/>
-          <w:tab w:val="left" w:pos="6412"/>
-          <w:tab w:val="left" w:pos="7328"/>
-          <w:tab w:val="left" w:pos="8244"/>
-          <w:tab w:val="left" w:pos="9160"/>
-          <w:tab w:val="left" w:pos="10076"/>
-          <w:tab w:val="left" w:pos="10992"/>
-          <w:tab w:val="left" w:pos="11908"/>
-          <w:tab w:val="left" w:pos="12824"/>
-          <w:tab w:val="left" w:pos="13740"/>
-          <w:tab w:val="left" w:pos="14656"/>
-        </w:tabs>
-        <w:spacing w:after="0" w:line="240" w:lineRule="auto"/>
-        <w:jc w:val="both"/>
-        <w:rPr>
-          <w:rFonts w:ascii="Calibri" w:eastAsia="Times New Roman" w:hAnsi="Calibri" w:cs="Times New Roman"/>
-          <w:b/>
-          <w:sz w:val="26"/>
-          <w:shd w:val="clear" w:color="auto" w:fill="FFFFFF"/>
-          <w:lang w:val="en-GB"/>
-        </w:rPr>
-      </w:pPr>
-    </w:p>
-    <w:p>
-      <w:pPr>
-        <w:shd w:val="clear" w:color="auto" w:fill="FFFFFF" w:themeFill="background1"/>
-        <w:tabs>
-          <w:tab w:val="left" w:pos="916"/>
-          <w:tab w:val="left" w:pos="1832"/>
-          <w:tab w:val="left" w:pos="2748"/>
-          <w:tab w:val="left" w:pos="3664"/>
-          <w:tab w:val="left" w:pos="4580"/>
-          <w:tab w:val="left" w:pos="5496"/>
-          <w:tab w:val="left" w:pos="6412"/>
-          <w:tab w:val="left" w:pos="7328"/>
-          <w:tab w:val="left" w:pos="8244"/>
-          <w:tab w:val="left" w:pos="9160"/>
-          <w:tab w:val="left" w:pos="10076"/>
-          <w:tab w:val="left" w:pos="10992"/>
-          <w:tab w:val="left" w:pos="11908"/>
-          <w:tab w:val="left" w:pos="12824"/>
-          <w:tab w:val="left" w:pos="13740"/>
-          <w:tab w:val="left" w:pos="14656"/>
-        </w:tabs>
-        <w:spacing w:after="0" w:line="240" w:lineRule="auto"/>
-        <w:jc w:val="both"/>
-        <w:rPr>
-          <w:rFonts w:ascii="Calibri" w:eastAsia="Times New Roman" w:hAnsi="Calibri" w:cs="Times New Roman"/>
-          <w:b/>
-          <w:sz w:val="26"/>
-          <w:shd w:val="clear" w:color="auto" w:fill="FFFFFF"/>
-          <w:lang w:val="en-GB"/>
-        </w:rPr>
-      </w:pPr>
-      <w:r>
-        <w:rPr>
-          <w:rFonts w:ascii="Calibri" w:eastAsia="Times New Roman" w:hAnsi="Calibri" w:cs="Times New Roman"/>
-          <w:b/>
-          <w:sz w:val="26"/>
-          <w:shd w:val="clear" w:color="auto" w:fill="FFFFFF"/>
-          <w:lang w:val="en-GB"/>
-        </w:rPr>
-        <w:lastRenderedPageBreak/>
-        <w:t xml:space="preserve">B) </w:t>
-      </w:r>
-      <w:r>
-        <w:rPr>
-          <w:rFonts w:ascii="Calibri" w:eastAsia="Times New Roman" w:hAnsi="Calibri" w:cs="Times New Roman"/>
-          <w:b/>
-          <w:sz w:val="26"/>
-          <w:shd w:val="clear" w:color="auto" w:fill="FFFFFF"/>
-          <w:lang w:val="en-GB"/>
-        </w:rPr>
-        <w:t>Appendix</w:t>
-      </w:r>
-    </w:p>
-    <w:p>
-      <w:pPr>
-        <w:shd w:val="clear" w:color="auto" w:fill="FFFFFF" w:themeFill="background1"/>
-        <w:tabs>
-          <w:tab w:val="left" w:pos="916"/>
-          <w:tab w:val="left" w:pos="1832"/>
-          <w:tab w:val="left" w:pos="2748"/>
-          <w:tab w:val="left" w:pos="3664"/>
-          <w:tab w:val="left" w:pos="4580"/>
-          <w:tab w:val="left" w:pos="5496"/>
-          <w:tab w:val="left" w:pos="6412"/>
-          <w:tab w:val="left" w:pos="7328"/>
-          <w:tab w:val="left" w:pos="8244"/>
-          <w:tab w:val="left" w:pos="9160"/>
-          <w:tab w:val="left" w:pos="10076"/>
-          <w:tab w:val="left" w:pos="10992"/>
-          <w:tab w:val="left" w:pos="11908"/>
-          <w:tab w:val="left" w:pos="12824"/>
-          <w:tab w:val="left" w:pos="13740"/>
-          <w:tab w:val="left" w:pos="14656"/>
-        </w:tabs>
-        <w:spacing w:after="0" w:line="240" w:lineRule="auto"/>
-        <w:jc w:val="both"/>
-        <w:rPr>
-          <w:rFonts w:ascii="Calibri" w:eastAsia="Times New Roman" w:hAnsi="Calibri" w:cs="Times New Roman"/>
-          <w:b/>
-          <w:sz w:val="26"/>
-          <w:shd w:val="clear" w:color="auto" w:fill="FFFFFF"/>
-          <w:lang w:val="en-GB"/>
-        </w:rPr>
-      </w:pPr>
-    </w:p>
-    <w:p>
-      <w:pPr>
-        <w:shd w:val="clear" w:color="auto" w:fill="FFFFFF" w:themeFill="background1"/>
-        <w:tabs>
-          <w:tab w:val="left" w:pos="916"/>
-          <w:tab w:val="left" w:pos="1832"/>
-          <w:tab w:val="left" w:pos="2748"/>
-          <w:tab w:val="left" w:pos="3664"/>
-          <w:tab w:val="left" w:pos="4580"/>
-          <w:tab w:val="left" w:pos="5496"/>
-          <w:tab w:val="left" w:pos="6412"/>
-          <w:tab w:val="left" w:pos="7328"/>
-          <w:tab w:val="left" w:pos="8244"/>
-          <w:tab w:val="left" w:pos="9160"/>
-          <w:tab w:val="left" w:pos="10076"/>
-          <w:tab w:val="left" w:pos="10992"/>
-          <w:tab w:val="left" w:pos="11908"/>
-          <w:tab w:val="left" w:pos="12824"/>
-          <w:tab w:val="left" w:pos="13740"/>
-          <w:tab w:val="left" w:pos="14656"/>
-        </w:tabs>
-        <w:spacing w:after="0" w:line="240" w:lineRule="auto"/>
-        <w:jc w:val="both"/>
-        <w:rPr>
           <w:rFonts w:eastAsia="Times New Roman" w:cs="Courier New"/>
           <w:sz w:val="24"/>
           <w:szCs w:val="24"/>
@@ -10418,7 +10293,7 @@
           <w:szCs w:val="24"/>
         </w:rPr>
       </w:pPr>
-      <w:hyperlink r:id="rId37" w:history="1">
+      <w:hyperlink r:id="rId38" w:anchor="sphx-glr-auto-examples-model-selection-plot-roc-py" w:history="1">
         <w:r>
           <w:rPr>
             <w:rStyle w:val="Hyperlink"/>
@@ -10440,7 +10315,7 @@
           <w:szCs w:val="24"/>
         </w:rPr>
       </w:pPr>
-      <w:hyperlink r:id="rId38" w:history="1">
+      <w:hyperlink r:id="rId39" w:anchor="sklearn.metrics.roc_auc_score" w:history="1">
         <w:r>
           <w:rPr>
             <w:rStyle w:val="Hyperlink"/>
@@ -10462,7 +10337,7 @@
           <w:szCs w:val="24"/>
         </w:rPr>
       </w:pPr>
-      <w:hyperlink r:id="rId39" w:history="1">
+      <w:hyperlink r:id="rId40" w:history="1">
         <w:r>
           <w:rPr>
             <w:rStyle w:val="Hyperlink"/>
@@ -10484,7 +10359,7 @@
           <w:szCs w:val="24"/>
         </w:rPr>
       </w:pPr>
-      <w:hyperlink r:id="rId40" w:history="1">
+      <w:hyperlink r:id="rId41" w:history="1">
         <w:r>
           <w:rPr>
             <w:rStyle w:val="Hyperlink"/>
@@ -10506,7 +10381,7 @@
           <w:szCs w:val="24"/>
         </w:rPr>
       </w:pPr>
-      <w:hyperlink r:id="rId41" w:history="1">
+      <w:hyperlink r:id="rId42" w:history="1">
         <w:r>
           <w:rPr>
             <w:rStyle w:val="Hyperlink"/>
@@ -10528,7 +10403,7 @@
           <w:szCs w:val="24"/>
         </w:rPr>
       </w:pPr>
-      <w:hyperlink r:id="rId42" w:history="1">
+      <w:hyperlink r:id="rId43" w:history="1">
         <w:r>
           <w:rPr>
             <w:rStyle w:val="Hyperlink"/>
@@ -10550,7 +10425,7 @@
           <w:szCs w:val="24"/>
         </w:rPr>
       </w:pPr>
-      <w:hyperlink r:id="rId43" w:history="1">
+      <w:hyperlink r:id="rId44" w:history="1">
         <w:r>
           <w:rPr>
             <w:rStyle w:val="Hyperlink"/>
@@ -10572,7 +10447,7 @@
           <w:szCs w:val="24"/>
         </w:rPr>
       </w:pPr>
-      <w:hyperlink r:id="rId44" w:history="1">
+      <w:hyperlink r:id="rId45" w:history="1">
         <w:r>
           <w:rPr>
             <w:rStyle w:val="Hyperlink"/>
@@ -10594,7 +10469,7 @@
           <w:szCs w:val="24"/>
         </w:rPr>
       </w:pPr>
-      <w:hyperlink r:id="rId45" w:history="1">
+      <w:hyperlink r:id="rId46" w:history="1">
         <w:r>
           <w:rPr>
             <w:rStyle w:val="Hyperlink"/>
@@ -10616,7 +10491,7 @@
           <w:szCs w:val="24"/>
         </w:rPr>
       </w:pPr>
-      <w:hyperlink r:id="rId46" w:history="1">
+      <w:hyperlink r:id="rId47" w:history="1">
         <w:r>
           <w:rPr>
             <w:rStyle w:val="Hyperlink"/>
@@ -10638,7 +10513,7 @@
           <w:szCs w:val="24"/>
         </w:rPr>
       </w:pPr>
-      <w:hyperlink r:id="rId47" w:history="1">
+      <w:hyperlink r:id="rId48" w:history="1">
         <w:r>
           <w:rPr>
             <w:rStyle w:val="Hyperlink"/>
@@ -10660,7 +10535,7 @@
           <w:szCs w:val="24"/>
         </w:rPr>
       </w:pPr>
-      <w:hyperlink r:id="rId48" w:history="1">
+      <w:hyperlink r:id="rId49" w:history="1">
         <w:r>
           <w:rPr>
             <w:rStyle w:val="Hyperlink"/>
@@ -10682,7 +10557,7 @@
           <w:szCs w:val="24"/>
         </w:rPr>
       </w:pPr>
-      <w:hyperlink r:id="rId49" w:history="1">
+      <w:hyperlink r:id="rId50" w:history="1">
         <w:r>
           <w:rPr>
             <w:rStyle w:val="Hyperlink"/>
@@ -10704,7 +10579,7 @@
           <w:szCs w:val="24"/>
         </w:rPr>
       </w:pPr>
-      <w:hyperlink r:id="rId50" w:history="1">
+      <w:hyperlink r:id="rId51" w:history="1">
         <w:r>
           <w:rPr>
             <w:rStyle w:val="Hyperlink"/>
@@ -10726,7 +10601,7 @@
           <w:szCs w:val="24"/>
         </w:rPr>
       </w:pPr>
-      <w:hyperlink r:id="rId51" w:history="1">
+      <w:hyperlink r:id="rId52" w:history="1">
         <w:r>
           <w:rPr>
             <w:rStyle w:val="Hyperlink"/>
@@ -10748,7 +10623,7 @@
           <w:szCs w:val="24"/>
         </w:rPr>
       </w:pPr>
-      <w:hyperlink r:id="rId52" w:history="1">
+      <w:hyperlink r:id="rId53" w:history="1">
         <w:r>
           <w:rPr>
             <w:rStyle w:val="Hyperlink"/>
@@ -10770,7 +10645,7 @@
           <w:szCs w:val="24"/>
         </w:rPr>
       </w:pPr>
-      <w:hyperlink r:id="rId53" w:history="1">
+      <w:hyperlink r:id="rId54" w:history="1">
         <w:r>
           <w:rPr>
             <w:rStyle w:val="Hyperlink"/>
@@ -10807,6 +10682,8 @@
           <w:szCs w:val="24"/>
         </w:rPr>
       </w:pPr>
+      <w:bookmarkStart w:id="0" w:name="_GoBack"/>
+      <w:bookmarkEnd w:id="0"/>
     </w:p>
     <w:sectPr>
       <w:pgSz w:w="12240" w:h="15840"/>
@@ -15488,7 +15365,7 @@
 </file>
 
 <file path=customXml/itemProps1.xml><?xml version="1.0" encoding="utf-8"?>
-<ds:datastoreItem xmlns:ds="http://schemas.openxmlformats.org/officeDocument/2006/customXml" ds:itemID="{280B1F96-EFDC-4532-8F10-03F32385F0C6}">
+<ds:datastoreItem xmlns:ds="http://schemas.openxmlformats.org/officeDocument/2006/customXml" ds:itemID="{92D20041-6119-4C4D-AD19-191A7A8AF622}">
   <ds:schemaRefs>
     <ds:schemaRef ds:uri="http://schemas.openxmlformats.org/officeDocument/2006/bibliography"/>
   </ds:schemaRefs>

</xml_diff>

<commit_message>
Made some changes in the document
</commit_message>
<xml_diff>
--- a/Churn Modeling and Analysis.docx
+++ b/Churn Modeling and Analysis.docx
@@ -7,18 +7,64 @@
         <w:jc w:val="center"/>
         <w:rPr>
           <w:b/>
-          <w:sz w:val="28"/>
-          <w:szCs w:val="24"/>
-        </w:rPr>
-      </w:pPr>
-      <w:r>
-        <w:rPr>
-          <w:b/>
-          <w:sz w:val="28"/>
+          <w:sz w:val="34"/>
+          <w:szCs w:val="24"/>
+        </w:rPr>
+      </w:pPr>
+      <w:r>
+        <w:rPr>
+          <w:b/>
+          <w:sz w:val="34"/>
           <w:szCs w:val="24"/>
         </w:rPr>
         <w:t>Churn Modeling and Analysis</w:t>
       </w:r>
+    </w:p>
+    <w:p>
+      <w:pPr>
+        <w:jc w:val="right"/>
+        <w:rPr>
+          <w:b/>
+          <w:sz w:val="24"/>
+          <w:szCs w:val="24"/>
+        </w:rPr>
+      </w:pPr>
+      <w:r>
+        <w:rPr>
+          <w:b/>
+          <w:sz w:val="24"/>
+          <w:szCs w:val="24"/>
+        </w:rPr>
+        <w:t xml:space="preserve">Made By: </w:t>
+      </w:r>
+      <w:proofErr w:type="spellStart"/>
+      <w:r>
+        <w:rPr>
+          <w:b/>
+          <w:sz w:val="24"/>
+          <w:szCs w:val="24"/>
+        </w:rPr>
+        <w:t>Mayur</w:t>
+      </w:r>
+      <w:proofErr w:type="spellEnd"/>
+      <w:r>
+        <w:rPr>
+          <w:b/>
+          <w:sz w:val="24"/>
+          <w:szCs w:val="24"/>
+        </w:rPr>
+        <w:t xml:space="preserve"> </w:t>
+      </w:r>
+      <w:proofErr w:type="spellStart"/>
+      <w:r>
+        <w:rPr>
+          <w:b/>
+          <w:sz w:val="24"/>
+          <w:szCs w:val="24"/>
+        </w:rPr>
+        <w:t>Shahasane</w:t>
+      </w:r>
+      <w:proofErr w:type="spellEnd"/>
     </w:p>
     <w:p>
       <w:pPr>
@@ -209,6 +255,7 @@
           <w:sz w:val="24"/>
           <w:szCs w:val="24"/>
         </w:rPr>
+        <w:lastRenderedPageBreak/>
         <w:t xml:space="preserve">The above model shows major domains in customer analytics, along with the dependencies between each domain. Each domain is further broken down to 15 sub domains and each sub domains places important role in customer analytics.  </w:t>
       </w:r>
     </w:p>
@@ -227,192 +274,192 @@
           <w:sz w:val="24"/>
           <w:szCs w:val="24"/>
         </w:rPr>
+        <w:t xml:space="preserve">1) Contextual Marketing: </w:t>
+      </w:r>
+    </w:p>
+    <w:p>
+      <w:pPr>
+        <w:jc w:val="both"/>
+        <w:rPr>
+          <w:sz w:val="24"/>
+          <w:szCs w:val="24"/>
+        </w:rPr>
+      </w:pPr>
+      <w:r>
+        <w:rPr>
+          <w:sz w:val="24"/>
+          <w:szCs w:val="24"/>
+        </w:rPr>
+        <w:t xml:space="preserve">Customers are everything to any organization but there is very rare chance that customer will approach you first. In the completive world the most important part is to target best clients who will get engage with us in near future. </w:t>
+      </w:r>
+    </w:p>
+    <w:p>
+      <w:pPr>
+        <w:jc w:val="both"/>
+        <w:rPr>
+          <w:b/>
+          <w:sz w:val="24"/>
+          <w:szCs w:val="24"/>
+        </w:rPr>
+      </w:pPr>
+      <w:r>
+        <w:rPr>
+          <w:sz w:val="24"/>
+          <w:szCs w:val="24"/>
+        </w:rPr>
+        <w:t>Contextual marketing refers to online and mobile marketing that provides targeted advertising based upon user information, such as the search terms they’re using or recent web-browsing activity (See also Computational Marketing).The goal is to present ads to customers representing products and services they are already interested in. For example, a customer performs an Internet search for cars and fuel efficiency. Afterwards, they check their daily news website and the ads which show up alongside of news includes for hybrid cars. The customer, already thinking about saving fuel on their commute, clicks on the ad to check out the latest hybrids.</w:t>
+      </w:r>
+    </w:p>
+    <w:p>
+      <w:pPr>
+        <w:jc w:val="both"/>
+        <w:rPr>
+          <w:b/>
+          <w:sz w:val="24"/>
+          <w:szCs w:val="24"/>
+        </w:rPr>
+      </w:pPr>
+      <w:r>
+        <w:rPr>
+          <w:b/>
+          <w:sz w:val="24"/>
+          <w:szCs w:val="24"/>
+        </w:rPr>
+        <w:t>2) Acquisition and retention:</w:t>
+      </w:r>
+    </w:p>
+    <w:p>
+      <w:pPr>
+        <w:jc w:val="both"/>
+        <w:rPr>
+          <w:sz w:val="24"/>
+          <w:szCs w:val="24"/>
+        </w:rPr>
+      </w:pPr>
+      <w:r>
+        <w:rPr>
+          <w:sz w:val="24"/>
+          <w:szCs w:val="24"/>
+        </w:rPr>
+        <w:t xml:space="preserve">Once we get the details of potential customer then the next task is to acquire the customer and get him engage with our products and services. </w:t>
+      </w:r>
+    </w:p>
+    <w:p>
+      <w:pPr>
+        <w:jc w:val="both"/>
+        <w:rPr>
+          <w:sz w:val="24"/>
+          <w:szCs w:val="24"/>
+        </w:rPr>
+      </w:pPr>
+      <w:r>
+        <w:rPr>
+          <w:sz w:val="24"/>
+          <w:szCs w:val="24"/>
+        </w:rPr>
+        <w:t>Best example will be POC done to our clients. Here we know what they require and now it is our task to acquire those clients by providing them confidence with our product and/or service.</w:t>
+      </w:r>
+    </w:p>
+    <w:p>
+      <w:pPr>
+        <w:jc w:val="both"/>
+        <w:rPr>
+          <w:b/>
+          <w:sz w:val="24"/>
+          <w:szCs w:val="24"/>
+        </w:rPr>
+      </w:pPr>
+      <w:r>
+        <w:rPr>
+          <w:b/>
+          <w:sz w:val="24"/>
+          <w:szCs w:val="24"/>
+        </w:rPr>
+        <w:t xml:space="preserve">3) Retention and loyalty: </w:t>
+      </w:r>
+    </w:p>
+    <w:p>
+      <w:pPr>
+        <w:jc w:val="both"/>
+        <w:rPr>
+          <w:sz w:val="24"/>
+          <w:szCs w:val="24"/>
+        </w:rPr>
+      </w:pPr>
+      <w:r>
+        <w:rPr>
+          <w:sz w:val="24"/>
+          <w:szCs w:val="24"/>
+        </w:rPr>
+        <w:t>Customer retention refers to the activities and actions companies and organizations take to reduce the number of customer defections. The goal of customer retention programs is to help companies retain as many customers as possible, often through customer loyalty and brand loyalty initiatives.</w:t>
+      </w:r>
+    </w:p>
+    <w:p>
+      <w:pPr>
+        <w:jc w:val="both"/>
+        <w:rPr>
+          <w:b/>
+          <w:sz w:val="24"/>
+          <w:szCs w:val="24"/>
+        </w:rPr>
+      </w:pPr>
+      <w:r>
+        <w:rPr>
+          <w:b/>
+          <w:sz w:val="24"/>
+          <w:szCs w:val="24"/>
+        </w:rPr>
+        <w:t>4) Personalization:</w:t>
+      </w:r>
+    </w:p>
+    <w:p>
+      <w:pPr>
+        <w:jc w:val="both"/>
+        <w:rPr>
+          <w:sz w:val="24"/>
+          <w:szCs w:val="24"/>
+        </w:rPr>
+      </w:pPr>
+      <w:r>
+        <w:rPr>
+          <w:sz w:val="24"/>
+          <w:szCs w:val="24"/>
+        </w:rPr>
+        <w:t xml:space="preserve">This involves generation of recommendation in which customer will be interested in, identifying the best possible action to make business from the customer along with keeping customer happy. </w:t>
+      </w:r>
+    </w:p>
+    <w:p>
+      <w:pPr>
+        <w:jc w:val="both"/>
+        <w:rPr>
+          <w:b/>
+          <w:sz w:val="24"/>
+          <w:szCs w:val="24"/>
+        </w:rPr>
+      </w:pPr>
+      <w:r>
+        <w:rPr>
+          <w:b/>
+          <w:sz w:val="24"/>
+          <w:szCs w:val="24"/>
+        </w:rPr>
+        <w:t>5) Customer Experience:</w:t>
+      </w:r>
+    </w:p>
+    <w:p>
+      <w:pPr>
+        <w:jc w:val="both"/>
+        <w:rPr>
+          <w:sz w:val="24"/>
+          <w:szCs w:val="24"/>
+        </w:rPr>
+      </w:pPr>
+      <w:r>
+        <w:rPr>
+          <w:sz w:val="24"/>
+          <w:szCs w:val="24"/>
+        </w:rPr>
         <w:lastRenderedPageBreak/>
-        <w:t xml:space="preserve">1) Contextual Marketing: </w:t>
-      </w:r>
-    </w:p>
-    <w:p>
-      <w:pPr>
-        <w:jc w:val="both"/>
-        <w:rPr>
-          <w:sz w:val="24"/>
-          <w:szCs w:val="24"/>
-        </w:rPr>
-      </w:pPr>
-      <w:r>
-        <w:rPr>
-          <w:sz w:val="24"/>
-          <w:szCs w:val="24"/>
-        </w:rPr>
-        <w:t xml:space="preserve">Customers are everything to any organization but there is very rare chance that customer will approach you first. In the completive world the most important part is to target best clients who will get engage with us in near future. </w:t>
-      </w:r>
-    </w:p>
-    <w:p>
-      <w:pPr>
-        <w:jc w:val="both"/>
-        <w:rPr>
-          <w:b/>
-          <w:sz w:val="24"/>
-          <w:szCs w:val="24"/>
-        </w:rPr>
-      </w:pPr>
-      <w:r>
-        <w:rPr>
-          <w:sz w:val="24"/>
-          <w:szCs w:val="24"/>
-        </w:rPr>
-        <w:t>Contextual marketing refers to online and mobile marketing that provides targeted advertising based upon user information, such as the search terms they’re using or recent web-browsing activity (See also Computational Marketing).The goal is to present ads to customers representing products and services they are already interested in. For example, a customer performs an Internet search for cars and fuel efficiency. Afterwards, they check their daily news website and the ads which show up alongside of news includes for hybrid cars. The customer, already thinking about saving fuel on their commute, clicks on the ad to check out the latest hybrids.</w:t>
-      </w:r>
-    </w:p>
-    <w:p>
-      <w:pPr>
-        <w:jc w:val="both"/>
-        <w:rPr>
-          <w:b/>
-          <w:sz w:val="24"/>
-          <w:szCs w:val="24"/>
-        </w:rPr>
-      </w:pPr>
-      <w:r>
-        <w:rPr>
-          <w:b/>
-          <w:sz w:val="24"/>
-          <w:szCs w:val="24"/>
-        </w:rPr>
-        <w:t>2) Acquisition and retention:</w:t>
-      </w:r>
-    </w:p>
-    <w:p>
-      <w:pPr>
-        <w:jc w:val="both"/>
-        <w:rPr>
-          <w:sz w:val="24"/>
-          <w:szCs w:val="24"/>
-        </w:rPr>
-      </w:pPr>
-      <w:r>
-        <w:rPr>
-          <w:sz w:val="24"/>
-          <w:szCs w:val="24"/>
-        </w:rPr>
-        <w:t xml:space="preserve">Once we get the details of potential customer then the next task is to acquire the customer and get him engage with our products and services. </w:t>
-      </w:r>
-    </w:p>
-    <w:p>
-      <w:pPr>
-        <w:jc w:val="both"/>
-        <w:rPr>
-          <w:sz w:val="24"/>
-          <w:szCs w:val="24"/>
-        </w:rPr>
-      </w:pPr>
-      <w:r>
-        <w:rPr>
-          <w:sz w:val="24"/>
-          <w:szCs w:val="24"/>
-        </w:rPr>
-        <w:t>Best example will be POC done to our clients. Here we know what they require and now it is our task to acquire those clients by providing them confidence with our product and/or service.</w:t>
-      </w:r>
-    </w:p>
-    <w:p>
-      <w:pPr>
-        <w:jc w:val="both"/>
-        <w:rPr>
-          <w:b/>
-          <w:sz w:val="24"/>
-          <w:szCs w:val="24"/>
-        </w:rPr>
-      </w:pPr>
-      <w:r>
-        <w:rPr>
-          <w:b/>
-          <w:sz w:val="24"/>
-          <w:szCs w:val="24"/>
-        </w:rPr>
-        <w:t xml:space="preserve">3) Retention and loyalty: </w:t>
-      </w:r>
-    </w:p>
-    <w:p>
-      <w:pPr>
-        <w:jc w:val="both"/>
-        <w:rPr>
-          <w:sz w:val="24"/>
-          <w:szCs w:val="24"/>
-        </w:rPr>
-      </w:pPr>
-      <w:r>
-        <w:rPr>
-          <w:sz w:val="24"/>
-          <w:szCs w:val="24"/>
-        </w:rPr>
-        <w:t>Customer retention refers to the activities and actions companies and organizations take to reduce the number of customer defections. The goal of customer retention programs is to help companies retain as many customers as possible, often through customer loyalty and brand loyalty initiatives.</w:t>
-      </w:r>
-    </w:p>
-    <w:p>
-      <w:pPr>
-        <w:jc w:val="both"/>
-        <w:rPr>
-          <w:b/>
-          <w:sz w:val="24"/>
-          <w:szCs w:val="24"/>
-        </w:rPr>
-      </w:pPr>
-      <w:r>
-        <w:rPr>
-          <w:b/>
-          <w:sz w:val="24"/>
-          <w:szCs w:val="24"/>
-        </w:rPr>
-        <w:t>4) Personalization:</w:t>
-      </w:r>
-    </w:p>
-    <w:p>
-      <w:pPr>
-        <w:jc w:val="both"/>
-        <w:rPr>
-          <w:sz w:val="24"/>
-          <w:szCs w:val="24"/>
-        </w:rPr>
-      </w:pPr>
-      <w:r>
-        <w:rPr>
-          <w:sz w:val="24"/>
-          <w:szCs w:val="24"/>
-        </w:rPr>
-        <w:t xml:space="preserve">This involves generation of recommendation in which customer will be interested in, identifying the best possible action to make business from the customer along with keeping customer happy. </w:t>
-      </w:r>
-    </w:p>
-    <w:p>
-      <w:pPr>
-        <w:jc w:val="both"/>
-        <w:rPr>
-          <w:b/>
-          <w:sz w:val="24"/>
-          <w:szCs w:val="24"/>
-        </w:rPr>
-      </w:pPr>
-      <w:r>
-        <w:rPr>
-          <w:b/>
-          <w:sz w:val="24"/>
-          <w:szCs w:val="24"/>
-        </w:rPr>
-        <w:t>5) Customer Experience:</w:t>
-      </w:r>
-    </w:p>
-    <w:p>
-      <w:pPr>
-        <w:jc w:val="both"/>
-        <w:rPr>
-          <w:sz w:val="24"/>
-          <w:szCs w:val="24"/>
-        </w:rPr>
-      </w:pPr>
-      <w:r>
-        <w:rPr>
-          <w:sz w:val="24"/>
-          <w:szCs w:val="24"/>
-        </w:rPr>
         <w:t xml:space="preserve">Customer experience is most important for the business. When customer has good experience they remain loyal and are retained with the business. We can understand customer experience by understanding customer engagement with the organization, satisfaction with the requirement fulfilled also by understanding the journey from the start of service.      </w:t>
       </w:r>
     </w:p>
@@ -432,7 +479,6 @@
           <w:sz w:val="24"/>
           <w:szCs w:val="24"/>
         </w:rPr>
-        <w:lastRenderedPageBreak/>
         <w:t>Modeling Concepts:</w:t>
       </w:r>
     </w:p>
@@ -895,7 +941,14 @@
         <w:rPr>
           <w:rFonts w:asciiTheme="minorHAnsi" w:hAnsiTheme="minorHAnsi"/>
         </w:rPr>
-        <w:t xml:space="preserve"> is the process of using domain knowledge of the data to create features that make machine learning algorithms work. Feature engineering is fundamental to the application of machine learning, and is both difficult and expensive. The need for manual feature engineering can be obviated by automated feature learning.</w:t>
+        <w:t xml:space="preserve"> is the process of using domain knowledge of the data to create features </w:t>
+      </w:r>
+      <w:r>
+        <w:rPr>
+          <w:rFonts w:asciiTheme="minorHAnsi" w:hAnsiTheme="minorHAnsi"/>
+        </w:rPr>
+        <w:lastRenderedPageBreak/>
+        <w:t>that make machine learning algorithms work. Feature engineering is fundamental to the application of machine learning, and is both difficult and expensive. The need for manual feature engineering can be obviated by automated feature learning.</w:t>
       </w:r>
     </w:p>
     <w:p>
@@ -910,8 +963,69 @@
         <w:rPr>
           <w:rFonts w:asciiTheme="minorHAnsi" w:hAnsiTheme="minorHAnsi"/>
         </w:rPr>
-        <w:lastRenderedPageBreak/>
-        <w:t>A feature is an attribute or property shared by all of the independent units on which analysis or prediction is to be done. Any attribute could be a feature, as long as it is useful to the model. The features in your data are important to the predictive models you use and will influence the results you are going to achieve. The quality and quantity of the features will have great influence on whether the model is good or not.</w:t>
+        <w:t>A feature is an attribute or property shared by all of the independent units on which analysis or prediction is to be done. Any attribute could be a feature, as long as it is useful to the model.</w:t>
+      </w:r>
+      <w:r>
+        <w:rPr>
+          <w:rFonts w:ascii="Calibri" w:hAnsi="Calibri" w:cs="Segoe UI"/>
+          <w:shd w:val="clear" w:color="auto" w:fill="FFFFFF"/>
+          <w:lang w:val="en-GB"/>
+        </w:rPr>
+        <w:t xml:space="preserve"> </w:t>
+      </w:r>
+      <w:r>
+        <w:rPr>
+          <w:rFonts w:ascii="Calibri" w:hAnsi="Calibri" w:cs="Segoe UI"/>
+          <w:shd w:val="clear" w:color="auto" w:fill="FFFFFF"/>
+          <w:lang w:val="en-GB"/>
+        </w:rPr>
+        <w:t>The features in the data are</w:t>
+      </w:r>
+      <w:r>
+        <w:rPr>
+          <w:rFonts w:ascii="Calibri" w:hAnsi="Calibri" w:cs="Segoe UI"/>
+          <w:shd w:val="clear" w:color="auto" w:fill="FFFFFF"/>
+          <w:lang w:val="en-GB"/>
+        </w:rPr>
+        <w:t xml:space="preserve"> important to the predictive models and will </w:t>
+      </w:r>
+      <w:r>
+        <w:rPr>
+          <w:rFonts w:ascii="Calibri" w:hAnsi="Calibri" w:cs="Segoe UI"/>
+          <w:shd w:val="clear" w:color="auto" w:fill="FFFFFF"/>
+          <w:lang w:val="en-GB"/>
+        </w:rPr>
+        <w:t xml:space="preserve">have </w:t>
+      </w:r>
+      <w:r>
+        <w:rPr>
+          <w:rFonts w:ascii="Calibri" w:hAnsi="Calibri" w:cs="Segoe UI"/>
+          <w:shd w:val="clear" w:color="auto" w:fill="FFFFFF"/>
+          <w:lang w:val="en-GB"/>
+        </w:rPr>
+        <w:t xml:space="preserve">influence </w:t>
+      </w:r>
+      <w:r>
+        <w:rPr>
+          <w:rFonts w:ascii="Calibri" w:hAnsi="Calibri" w:cs="Segoe UI"/>
+          <w:shd w:val="clear" w:color="auto" w:fill="FFFFFF"/>
+          <w:lang w:val="en-GB"/>
+        </w:rPr>
+        <w:t xml:space="preserve">on </w:t>
+      </w:r>
+      <w:r>
+        <w:rPr>
+          <w:rFonts w:ascii="Calibri" w:hAnsi="Calibri" w:cs="Segoe UI"/>
+          <w:shd w:val="clear" w:color="auto" w:fill="FFFFFF"/>
+          <w:lang w:val="en-GB"/>
+        </w:rPr>
+        <w:t>the results</w:t>
+      </w:r>
+      <w:r>
+        <w:rPr>
+          <w:rFonts w:asciiTheme="minorHAnsi" w:hAnsiTheme="minorHAnsi"/>
+        </w:rPr>
+        <w:t>. The quality and quantity of the features will have great influence on whether the model is good or not.</w:t>
       </w:r>
     </w:p>
     <w:p>
@@ -1136,10 +1250,37 @@
       </w:pPr>
       <w:r>
         <w:rPr>
-          <w:sz w:val="24"/>
-          <w:szCs w:val="24"/>
-        </w:rPr>
-        <w:t>There are many models available for prediction and classification so we don’t need to make all of our own. In python we have sklearn library which provide almost all the models which we require for machine learning.</w:t>
+          <w:rFonts w:eastAsia="Times New Roman" w:cs="Segoe UI"/>
+          <w:sz w:val="24"/>
+          <w:szCs w:val="24"/>
+          <w:shd w:val="clear" w:color="auto" w:fill="FFFFFF"/>
+          <w:lang w:val="en-GB"/>
+        </w:rPr>
+        <w:t>T</w:t>
+      </w:r>
+      <w:r>
+        <w:rPr>
+          <w:rFonts w:eastAsia="Times New Roman" w:cs="Segoe UI"/>
+          <w:sz w:val="24"/>
+          <w:szCs w:val="24"/>
+          <w:shd w:val="clear" w:color="auto" w:fill="FFFFFF"/>
+          <w:lang w:val="en-GB"/>
+        </w:rPr>
+        <w:t>here are many algorithms available</w:t>
+      </w:r>
+      <w:r>
+        <w:rPr>
+          <w:sz w:val="24"/>
+          <w:szCs w:val="24"/>
+        </w:rPr>
+        <w:t xml:space="preserve"> </w:t>
+      </w:r>
+      <w:r>
+        <w:rPr>
+          <w:sz w:val="24"/>
+          <w:szCs w:val="24"/>
+        </w:rPr>
+        <w:t>available for prediction and classification so we don’t need to make all of our own. In python we have sklearn library which provide almost all the models which we require for machine learning.</w:t>
       </w:r>
     </w:p>
     <w:p>
@@ -1580,6 +1721,7 @@
           <w:sz w:val="24"/>
           <w:szCs w:val="24"/>
         </w:rPr>
+        <w:lastRenderedPageBreak/>
         <w:t xml:space="preserve">A random forest is a </w:t>
       </w:r>
       <w:proofErr w:type="gramStart"/>
@@ -1598,16 +1740,7 @@
           <w:sz w:val="24"/>
           <w:szCs w:val="24"/>
         </w:rPr>
-        <w:t xml:space="preserve"> estimator that fits a number of decision tree classifiers on various sub-samples of the dataset and use averaging to improve the predictive accuracy and control </w:t>
-      </w:r>
-      <w:r>
-        <w:rPr>
-          <w:rFonts w:eastAsia="Times New Roman" w:cs="Times New Roman"/>
-          <w:sz w:val="24"/>
-          <w:szCs w:val="24"/>
-        </w:rPr>
-        <w:lastRenderedPageBreak/>
-        <w:t xml:space="preserve">over-fitting. The sub-sample size is always the same as the original input sample size but the samples are drawn with replacement if </w:t>
+        <w:t xml:space="preserve"> estimator that fits a number of decision tree classifiers on various sub-samples of the dataset and use averaging to improve the predictive accuracy and control over-fitting. The sub-sample size is always the same as the original input sample size but the samples are drawn with replacement if </w:t>
       </w:r>
       <w:r>
         <w:rPr>
@@ -1691,12 +1824,30 @@
         <w:rPr>
           <w:rFonts w:asciiTheme="minorHAnsi" w:hAnsiTheme="minorHAnsi"/>
         </w:rPr>
-        <w:t xml:space="preserve"> is a machine learning technique for regression and classification problems, which produces a prediction model in the form of an ensemble of weak prediction models, typically decision trees. It builds the model in a stage-wise fashion like other boosting methods do, and it generalizes them by allowing optimization</w:t>
+        <w:t xml:space="preserve"> is a machine learning technique for regression and classification problems, which produces a prediction model in the form of an ensemble of weak prediction models, typically decision trees</w:t>
       </w:r>
       <w:r>
         <w:rPr>
           <w:rFonts w:asciiTheme="minorHAnsi" w:hAnsiTheme="minorHAnsi"/>
         </w:rPr>
+        <w:t xml:space="preserve"> as </w:t>
+      </w:r>
+      <w:r>
+        <w:t>decision trees has</w:t>
+      </w:r>
+      <w:r>
+        <w:t xml:space="preserve"> a short depth (usually 5-7 layers)</w:t>
+      </w:r>
+      <w:r>
+        <w:rPr>
+          <w:rFonts w:asciiTheme="minorHAnsi" w:hAnsiTheme="minorHAnsi"/>
+        </w:rPr>
+        <w:t>. It builds the model in a stage-wise fashion like other boosting methods do, and it generalizes them by allowing optimization</w:t>
+      </w:r>
+      <w:r>
+        <w:rPr>
+          <w:rFonts w:asciiTheme="minorHAnsi" w:hAnsiTheme="minorHAnsi"/>
+        </w:rPr>
         <w:t>.</w:t>
       </w:r>
       <w:r>
@@ -1762,14 +1913,12 @@
         </w:rPr>
         <w:t xml:space="preserve">“Support Vector Machine” (SVM) is a supervised machine learning algorithm which can be used for </w:t>
       </w:r>
-      <w:proofErr w:type="gramStart"/>
       <w:r>
         <w:rPr>
           <w:rFonts w:asciiTheme="minorHAnsi" w:hAnsiTheme="minorHAnsi"/>
         </w:rPr>
-        <w:t>both classification or</w:t>
-      </w:r>
-      <w:proofErr w:type="gramEnd"/>
+        <w:t>both classification and</w:t>
+      </w:r>
       <w:r>
         <w:rPr>
           <w:rFonts w:asciiTheme="minorHAnsi" w:hAnsiTheme="minorHAnsi"/>
@@ -1890,6 +2039,7 @@
           <w:sz w:val="24"/>
           <w:szCs w:val="24"/>
         </w:rPr>
+        <w:lastRenderedPageBreak/>
         <w:t>5.</w:t>
       </w:r>
       <w:r>
@@ -1931,7 +2081,6 @@
           <w:color w:val="000000" w:themeColor="text1"/>
           <w:sz w:val="24"/>
         </w:rPr>
-        <w:lastRenderedPageBreak/>
         <w:t>Logistic regression measures the relationship between the categorical dependent variable and one or more independent variables by estimating probabilities using a logistic function</w:t>
       </w:r>
       <w:r>
@@ -2058,7 +2207,33 @@
         <w:rPr>
           <w:rFonts w:asciiTheme="minorHAnsi" w:hAnsiTheme="minorHAnsi"/>
         </w:rPr>
-        <w:t xml:space="preserve"> Below is a plot of the numbers between -5 and 5 transformed into the range 0 and 1 using the logistic function.</w:t>
+        <w:t xml:space="preserve"> Below is a plot of the numbers between -5 and 5 transformed into t</w:t>
+      </w:r>
+      <w:r>
+        <w:rPr>
+          <w:rFonts w:asciiTheme="minorHAnsi" w:hAnsiTheme="minorHAnsi"/>
+        </w:rPr>
+        <w:t xml:space="preserve">he range 0 and 1 using the </w:t>
+      </w:r>
+      <w:proofErr w:type="spellStart"/>
+      <w:r>
+        <w:rPr>
+          <w:rFonts w:asciiTheme="minorHAnsi" w:hAnsiTheme="minorHAnsi"/>
+        </w:rPr>
+        <w:t>logi</w:t>
+      </w:r>
+      <w:r>
+        <w:rPr>
+          <w:rFonts w:asciiTheme="minorHAnsi" w:hAnsiTheme="minorHAnsi"/>
+        </w:rPr>
+        <w:t>tic</w:t>
+      </w:r>
+      <w:proofErr w:type="spellEnd"/>
+      <w:r>
+        <w:rPr>
+          <w:rFonts w:asciiTheme="minorHAnsi" w:hAnsiTheme="minorHAnsi"/>
+        </w:rPr>
+        <w:t xml:space="preserve"> function.</w:t>
       </w:r>
     </w:p>
     <w:p>
@@ -2152,12 +2327,33 @@
           <w:szCs w:val="24"/>
         </w:rPr>
       </w:pPr>
-      <w:r>
-        <w:rPr>
-          <w:b/>
-          <w:sz w:val="24"/>
-          <w:szCs w:val="24"/>
-        </w:rPr>
+    </w:p>
+    <w:p>
+      <w:pPr>
+        <w:jc w:val="both"/>
+        <w:rPr>
+          <w:b/>
+          <w:sz w:val="24"/>
+          <w:szCs w:val="24"/>
+        </w:rPr>
+      </w:pPr>
+    </w:p>
+    <w:p>
+      <w:pPr>
+        <w:jc w:val="both"/>
+        <w:rPr>
+          <w:b/>
+          <w:sz w:val="24"/>
+          <w:szCs w:val="24"/>
+        </w:rPr>
+      </w:pPr>
+      <w:r>
+        <w:rPr>
+          <w:b/>
+          <w:sz w:val="24"/>
+          <w:szCs w:val="24"/>
+        </w:rPr>
+        <w:lastRenderedPageBreak/>
         <w:t>5.</w:t>
       </w:r>
       <w:r>
@@ -2237,8 +2433,10 @@
           <w:sz w:val="24"/>
           <w:szCs w:val="24"/>
         </w:rPr>
-        <w:t xml:space="preserve"> are a family of simple probabilistic classifiers based on applying Bayes' theorem with strong (naive) independence assumptions between the features. Naive Bayes classifiers are highly scalable, requiring a number of parameters linear in </w:t>
-      </w:r>
+        <w:t xml:space="preserve"> are a family of simple probabilistic classifiers based on applying Ba</w:t>
+      </w:r>
+      <w:bookmarkStart w:id="0" w:name="_GoBack"/>
+      <w:bookmarkEnd w:id="0"/>
       <w:r>
         <w:rPr>
           <w:rFonts w:asciiTheme="minorHAnsi" w:hAnsiTheme="minorHAnsi"/>
@@ -2246,8 +2444,61 @@
           <w:sz w:val="24"/>
           <w:szCs w:val="24"/>
         </w:rPr>
-        <w:lastRenderedPageBreak/>
-        <w:t>the number of variables (features/predictors) in a learning problem. Maximum-likelihood training can be done by evaluating a closed-form expression, which takes linear time, rather than by expensive iterative approximation as used for many other types of classifiers.</w:t>
+        <w:t xml:space="preserve">yes' theorem with strong (naive) independence assumptions between the features. Naive Bayes classifiers are highly scalable, requiring a number of parameters linear in the number of variables (features/predictors) in a learning </w:t>
+      </w:r>
+      <w:r>
+        <w:rPr>
+          <w:rFonts w:asciiTheme="minorHAnsi" w:hAnsiTheme="minorHAnsi"/>
+          <w:b w:val="0"/>
+          <w:sz w:val="24"/>
+          <w:szCs w:val="24"/>
+        </w:rPr>
+        <w:t>problem.</w:t>
+      </w:r>
+      <w:r>
+        <w:rPr>
+          <w:rFonts w:asciiTheme="minorHAnsi" w:hAnsiTheme="minorHAnsi"/>
+          <w:b w:val="0"/>
+          <w:sz w:val="24"/>
+          <w:szCs w:val="24"/>
+        </w:rPr>
+        <w:t xml:space="preserve"> The time taken by this algorithm to evaluate the results is </w:t>
+      </w:r>
+      <w:r>
+        <w:rPr>
+          <w:rFonts w:asciiTheme="minorHAnsi" w:hAnsiTheme="minorHAnsi"/>
+          <w:b w:val="0"/>
+          <w:sz w:val="24"/>
+          <w:szCs w:val="24"/>
+        </w:rPr>
+        <w:t xml:space="preserve">linear time, </w:t>
+      </w:r>
+      <w:r>
+        <w:rPr>
+          <w:rFonts w:asciiTheme="minorHAnsi" w:hAnsiTheme="minorHAnsi"/>
+          <w:b w:val="0"/>
+          <w:sz w:val="24"/>
+          <w:szCs w:val="24"/>
+        </w:rPr>
+        <w:t xml:space="preserve">not like other classifier which uses </w:t>
+      </w:r>
+      <w:r>
+        <w:rPr>
+          <w:rFonts w:asciiTheme="minorHAnsi" w:hAnsiTheme="minorHAnsi"/>
+          <w:b w:val="0"/>
+          <w:sz w:val="24"/>
+          <w:szCs w:val="24"/>
+        </w:rPr>
+        <w:t xml:space="preserve">expensive iterative approximation </w:t>
+      </w:r>
+      <w:r>
+        <w:rPr>
+          <w:rFonts w:asciiTheme="minorHAnsi" w:hAnsiTheme="minorHAnsi"/>
+          <w:b w:val="0"/>
+          <w:sz w:val="24"/>
+          <w:szCs w:val="24"/>
+        </w:rPr>
+        <w:t>that is time consuming.</w:t>
       </w:r>
       <w:r>
         <w:rPr>
@@ -2259,15 +2510,6 @@
         </w:rPr>
         <w:t xml:space="preserve"> </w:t>
       </w:r>
-      <w:r>
-        <w:rPr>
-          <w:rFonts w:asciiTheme="minorHAnsi" w:hAnsiTheme="minorHAnsi"/>
-          <w:b w:val="0"/>
-          <w:sz w:val="24"/>
-          <w:szCs w:val="24"/>
-        </w:rPr>
-        <w:t>Gaussian naive Bayes</w:t>
-      </w:r>
     </w:p>
     <w:p>
       <w:pPr>
@@ -2336,7 +2578,21 @@
           <w:sz w:val="24"/>
           <w:szCs w:val="24"/>
         </w:rPr>
-        <w:t xml:space="preserve">Another important part of modeling is splitting the data set into test and train dataset. We can perform this using sklearn method or by using manual splitting. In general we use </w:t>
+        <w:t xml:space="preserve">Another important part of modeling is splitting the data set into test and train dataset. </w:t>
+      </w:r>
+      <w:r>
+        <w:rPr>
+          <w:sz w:val="24"/>
+          <w:szCs w:val="24"/>
+        </w:rPr>
+        <w:t xml:space="preserve">As train and test split helps in avoiding the overfitting of the model. </w:t>
+      </w:r>
+      <w:r>
+        <w:rPr>
+          <w:sz w:val="24"/>
+          <w:szCs w:val="24"/>
+        </w:rPr>
+        <w:t xml:space="preserve">We can perform this using sklearn method or by using manual splitting. In general we use </w:t>
       </w:r>
       <w:proofErr w:type="spellStart"/>
       <w:r>
@@ -2368,7 +2624,35 @@
           <w:sz w:val="24"/>
           <w:szCs w:val="24"/>
         </w:rPr>
-        <w:t xml:space="preserve"> method. Now the splitting ration depends on the type of data in general we split into 70% train and 30% test or 75% train and 25% test. </w:t>
+        <w:t xml:space="preserve"> method. Now the splitting ration depends on the type of data</w:t>
+      </w:r>
+      <w:r>
+        <w:rPr>
+          <w:sz w:val="24"/>
+          <w:szCs w:val="24"/>
+        </w:rPr>
+        <w:t xml:space="preserve"> and number of records,</w:t>
+      </w:r>
+      <w:r>
+        <w:rPr>
+          <w:sz w:val="24"/>
+          <w:szCs w:val="24"/>
+        </w:rPr>
+        <w:t xml:space="preserve"> in general we split into 70% train and 30% test or 75% train and 25% test</w:t>
+      </w:r>
+      <w:r>
+        <w:rPr>
+          <w:sz w:val="24"/>
+          <w:szCs w:val="24"/>
+        </w:rPr>
+        <w:t xml:space="preserve"> when we have good amount of data typically above 50000 records, when we have very less record we my go in splitting the data in 50% each or 60% train and 40% test</w:t>
+      </w:r>
+      <w:r>
+        <w:rPr>
+          <w:sz w:val="24"/>
+          <w:szCs w:val="24"/>
+        </w:rPr>
+        <w:t xml:space="preserve">. </w:t>
       </w:r>
       <w:r>
         <w:rPr>
@@ -2924,7 +3208,6 @@
           <w:sz w:val="24"/>
           <w:szCs w:val="24"/>
         </w:rPr>
-        <w:lastRenderedPageBreak/>
         <w:t>Sensitivity/Recall</w:t>
       </w:r>
       <w:r>
@@ -3554,15 +3837,52 @@
           <w:rStyle w:val="tgc"/>
           <w:sz w:val="24"/>
         </w:rPr>
-        <w:t xml:space="preserve"> (also </w:t>
+        <w:t xml:space="preserve"> </w:t>
       </w:r>
       <w:r>
         <w:rPr>
           <w:rStyle w:val="tgc"/>
+          <w:sz w:val="24"/>
+        </w:rPr>
+        <w:t xml:space="preserve">is also called </w:t>
+      </w:r>
+      <w:r>
+        <w:rPr>
+          <w:rStyle w:val="tgc"/>
+          <w:sz w:val="24"/>
+        </w:rPr>
+        <w:t>F</w:t>
+      </w:r>
+      <w:r>
+        <w:rPr>
+          <w:rStyle w:val="tgc"/>
+          <w:sz w:val="24"/>
+        </w:rPr>
+        <w:t>-</w:t>
+      </w:r>
+      <w:r>
+        <w:rPr>
+          <w:rStyle w:val="tgc"/>
           <w:b/>
           <w:bCs/>
           <w:sz w:val="24"/>
         </w:rPr>
+        <w:t>score</w:t>
+      </w:r>
+      <w:r>
+        <w:rPr>
+          <w:rStyle w:val="tgc"/>
+          <w:sz w:val="24"/>
+        </w:rPr>
+        <w:t xml:space="preserve"> or </w:t>
+      </w:r>
+      <w:r>
+        <w:rPr>
+          <w:rStyle w:val="tgc"/>
+          <w:b/>
+          <w:bCs/>
+          <w:sz w:val="24"/>
+        </w:rPr>
         <w:t>F</w:t>
       </w:r>
       <w:r>
@@ -3570,39 +3890,7 @@
           <w:rStyle w:val="tgc"/>
           <w:sz w:val="24"/>
         </w:rPr>
-        <w:t>-</w:t>
-      </w:r>
-      <w:r>
-        <w:rPr>
-          <w:rStyle w:val="tgc"/>
-          <w:b/>
-          <w:bCs/>
-          <w:sz w:val="24"/>
-        </w:rPr>
-        <w:t>score</w:t>
-      </w:r>
-      <w:r>
-        <w:rPr>
-          <w:rStyle w:val="tgc"/>
-          <w:sz w:val="24"/>
-        </w:rPr>
-        <w:t xml:space="preserve"> or </w:t>
-      </w:r>
-      <w:r>
-        <w:rPr>
-          <w:rStyle w:val="tgc"/>
-          <w:b/>
-          <w:bCs/>
-          <w:sz w:val="24"/>
-        </w:rPr>
-        <w:t>F</w:t>
-      </w:r>
-      <w:r>
-        <w:rPr>
-          <w:rStyle w:val="tgc"/>
-          <w:sz w:val="24"/>
-        </w:rPr>
-        <w:t xml:space="preserve">-measure) is a measure of a test's accuracy. The F1 </w:t>
+        <w:t xml:space="preserve">-measure. The F1 </w:t>
       </w:r>
       <w:r>
         <w:rPr>
@@ -3733,7 +4021,15 @@
           <w:b/>
           <w:sz w:val="24"/>
         </w:rPr>
-        <w:t>Let’s understand AUC properly.</w:t>
+        <w:t xml:space="preserve">Let’s have overview of </w:t>
+      </w:r>
+      <w:r>
+        <w:rPr>
+          <w:rStyle w:val="tgc"/>
+          <w:b/>
+          <w:sz w:val="24"/>
+        </w:rPr>
+        <w:t>AUC</w:t>
       </w:r>
     </w:p>
     <w:p>
@@ -3772,31 +4068,118 @@
         <w:rPr>
           <w:rFonts w:asciiTheme="minorHAnsi" w:hAnsiTheme="minorHAnsi"/>
         </w:rPr>
-        <w:t xml:space="preserve">. By comparing the </w:t>
-      </w:r>
-      <w:r>
-        <w:rPr>
-          <w:rFonts w:asciiTheme="minorHAnsi" w:eastAsiaTheme="majorEastAsia" w:hAnsiTheme="minorHAnsi"/>
-        </w:rPr>
-        <w:t>ROC curves</w:t>
+        <w:t xml:space="preserve">. </w:t>
+      </w:r>
+      <w:r>
+        <w:rPr>
+          <w:rFonts w:ascii="Calibri" w:hAnsi="Calibri" w:cs="Segoe UI"/>
+          <w:shd w:val="clear" w:color="auto" w:fill="FFFFFF"/>
+          <w:lang w:val="en-GB"/>
+        </w:rPr>
+        <w:t>The AUC is the Area u</w:t>
+      </w:r>
+      <w:r>
+        <w:rPr>
+          <w:rFonts w:ascii="Calibri" w:hAnsi="Calibri" w:cs="Segoe UI"/>
+          <w:shd w:val="clear" w:color="auto" w:fill="FFFFFF"/>
+          <w:lang w:val="en-GB"/>
+        </w:rPr>
+        <w:t xml:space="preserve">nder the </w:t>
       </w:r>
       <w:r>
         <w:rPr>
           <w:rFonts w:asciiTheme="minorHAnsi" w:hAnsiTheme="minorHAnsi"/>
-        </w:rPr>
-        <w:t xml:space="preserve"> with the area under the curve, or AUC, it captures the extent to which the curve i</w:t>
+          <w:bCs/>
+        </w:rPr>
+        <w:t>receiver operating characteristic</w:t>
+      </w:r>
+      <w:r>
+        <w:rPr>
+          <w:rFonts w:asciiTheme="minorHAnsi" w:hAnsiTheme="minorHAnsi" w:cs="Segoe UI"/>
+          <w:shd w:val="clear" w:color="auto" w:fill="FFFFFF"/>
+          <w:lang w:val="en-GB"/>
+        </w:rPr>
+        <w:t xml:space="preserve"> curve</w:t>
+      </w:r>
+      <w:r>
+        <w:rPr>
+          <w:rFonts w:asciiTheme="minorHAnsi" w:hAnsiTheme="minorHAnsi" w:cs="Segoe UI"/>
+          <w:shd w:val="clear" w:color="auto" w:fill="FFFFFF"/>
+          <w:lang w:val="en-GB"/>
+        </w:rPr>
+        <w:t xml:space="preserve"> </w:t>
+      </w:r>
+      <w:r>
+        <w:rPr>
+          <w:rFonts w:ascii="Calibri" w:hAnsi="Calibri" w:cs="Segoe UI"/>
+          <w:shd w:val="clear" w:color="auto" w:fill="FFFFFF"/>
+          <w:lang w:val="en-GB"/>
+        </w:rPr>
+        <w:t>(</w:t>
+      </w:r>
+      <w:r>
+        <w:rPr>
+          <w:rFonts w:ascii="Calibri" w:hAnsi="Calibri" w:cs="Segoe UI"/>
+          <w:shd w:val="clear" w:color="auto" w:fill="FFFFFF"/>
+          <w:lang w:val="en-GB"/>
+        </w:rPr>
+        <w:t>ROC</w:t>
+      </w:r>
+      <w:r>
+        <w:rPr>
+          <w:rFonts w:ascii="Calibri" w:hAnsi="Calibri" w:cs="Segoe UI"/>
+          <w:shd w:val="clear" w:color="auto" w:fill="FFFFFF"/>
+          <w:lang w:val="en-GB"/>
+        </w:rPr>
+        <w:t>)</w:t>
       </w:r>
       <w:r>
         <w:rPr>
           <w:rFonts w:asciiTheme="minorHAnsi" w:hAnsiTheme="minorHAnsi"/>
         </w:rPr>
+        <w:t>;</w:t>
+      </w:r>
+      <w:r>
+        <w:rPr>
+          <w:rFonts w:asciiTheme="minorHAnsi" w:hAnsiTheme="minorHAnsi"/>
+        </w:rPr>
+        <w:t xml:space="preserve"> it captures the extent to which the curve i</w:t>
+      </w:r>
+      <w:r>
+        <w:rPr>
+          <w:rFonts w:asciiTheme="minorHAnsi" w:hAnsiTheme="minorHAnsi"/>
+        </w:rPr>
         <w:t>s up in the Northwest corner. H</w:t>
       </w:r>
       <w:r>
         <w:rPr>
           <w:rFonts w:asciiTheme="minorHAnsi" w:hAnsiTheme="minorHAnsi"/>
         </w:rPr>
-        <w:t xml:space="preserve">igher AUC is good. </w:t>
+        <w:t xml:space="preserve">igher </w:t>
+      </w:r>
+      <w:r>
+        <w:rPr>
+          <w:rFonts w:asciiTheme="minorHAnsi" w:hAnsiTheme="minorHAnsi"/>
+        </w:rPr>
+        <w:t xml:space="preserve">the </w:t>
+      </w:r>
+      <w:r>
+        <w:rPr>
+          <w:rFonts w:asciiTheme="minorHAnsi" w:hAnsiTheme="minorHAnsi"/>
+        </w:rPr>
+        <w:t xml:space="preserve">AUC is </w:t>
+      </w:r>
+      <w:r>
+        <w:rPr>
+          <w:rFonts w:asciiTheme="minorHAnsi" w:hAnsiTheme="minorHAnsi"/>
+        </w:rPr>
+        <w:t>better is the model</w:t>
+      </w:r>
+      <w:r>
+        <w:rPr>
+          <w:rFonts w:asciiTheme="minorHAnsi" w:hAnsiTheme="minorHAnsi"/>
+        </w:rPr>
+        <w:t xml:space="preserve">. </w:t>
       </w:r>
     </w:p>
     <w:p>
@@ -3811,6 +4194,7 @@
         <w:rPr>
           <w:rFonts w:asciiTheme="minorHAnsi" w:hAnsiTheme="minorHAnsi"/>
         </w:rPr>
+        <w:lastRenderedPageBreak/>
         <w:t xml:space="preserve">A score of 0.5 is no better than </w:t>
       </w:r>
       <w:r>
@@ -3884,30 +4268,20 @@
     <w:p>
       <w:pPr>
         <w:pStyle w:val="ListParagraph"/>
-        <w:ind w:left="360"/>
+        <w:ind w:left="0"/>
         <w:rPr>
           <w:rStyle w:val="tgc"/>
-          <w:sz w:val="24"/>
-        </w:rPr>
-      </w:pPr>
-    </w:p>
-    <w:p>
-      <w:pPr>
-        <w:pStyle w:val="ListParagraph"/>
-        <w:ind w:left="0"/>
+          <w:b/>
+          <w:sz w:val="24"/>
+        </w:rPr>
+      </w:pPr>
+      <w:r>
         <w:rPr>
           <w:rStyle w:val="tgc"/>
           <w:b/>
           <w:sz w:val="24"/>
         </w:rPr>
-      </w:pPr>
-      <w:r>
-        <w:rPr>
-          <w:rStyle w:val="tgc"/>
-          <w:b/>
-          <w:sz w:val="24"/>
-        </w:rPr>
-        <w:t>In python we evaluate the model evaluation by using Confusion matrix</w:t>
+        <w:t>In python we evaluate the model by using Confusion matrix</w:t>
       </w:r>
       <w:r>
         <w:rPr>
@@ -4269,9 +4643,8 @@
           <w:sz w:val="24"/>
           <w:szCs w:val="24"/>
         </w:rPr>
-        <w:t xml:space="preserve">Area </w:t>
-      </w:r>
-      <w:proofErr w:type="gramStart"/>
+        <w:t>Area u</w:t>
+      </w:r>
       <w:r>
         <w:rPr>
           <w:rFonts w:asciiTheme="minorHAnsi" w:hAnsiTheme="minorHAnsi"/>
@@ -4279,17 +4652,7 @@
           <w:sz w:val="24"/>
           <w:szCs w:val="24"/>
         </w:rPr>
-        <w:t>Under</w:t>
-      </w:r>
-      <w:proofErr w:type="gramEnd"/>
-      <w:r>
-        <w:rPr>
-          <w:rFonts w:asciiTheme="minorHAnsi" w:hAnsiTheme="minorHAnsi"/>
-          <w:color w:val="auto"/>
-          <w:sz w:val="24"/>
-          <w:szCs w:val="24"/>
-        </w:rPr>
-        <w:t xml:space="preserve"> the ROC curve (AUC – ROC)</w:t>
+        <w:t>nder the ROC curve (AUC – ROC)</w:t>
       </w:r>
     </w:p>
     <w:p>
@@ -6793,7 +7156,23 @@
           <w:szCs w:val="24"/>
         </w:rPr>
         <w:lastRenderedPageBreak/>
-        <w:t>We can see from the pi chart, dataset is unbalance.</w:t>
+        <w:t xml:space="preserve">We can see </w:t>
+      </w:r>
+      <w:r>
+        <w:rPr>
+          <w:noProof/>
+          <w:sz w:val="24"/>
+          <w:szCs w:val="24"/>
+        </w:rPr>
+        <w:t>from the pi chart, dataset is im</w:t>
+      </w:r>
+      <w:r>
+        <w:rPr>
+          <w:noProof/>
+          <w:sz w:val="24"/>
+          <w:szCs w:val="24"/>
+        </w:rPr>
+        <w:t>balance.</w:t>
       </w:r>
       <w:r>
         <w:rPr>
@@ -8376,7 +8755,15 @@
           <w:sz w:val="24"/>
           <w:szCs w:val="24"/>
         </w:rPr>
-        <w:t xml:space="preserve"> unbalanced </w:t>
+        <w:t xml:space="preserve"> im</w:t>
+      </w:r>
+      <w:r>
+        <w:rPr>
+          <w:b/>
+          <w:sz w:val="24"/>
+          <w:szCs w:val="24"/>
+        </w:rPr>
+        <w:t xml:space="preserve">balanced </w:t>
       </w:r>
       <w:r>
         <w:rPr>
@@ -9826,7 +10213,23 @@
           <w:sz w:val="24"/>
           <w:szCs w:val="24"/>
         </w:rPr>
-        <w:t>Random forest runtimes are quite fast, and they are able to deal with unbalanced and missing data.</w:t>
+        <w:t>Random forest runtimes are quite fast, a</w:t>
+      </w:r>
+      <w:r>
+        <w:rPr>
+          <w:rStyle w:val="hscoswrapper"/>
+          <w:sz w:val="24"/>
+          <w:szCs w:val="24"/>
+        </w:rPr>
+        <w:t>nd they are able to deal with im</w:t>
+      </w:r>
+      <w:r>
+        <w:rPr>
+          <w:rStyle w:val="hscoswrapper"/>
+          <w:sz w:val="24"/>
+          <w:szCs w:val="24"/>
+        </w:rPr>
+        <w:t>balanced and missing data.</w:t>
       </w:r>
     </w:p>
     <w:p>
@@ -9931,7 +10334,15 @@
           <w:sz w:val="24"/>
           <w:szCs w:val="24"/>
         </w:rPr>
-        <w:t xml:space="preserve">Have unbalance data set </w:t>
+        <w:t>Have im</w:t>
+      </w:r>
+      <w:r>
+        <w:rPr>
+          <w:rStyle w:val="hscoswrapper"/>
+          <w:sz w:val="24"/>
+          <w:szCs w:val="24"/>
+        </w:rPr>
+        <w:t xml:space="preserve">balance data set </w:t>
       </w:r>
     </w:p>
     <w:p>
@@ -10078,23 +10489,35 @@
           <w:sz w:val="24"/>
           <w:szCs w:val="24"/>
         </w:rPr>
-        <w:t xml:space="preserve">This is also quite efficient as random </w:t>
-      </w:r>
-      <w:proofErr w:type="gramStart"/>
-      <w:r>
-        <w:rPr>
-          <w:sz w:val="24"/>
-          <w:szCs w:val="24"/>
-        </w:rPr>
-        <w:t>forest  and</w:t>
-      </w:r>
-      <w:proofErr w:type="gramEnd"/>
-      <w:r>
-        <w:rPr>
-          <w:sz w:val="24"/>
-          <w:szCs w:val="24"/>
-        </w:rPr>
-        <w:t xml:space="preserve"> takes care of Unbalanced data structure. When the complexity of relationship increased Gradient Boosting Classifier works much better than others.  </w:t>
+        <w:t>This is also quite efficient as ra</w:t>
+      </w:r>
+      <w:r>
+        <w:rPr>
+          <w:sz w:val="24"/>
+          <w:szCs w:val="24"/>
+        </w:rPr>
+        <w:t xml:space="preserve">ndom </w:t>
+      </w:r>
+      <w:r>
+        <w:rPr>
+          <w:sz w:val="24"/>
+          <w:szCs w:val="24"/>
+        </w:rPr>
+        <w:t>forest and</w:t>
+      </w:r>
+      <w:r>
+        <w:rPr>
+          <w:sz w:val="24"/>
+          <w:szCs w:val="24"/>
+        </w:rPr>
+        <w:t xml:space="preserve"> takes care of im</w:t>
+      </w:r>
+      <w:r>
+        <w:rPr>
+          <w:sz w:val="24"/>
+          <w:szCs w:val="24"/>
+        </w:rPr>
+        <w:t xml:space="preserve">balanced data structure. When the complexity of relationship increased Gradient Boosting Classifier works much better than others.  </w:t>
       </w:r>
     </w:p>
     <w:p>
@@ -10682,8 +11105,6 @@
           <w:szCs w:val="24"/>
         </w:rPr>
       </w:pPr>
-      <w:bookmarkStart w:id="0" w:name="_GoBack"/>
-      <w:bookmarkEnd w:id="0"/>
     </w:p>
     <w:sectPr>
       <w:pgSz w:w="12240" w:h="15840"/>
@@ -15365,7 +15786,7 @@
 </file>
 
 <file path=customXml/itemProps1.xml><?xml version="1.0" encoding="utf-8"?>
-<ds:datastoreItem xmlns:ds="http://schemas.openxmlformats.org/officeDocument/2006/customXml" ds:itemID="{92D20041-6119-4C4D-AD19-191A7A8AF622}">
+<ds:datastoreItem xmlns:ds="http://schemas.openxmlformats.org/officeDocument/2006/customXml" ds:itemID="{9CE1ADAF-DFFD-4BC2-BE04-FF3C36E16193}">
   <ds:schemaRefs>
     <ds:schemaRef ds:uri="http://schemas.openxmlformats.org/officeDocument/2006/bibliography"/>
   </ds:schemaRefs>

</xml_diff>